<commit_message>
Újra belekezdtem a diplomamunka írásába. Ezúttal a BORIS projektek hordozhatósági problémájáról szóló fejezetet kezdtem meg.
</commit_message>
<xml_diff>
--- a/Diplomamunka - Miklós Árpád.docx
+++ b/Diplomamunka - Miklós Árpád.docx
@@ -259,7 +259,10 @@
         <w:pStyle w:val="dco3"/>
       </w:pPr>
       <w:r>
-        <w:t>2016</w:t>
+        <w:t>201</w:t>
+      </w:r>
+      <w:r>
+        <w:t>7</w:t>
       </w:r>
     </w:p>
     <w:bookmarkEnd w:id="0"/>
@@ -314,7 +317,7 @@
             <o:lock v:ext="edit" aspectratio="t"/>
           </v:shapetype>
           <v:shape id="_x0000_i1025" type="#_x0000_t75" style="width:453.2pt;height:1.45pt" o:hrpct="0" o:hralign="center" o:hr="t">
-            <v:imagedata r:id="rId6" o:title="BD10219_"/>
+            <v:imagedata r:id="rId8" o:title="BD10219_"/>
           </v:shape>
         </w:pict>
       </w:r>
@@ -333,25 +336,24 @@
           <w:sz w:val="28"/>
           <w:szCs w:val="28"/>
         </w:rPr>
-        <w:t xml:space="preserve">Diplomamunka mérnök-informatikus </w:t>
-      </w:r>
-      <w:proofErr w:type="spellStart"/>
-      <w:r>
+        <w:t>Diplomamunka mérnök-informatikus MSc szakos hallgató számára</w:t>
+      </w:r>
+    </w:p>
+    <w:p>
+      <w:pPr>
         <w:rPr>
           <w:b/>
           <w:sz w:val="28"/>
           <w:szCs w:val="28"/>
         </w:rPr>
-        <w:t>MSc</w:t>
-      </w:r>
-      <w:proofErr w:type="spellEnd"/>
+      </w:pPr>
       <w:r>
         <w:rPr>
           <w:b/>
           <w:sz w:val="28"/>
           <w:szCs w:val="28"/>
         </w:rPr>
-        <w:t xml:space="preserve"> szakos hallgató számára</w:t>
+        <w:t>Témavezető: Dr. Kincses Zoltán</w:t>
       </w:r>
     </w:p>
     <w:p>
@@ -368,24 +370,23 @@
           <w:sz w:val="28"/>
           <w:szCs w:val="28"/>
         </w:rPr>
-        <w:t>Témavezető: Dr. Kincses Zoltán</w:t>
-      </w:r>
-    </w:p>
-    <w:p>
-      <w:pPr>
+        <w:t xml:space="preserve">Témakör: </w:t>
+      </w:r>
+      <w:r>
         <w:rPr>
           <w:b/>
           <w:sz w:val="28"/>
           <w:szCs w:val="28"/>
         </w:rPr>
-      </w:pPr>
+        <w:t xml:space="preserve">ipari informatika, </w:t>
+      </w:r>
       <w:r>
         <w:rPr>
           <w:b/>
           <w:sz w:val="28"/>
           <w:szCs w:val="28"/>
         </w:rPr>
-        <w:t xml:space="preserve">Témakör: </w:t>
+        <w:t>rendszer szimuláció</w:t>
       </w:r>
       <w:r>
         <w:rPr>
@@ -393,27 +394,29 @@
           <w:sz w:val="28"/>
           <w:szCs w:val="28"/>
         </w:rPr>
-        <w:t xml:space="preserve">ipari informatika, </w:t>
-      </w:r>
-      <w:r>
+        <w:t>, irányítás</w:t>
+      </w:r>
+    </w:p>
+    <w:p>
+      <w:pPr>
         <w:rPr>
           <w:b/>
           <w:sz w:val="28"/>
           <w:szCs w:val="28"/>
         </w:rPr>
-        <w:t>rendszer szimuláció</w:t>
-      </w:r>
+      </w:pPr>
       <w:r>
         <w:rPr>
           <w:b/>
           <w:sz w:val="28"/>
           <w:szCs w:val="28"/>
         </w:rPr>
-        <w:t>, irányítás</w:t>
-      </w:r>
-    </w:p>
-    <w:p>
-      <w:pPr>
+        <w:t>Műszaki Informatika Tanszék</w:t>
+      </w:r>
+    </w:p>
+    <w:p>
+      <w:pPr>
+        <w:spacing w:line="240" w:lineRule="auto"/>
         <w:rPr>
           <w:b/>
           <w:sz w:val="28"/>
@@ -426,12 +429,15 @@
           <w:sz w:val="28"/>
           <w:szCs w:val="28"/>
         </w:rPr>
-        <w:t>Műszaki Informatika Tanszék</w:t>
-      </w:r>
-    </w:p>
-    <w:p>
-      <w:pPr>
-        <w:spacing w:line="240" w:lineRule="auto"/>
+        <w:pict>
+          <v:shape id="_x0000_i1026" type="#_x0000_t75" style="width:453.2pt;height:1.45pt" o:hrpct="0" o:hralign="center" o:hr="t">
+            <v:imagedata r:id="rId8" o:title="BD10219_"/>
+          </v:shape>
+        </w:pict>
+      </w:r>
+    </w:p>
+    <w:p>
+      <w:pPr>
         <w:rPr>
           <w:b/>
           <w:sz w:val="28"/>
@@ -444,27 +450,6 @@
           <w:sz w:val="28"/>
           <w:szCs w:val="28"/>
         </w:rPr>
-        <w:pict>
-          <v:shape id="_x0000_i1026" type="#_x0000_t75" style="width:453.2pt;height:1.45pt" o:hrpct="0" o:hralign="center" o:hr="t">
-            <v:imagedata r:id="rId6" o:title="BD10219_"/>
-          </v:shape>
-        </w:pict>
-      </w:r>
-    </w:p>
-    <w:p>
-      <w:pPr>
-        <w:rPr>
-          <w:b/>
-          <w:sz w:val="28"/>
-          <w:szCs w:val="28"/>
-        </w:rPr>
-      </w:pPr>
-      <w:r>
-        <w:rPr>
-          <w:b/>
-          <w:sz w:val="28"/>
-          <w:szCs w:val="28"/>
-        </w:rPr>
         <w:t>A feladat leírása, a munka célja</w:t>
       </w:r>
     </w:p>
@@ -491,15 +476,7 @@
         <w:t xml:space="preserve"> </w:t>
       </w:r>
       <w:r>
-        <w:t xml:space="preserve">egyrészt az Országos </w:t>
-      </w:r>
-      <w:proofErr w:type="spellStart"/>
-      <w:r>
-        <w:t>Ajtonyi</w:t>
-      </w:r>
-      <w:proofErr w:type="spellEnd"/>
-      <w:r>
-        <w:t xml:space="preserve"> István Irányítástechnikai Programozó Versenyen szereplő technológia emulációjának elkészítése egy HIL szimulátor eszköz segítségével. A munka másik célja az így elkészített rendszer irányításának megvalósítása egy programozható logikai vezérlővel</w:t>
+        <w:t>egyrészt az Országos Ajtonyi István Irányítástechnikai Programozó Versenyen szereplő technológia emulációjának elkészítése egy HIL szimulátor eszköz segítségével. A munka másik célja az így elkészített rendszer irányításának megvalósítása egy programozható logikai vezérlővel</w:t>
       </w:r>
       <w:r>
         <w:t>.</w:t>
@@ -737,43 +714,7 @@
           <w:i w:val="0"/>
           <w:lang w:eastAsia="en-US"/>
         </w:rPr>
-        <w:t xml:space="preserve">Lucas </w:t>
-      </w:r>
-      <w:proofErr w:type="spellStart"/>
-      <w:r>
-        <w:rPr>
-          <w:rFonts w:eastAsiaTheme="minorHAnsi"/>
-          <w:i w:val="0"/>
-          <w:lang w:eastAsia="en-US"/>
-        </w:rPr>
-        <w:t>Nülle</w:t>
-      </w:r>
-      <w:proofErr w:type="spellEnd"/>
-      <w:r>
-        <w:rPr>
-          <w:rFonts w:eastAsiaTheme="minorHAnsi"/>
-          <w:i w:val="0"/>
-          <w:lang w:eastAsia="en-US"/>
-        </w:rPr>
-        <w:t xml:space="preserve"> I/O interfész PRO/TRAIN-</w:t>
-      </w:r>
-      <w:proofErr w:type="spellStart"/>
-      <w:r>
-        <w:rPr>
-          <w:rFonts w:eastAsiaTheme="minorHAnsi"/>
-          <w:i w:val="0"/>
-          <w:lang w:eastAsia="en-US"/>
-        </w:rPr>
-        <w:t>hez</w:t>
-      </w:r>
-      <w:proofErr w:type="spellEnd"/>
-      <w:r>
-        <w:rPr>
-          <w:rFonts w:eastAsiaTheme="minorHAnsi"/>
-          <w:i w:val="0"/>
-          <w:lang w:eastAsia="en-US"/>
-        </w:rPr>
-        <w:t xml:space="preserve"> </w:t>
+        <w:t xml:space="preserve">Lucas Nülle I/O interfész PRO/TRAIN-hez </w:t>
       </w:r>
     </w:p>
     <w:p>
@@ -797,25 +738,7 @@
           <w:i w:val="0"/>
           <w:lang w:eastAsia="en-US"/>
         </w:rPr>
-        <w:t xml:space="preserve">Lucas </w:t>
-      </w:r>
-      <w:proofErr w:type="spellStart"/>
-      <w:r>
-        <w:rPr>
-          <w:rFonts w:eastAsiaTheme="minorHAnsi"/>
-          <w:i w:val="0"/>
-          <w:lang w:eastAsia="en-US"/>
-        </w:rPr>
-        <w:t>Nülle</w:t>
-      </w:r>
-      <w:proofErr w:type="spellEnd"/>
-      <w:r>
-        <w:rPr>
-          <w:rFonts w:eastAsiaTheme="minorHAnsi"/>
-          <w:i w:val="0"/>
-          <w:lang w:eastAsia="en-US"/>
-        </w:rPr>
-        <w:t xml:space="preserve"> BORIS szoftver csomag</w:t>
+        <w:t>Lucas Nülle BORIS szoftver csomag</w:t>
       </w:r>
     </w:p>
     <w:p>
@@ -839,25 +762,7 @@
           <w:i w:val="0"/>
           <w:lang w:eastAsia="en-US"/>
         </w:rPr>
-        <w:t xml:space="preserve">Lucas </w:t>
-      </w:r>
-      <w:proofErr w:type="spellStart"/>
-      <w:r>
-        <w:rPr>
-          <w:rFonts w:eastAsiaTheme="minorHAnsi"/>
-          <w:i w:val="0"/>
-          <w:lang w:eastAsia="en-US"/>
-        </w:rPr>
-        <w:t>Nülle</w:t>
-      </w:r>
-      <w:proofErr w:type="spellEnd"/>
-      <w:r>
-        <w:rPr>
-          <w:rFonts w:eastAsiaTheme="minorHAnsi"/>
-          <w:i w:val="0"/>
-          <w:lang w:eastAsia="en-US"/>
-        </w:rPr>
-        <w:t xml:space="preserve"> PRO/TRAIN</w:t>
+        <w:t>Lucas Nülle PRO/TRAIN</w:t>
       </w:r>
     </w:p>
     <w:p>
@@ -873,7 +778,7 @@
         </w:rPr>
         <w:pict>
           <v:shape id="_x0000_i1027" type="#_x0000_t75" style="width:453.2pt;height:1.45pt" o:hrpct="0" o:hralign="center" o:hr="t">
-            <v:imagedata r:id="rId6" o:title="BD10219_"/>
+            <v:imagedata r:id="rId8" o:title="BD10219_"/>
           </v:shape>
         </w:pict>
       </w:r>
@@ -945,16 +850,6 @@
     </w:p>
     <w:p>
       <w:pPr>
-        <w:spacing w:after="160" w:line="259" w:lineRule="auto"/>
-        <w:jc w:val="left"/>
-      </w:pPr>
-      <w:r>
-        <w:lastRenderedPageBreak/>
-        <w:br w:type="page"/>
-      </w:r>
-    </w:p>
-    <w:p>
-      <w:pPr>
         <w:pStyle w:val="Heading1"/>
         <w:numPr>
           <w:ilvl w:val="0"/>
@@ -962,7 +857,7 @@
         </w:numPr>
       </w:pPr>
       <w:bookmarkStart w:id="3" w:name="_Toc451713069"/>
-      <w:bookmarkStart w:id="4" w:name="_Toc466835180"/>
+      <w:bookmarkStart w:id="4" w:name="_Toc478226792"/>
       <w:r>
         <w:lastRenderedPageBreak/>
         <w:t>Tartalmi</w:t>
@@ -1042,40 +937,19 @@
         <w:t xml:space="preserve">nom és irányítanom kell egy ipari folyamatot, amelyik egy korábbi </w:t>
       </w:r>
       <w:r>
-        <w:t xml:space="preserve">Országos </w:t>
-      </w:r>
-      <w:proofErr w:type="spellStart"/>
-      <w:r>
-        <w:t>Ajtonyi</w:t>
-      </w:r>
-      <w:proofErr w:type="spellEnd"/>
-      <w:r>
-        <w:t xml:space="preserve"> István Irányítástechnikai Programozó Versenyen</w:t>
+        <w:t>Országos Ajtonyi István Irányítástechnikai Programozó Versenyen</w:t>
       </w:r>
       <w:r>
         <w:t xml:space="preserve"> szerepelt. Az irányításhoz Programozható Logikai Vezérlőt (PLC) kell alkalmaznom, az emulációhoz pedig a </w:t>
       </w:r>
-      <w:proofErr w:type="spellStart"/>
-      <w:r>
-        <w:t>WinFACT</w:t>
-      </w:r>
-      <w:proofErr w:type="spellEnd"/>
-      <w:r>
-        <w:t xml:space="preserve"> </w:t>
+      <w:r>
+        <w:t xml:space="preserve">WinFACT </w:t>
       </w:r>
       <w:r>
         <w:t xml:space="preserve">szoftvercsomagot. Az alap feladatkiíráson túl plusz feladatként meg kell terveznem egy olcsóbb alternatívát a </w:t>
       </w:r>
       <w:r>
-        <w:t xml:space="preserve">Lucas </w:t>
-      </w:r>
-      <w:proofErr w:type="spellStart"/>
-      <w:r>
-        <w:t>Nülle</w:t>
-      </w:r>
-      <w:proofErr w:type="spellEnd"/>
-      <w:r>
-        <w:t xml:space="preserve"> I/O interfész</w:t>
+        <w:t>Lucas Nülle I/O interfész</w:t>
       </w:r>
       <w:r>
         <w:t xml:space="preserve"> helyettesítésére.</w:t>
@@ -1139,113 +1013,40 @@
         <w:t xml:space="preserve"> </w:t>
       </w:r>
       <w:r>
-        <w:t xml:space="preserve">Lucas </w:t>
-      </w:r>
-      <w:proofErr w:type="spellStart"/>
-      <w:r>
-        <w:t>Nülle</w:t>
-      </w:r>
-      <w:proofErr w:type="spellEnd"/>
-      <w:r>
-        <w:t xml:space="preserve"> I/O interfész</w:t>
+        <w:t>Lucas Nülle I/O interfész</w:t>
       </w:r>
       <w:r>
         <w:t xml:space="preserve">, </w:t>
       </w:r>
-      <w:proofErr w:type="spellStart"/>
-      <w:r>
-        <w:t>Omron</w:t>
-      </w:r>
-      <w:proofErr w:type="spellEnd"/>
-      <w:r>
-        <w:t xml:space="preserve"> CJ2M-CPU32</w:t>
+      <w:r>
+        <w:t>Omron CJ2M-CPU32</w:t>
       </w:r>
       <w:r>
         <w:t xml:space="preserve"> PLC, </w:t>
       </w:r>
       <w:r>
-        <w:t>CX-</w:t>
-      </w:r>
-      <w:proofErr w:type="spellStart"/>
-      <w:r>
-        <w:t>Programmer</w:t>
-      </w:r>
-      <w:proofErr w:type="spellEnd"/>
-      <w:r>
-        <w:t xml:space="preserve"> 9.1</w:t>
-      </w:r>
-      <w:r>
-        <w:t xml:space="preserve">, </w:t>
-      </w:r>
-      <w:proofErr w:type="spellStart"/>
-      <w:r>
-        <w:t>mikroC</w:t>
-      </w:r>
-      <w:proofErr w:type="spellEnd"/>
-      <w:r>
-        <w:t xml:space="preserve"> PRO </w:t>
-      </w:r>
-      <w:proofErr w:type="spellStart"/>
-      <w:r>
-        <w:t>for</w:t>
-      </w:r>
-      <w:proofErr w:type="spellEnd"/>
-      <w:r>
-        <w:t xml:space="preserve"> PIC 6.6.2 és Microsoft Visual </w:t>
-      </w:r>
-      <w:proofErr w:type="spellStart"/>
-      <w:r>
-        <w:t>Studio</w:t>
-      </w:r>
-      <w:proofErr w:type="spellEnd"/>
-      <w:r>
-        <w:t xml:space="preserve"> 15 </w:t>
-      </w:r>
-      <w:proofErr w:type="spellStart"/>
-      <w:r>
-        <w:t>fejlesztőkörnyezetek</w:t>
-      </w:r>
-      <w:proofErr w:type="spellEnd"/>
-      <w:r>
-        <w:t xml:space="preserve">, </w:t>
-      </w:r>
-      <w:proofErr w:type="spellStart"/>
-      <w:r>
-        <w:t>WinFACT</w:t>
-      </w:r>
-      <w:proofErr w:type="spellEnd"/>
-      <w:r>
-        <w:t xml:space="preserve"> 7 BORIS tervezőszoftver, </w:t>
-      </w:r>
-      <w:proofErr w:type="spellStart"/>
-      <w:r>
-        <w:t>CadSoft</w:t>
-      </w:r>
-      <w:proofErr w:type="spellEnd"/>
-      <w:r>
-        <w:t xml:space="preserve"> EAGLE</w:t>
-      </w:r>
-      <w:r>
-        <w:t xml:space="preserve"> 7.5.0 NYÁK-tervező szoftver,</w:t>
+        <w:t>CX-Programmer 9.1</w:t>
+      </w:r>
+      <w:r>
+        <w:t xml:space="preserve">, mikroC PRO for PIC 6.6.2 és Microsoft Visual Studio 15 fejlesztőkörnyezetek, WinFACT 7 BORIS tervezőszoftver, </w:t>
+      </w:r>
+      <w:r>
+        <w:t>Altium Designer</w:t>
       </w:r>
       <w:r>
         <w:t xml:space="preserve"> </w:t>
       </w:r>
-      <w:proofErr w:type="spellStart"/>
-      <w:r>
-        <w:t>MikroElektronika</w:t>
-      </w:r>
-      <w:proofErr w:type="spellEnd"/>
+      <w:r>
+        <w:t>16.1.7</w:t>
+      </w:r>
+      <w:r>
+        <w:t xml:space="preserve"> NYÁK-tervező szoftver,</w:t>
+      </w:r>
       <w:r>
         <w:t xml:space="preserve"> </w:t>
       </w:r>
-      <w:proofErr w:type="spellStart"/>
-      <w:r>
-        <w:t>EasyPIC</w:t>
-      </w:r>
-      <w:proofErr w:type="spellEnd"/>
-      <w:r>
-        <w:t xml:space="preserve"> v7</w:t>
+      <w:r>
+        <w:t>MikroElektronika EasyPIC v7</w:t>
       </w:r>
       <w:r>
         <w:t xml:space="preserve"> fejlesztőlap.</w:t>
@@ -1295,13 +1096,8 @@
       <w:r>
         <w:t xml:space="preserve">A </w:t>
       </w:r>
-      <w:proofErr w:type="spellStart"/>
-      <w:r>
-        <w:t>WinFACT</w:t>
-      </w:r>
-      <w:proofErr w:type="spellEnd"/>
-      <w:r>
-        <w:t xml:space="preserve"> 7</w:t>
+      <w:r>
+        <w:t>WinFACT 7</w:t>
       </w:r>
       <w:r>
         <w:t xml:space="preserve"> szoftvercsomag BORIS (</w:t>
@@ -1336,16 +1132,11 @@
       </w:r>
     </w:p>
     <w:p>
-      <w:proofErr w:type="gramStart"/>
-      <w:r>
-        <w:t>ipari</w:t>
-      </w:r>
-      <w:proofErr w:type="gramEnd"/>
-      <w:r>
-        <w:t xml:space="preserve"> informatika, rendszer szimuláció, irányítás, HIL, PLC, technológia-visszafejtés</w:t>
-      </w:r>
-    </w:p>
-    <w:bookmarkStart w:id="5" w:name="_Toc466835181" w:displacedByCustomXml="next"/>
+      <w:r>
+        <w:t>ipari informatika, rendszer szimuláció, irányítás, HIL, PLC, technológia-visszafejtés</w:t>
+      </w:r>
+    </w:p>
+    <w:bookmarkStart w:id="5" w:name="_Toc478226793" w:displacedByCustomXml="next"/>
     <w:sdt>
       <w:sdtPr>
         <w:rPr>
@@ -1394,15 +1185,21 @@
             </w:rPr>
           </w:pPr>
           <w:r>
+            <w:rPr>
+              <w:b w:val="0"/>
+            </w:rPr>
             <w:fldChar w:fldCharType="begin"/>
           </w:r>
           <w:r>
             <w:instrText xml:space="preserve"> TOC \o "1-3" \h \z \u </w:instrText>
           </w:r>
           <w:r>
+            <w:rPr>
+              <w:b w:val="0"/>
+            </w:rPr>
             <w:fldChar w:fldCharType="separate"/>
           </w:r>
-          <w:hyperlink w:anchor="_Toc466835180" w:history="1">
+          <w:hyperlink w:anchor="_Toc478226792" w:history="1">
             <w:r>
               <w:rPr>
                 <w:rStyle w:val="Hyperlink"/>
@@ -1429,7 +1226,7 @@
                 <w:noProof/>
                 <w:webHidden/>
               </w:rPr>
-              <w:instrText xml:space="preserve"> PAGEREF _Toc466835180 \h </w:instrText>
+              <w:instrText xml:space="preserve"> PAGEREF _Toc478226792 \h </w:instrText>
             </w:r>
             <w:r>
               <w:rPr>
@@ -1449,7 +1246,7 @@
                 <w:noProof/>
                 <w:webHidden/>
               </w:rPr>
-              <w:t>4</w:t>
+              <w:t>3</w:t>
             </w:r>
             <w:r>
               <w:rPr>
@@ -1473,7 +1270,7 @@
               <w:lang w:eastAsia="hu-HU"/>
             </w:rPr>
           </w:pPr>
-          <w:hyperlink w:anchor="_Toc466835181" w:history="1">
+          <w:hyperlink w:anchor="_Toc478226793" w:history="1">
             <w:r>
               <w:rPr>
                 <w:rStyle w:val="Hyperlink"/>
@@ -1500,7 +1297,7 @@
                 <w:noProof/>
                 <w:webHidden/>
               </w:rPr>
-              <w:instrText xml:space="preserve"> PAGEREF _Toc466835181 \h </w:instrText>
+              <w:instrText xml:space="preserve"> PAGEREF _Toc478226793 \h </w:instrText>
             </w:r>
             <w:r>
               <w:rPr>
@@ -1520,7 +1317,7 @@
                 <w:noProof/>
                 <w:webHidden/>
               </w:rPr>
-              <w:t>5</w:t>
+              <w:t>4</w:t>
             </w:r>
             <w:r>
               <w:rPr>
@@ -1544,7 +1341,7 @@
               <w:lang w:eastAsia="hu-HU"/>
             </w:rPr>
           </w:pPr>
-          <w:hyperlink w:anchor="_Toc466835182" w:history="1">
+          <w:hyperlink w:anchor="_Toc478226794" w:history="1">
             <w:r>
               <w:rPr>
                 <w:rStyle w:val="Hyperlink"/>
@@ -1571,7 +1368,7 @@
                 <w:noProof/>
                 <w:webHidden/>
               </w:rPr>
-              <w:instrText xml:space="preserve"> PAGEREF _Toc466835182 \h </w:instrText>
+              <w:instrText xml:space="preserve"> PAGEREF _Toc478226794 \h </w:instrText>
             </w:r>
             <w:r>
               <w:rPr>
@@ -1591,7 +1388,7 @@
                 <w:noProof/>
                 <w:webHidden/>
               </w:rPr>
-              <w:t>6</w:t>
+              <w:t>5</w:t>
             </w:r>
             <w:r>
               <w:rPr>
@@ -1615,7 +1412,7 @@
               <w:lang w:eastAsia="hu-HU"/>
             </w:rPr>
           </w:pPr>
-          <w:hyperlink w:anchor="_Toc466835183" w:history="1">
+          <w:hyperlink w:anchor="_Toc478226795" w:history="1">
             <w:r>
               <w:rPr>
                 <w:rStyle w:val="Hyperlink"/>
@@ -1642,7 +1439,7 @@
                 <w:noProof/>
                 <w:webHidden/>
               </w:rPr>
-              <w:instrText xml:space="preserve"> PAGEREF _Toc466835183 \h </w:instrText>
+              <w:instrText xml:space="preserve"> PAGEREF _Toc478226795 \h </w:instrText>
             </w:r>
             <w:r>
               <w:rPr>
@@ -1662,7 +1459,7 @@
                 <w:noProof/>
                 <w:webHidden/>
               </w:rPr>
-              <w:t>8</w:t>
+              <w:t>7</w:t>
             </w:r>
             <w:r>
               <w:rPr>
@@ -1685,7 +1482,7 @@
               <w:lang w:val="hu-HU" w:eastAsia="hu-HU"/>
             </w:rPr>
           </w:pPr>
-          <w:hyperlink w:anchor="_Toc466835184" w:history="1">
+          <w:hyperlink w:anchor="_Toc478226796" w:history="1">
             <w:r>
               <w:rPr>
                 <w:rStyle w:val="Hyperlink"/>
@@ -1712,7 +1509,7 @@
                 <w:noProof/>
                 <w:webHidden/>
               </w:rPr>
-              <w:instrText xml:space="preserve"> PAGEREF _Toc466835184 \h </w:instrText>
+              <w:instrText xml:space="preserve"> PAGEREF _Toc478226796 \h </w:instrText>
             </w:r>
             <w:r>
               <w:rPr>
@@ -1732,7 +1529,7 @@
                 <w:noProof/>
                 <w:webHidden/>
               </w:rPr>
-              <w:t>8</w:t>
+              <w:t>7</w:t>
             </w:r>
             <w:r>
               <w:rPr>
@@ -1755,7 +1552,7 @@
               <w:lang w:val="hu-HU" w:eastAsia="hu-HU"/>
             </w:rPr>
           </w:pPr>
-          <w:hyperlink w:anchor="_Toc466835185" w:history="1">
+          <w:hyperlink w:anchor="_Toc478226797" w:history="1">
             <w:r>
               <w:rPr>
                 <w:rStyle w:val="Hyperlink"/>
@@ -1782,7 +1579,7 @@
                 <w:noProof/>
                 <w:webHidden/>
               </w:rPr>
-              <w:instrText xml:space="preserve"> PAGEREF _Toc466835185 \h </w:instrText>
+              <w:instrText xml:space="preserve"> PAGEREF _Toc478226797 \h </w:instrText>
             </w:r>
             <w:r>
               <w:rPr>
@@ -1802,7 +1599,7 @@
                 <w:noProof/>
                 <w:webHidden/>
               </w:rPr>
-              <w:t>8</w:t>
+              <w:t>7</w:t>
             </w:r>
             <w:r>
               <w:rPr>
@@ -1825,7 +1622,7 @@
               <w:lang w:val="hu-HU" w:eastAsia="hu-HU"/>
             </w:rPr>
           </w:pPr>
-          <w:hyperlink w:anchor="_Toc466835186" w:history="1">
+          <w:hyperlink w:anchor="_Toc478226798" w:history="1">
             <w:r>
               <w:rPr>
                 <w:rStyle w:val="Hyperlink"/>
@@ -1852,7 +1649,7 @@
                 <w:noProof/>
                 <w:webHidden/>
               </w:rPr>
-              <w:instrText xml:space="preserve"> PAGEREF _Toc466835186 \h </w:instrText>
+              <w:instrText xml:space="preserve"> PAGEREF _Toc478226798 \h </w:instrText>
             </w:r>
             <w:r>
               <w:rPr>
@@ -1872,7 +1669,7 @@
                 <w:noProof/>
                 <w:webHidden/>
               </w:rPr>
-              <w:t>8</w:t>
+              <w:t>7</w:t>
             </w:r>
             <w:r>
               <w:rPr>
@@ -1896,7 +1693,7 @@
               <w:lang w:eastAsia="hu-HU"/>
             </w:rPr>
           </w:pPr>
-          <w:hyperlink w:anchor="_Toc466835187" w:history="1">
+          <w:hyperlink w:anchor="_Toc478226799" w:history="1">
             <w:r>
               <w:rPr>
                 <w:rStyle w:val="Hyperlink"/>
@@ -1923,7 +1720,7 @@
                 <w:noProof/>
                 <w:webHidden/>
               </w:rPr>
-              <w:instrText xml:space="preserve"> PAGEREF _Toc466835187 \h </w:instrText>
+              <w:instrText xml:space="preserve"> PAGEREF _Toc478226799 \h </w:instrText>
             </w:r>
             <w:r>
               <w:rPr>
@@ -1943,7 +1740,7 @@
                 <w:noProof/>
                 <w:webHidden/>
               </w:rPr>
-              <w:t>9</w:t>
+              <w:t>8</w:t>
             </w:r>
             <w:r>
               <w:rPr>
@@ -1967,7 +1764,7 @@
               <w:lang w:eastAsia="hu-HU"/>
             </w:rPr>
           </w:pPr>
-          <w:hyperlink w:anchor="_Toc466835188" w:history="1">
+          <w:hyperlink w:anchor="_Toc478226800" w:history="1">
             <w:r>
               <w:rPr>
                 <w:rStyle w:val="Hyperlink"/>
@@ -1994,7 +1791,7 @@
                 <w:noProof/>
                 <w:webHidden/>
               </w:rPr>
-              <w:instrText xml:space="preserve"> PAGEREF _Toc466835188 \h </w:instrText>
+              <w:instrText xml:space="preserve"> PAGEREF _Toc478226800 \h </w:instrText>
             </w:r>
             <w:r>
               <w:rPr>
@@ -2014,7 +1811,7 @@
                 <w:noProof/>
                 <w:webHidden/>
               </w:rPr>
-              <w:t>10</w:t>
+              <w:t>9</w:t>
             </w:r>
             <w:r>
               <w:rPr>
@@ -2037,7 +1834,7 @@
               <w:lang w:val="hu-HU" w:eastAsia="hu-HU"/>
             </w:rPr>
           </w:pPr>
-          <w:hyperlink w:anchor="_Toc466835189" w:history="1">
+          <w:hyperlink w:anchor="_Toc478226801" w:history="1">
             <w:r>
               <w:rPr>
                 <w:rStyle w:val="Hyperlink"/>
@@ -2064,7 +1861,7 @@
                 <w:noProof/>
                 <w:webHidden/>
               </w:rPr>
-              <w:instrText xml:space="preserve"> PAGEREF _Toc466835189 \h </w:instrText>
+              <w:instrText xml:space="preserve"> PAGEREF _Toc478226801 \h </w:instrText>
             </w:r>
             <w:r>
               <w:rPr>
@@ -2084,7 +1881,7 @@
                 <w:noProof/>
                 <w:webHidden/>
               </w:rPr>
-              <w:t>10</w:t>
+              <w:t>9</w:t>
             </w:r>
             <w:r>
               <w:rPr>
@@ -2107,7 +1904,7 @@
               <w:lang w:val="hu-HU" w:eastAsia="hu-HU"/>
             </w:rPr>
           </w:pPr>
-          <w:hyperlink w:anchor="_Toc466835190" w:history="1">
+          <w:hyperlink w:anchor="_Toc478226802" w:history="1">
             <w:r>
               <w:rPr>
                 <w:rStyle w:val="Hyperlink"/>
@@ -2134,7 +1931,7 @@
                 <w:noProof/>
                 <w:webHidden/>
               </w:rPr>
-              <w:instrText xml:space="preserve"> PAGEREF _Toc466835190 \h </w:instrText>
+              <w:instrText xml:space="preserve"> PAGEREF _Toc478226802 \h </w:instrText>
             </w:r>
             <w:r>
               <w:rPr>
@@ -2154,7 +1951,7 @@
                 <w:noProof/>
                 <w:webHidden/>
               </w:rPr>
-              <w:t>10</w:t>
+              <w:t>9</w:t>
             </w:r>
             <w:r>
               <w:rPr>
@@ -2177,7 +1974,7 @@
               <w:lang w:val="hu-HU" w:eastAsia="hu-HU"/>
             </w:rPr>
           </w:pPr>
-          <w:hyperlink w:anchor="_Toc466835191" w:history="1">
+          <w:hyperlink w:anchor="_Toc478226803" w:history="1">
             <w:r>
               <w:rPr>
                 <w:rStyle w:val="Hyperlink"/>
@@ -2204,7 +2001,7 @@
                 <w:noProof/>
                 <w:webHidden/>
               </w:rPr>
-              <w:instrText xml:space="preserve"> PAGEREF _Toc466835191 \h </w:instrText>
+              <w:instrText xml:space="preserve"> PAGEREF _Toc478226803 \h </w:instrText>
             </w:r>
             <w:r>
               <w:rPr>
@@ -2224,7 +2021,7 @@
                 <w:noProof/>
                 <w:webHidden/>
               </w:rPr>
-              <w:t>10</w:t>
+              <w:t>9</w:t>
             </w:r>
             <w:r>
               <w:rPr>
@@ -2255,7 +2052,7 @@
           <w:numId w:val="0"/>
         </w:numPr>
       </w:pPr>
-      <w:bookmarkStart w:id="6" w:name="_Toc466835182"/>
+      <w:bookmarkStart w:id="6" w:name="_Toc478226794"/>
       <w:r>
         <w:lastRenderedPageBreak/>
         <w:t>Bevezetés</w:t>
@@ -2270,23 +2067,7 @@
         <w:t>z irányítani</w:t>
       </w:r>
       <w:r>
-        <w:t xml:space="preserve"> kívánt rendszerre kapcsolva történik, ami a körülményektől függően akár azt is megkövetelheti, hogy az ilyen munkálatok a beüzemelés helyszínén történjenek. Az ilyen nehézségek csökkentése érdekében ma már HIL (Hardware-In-</w:t>
-      </w:r>
-      <w:proofErr w:type="spellStart"/>
-      <w:r>
-        <w:t>the</w:t>
-      </w:r>
-      <w:proofErr w:type="spellEnd"/>
-      <w:r>
-        <w:t>-</w:t>
-      </w:r>
-      <w:proofErr w:type="spellStart"/>
-      <w:r>
-        <w:t>Loop</w:t>
-      </w:r>
-      <w:proofErr w:type="spellEnd"/>
-      <w:r>
-        <w:t>) szimulátorok is alkalmazhatók, amik nem csak a</w:t>
+        <w:t xml:space="preserve"> kívánt rendszerre kapcsolva történik, ami a körülményektől függően akár azt is megkövetelheti, hogy az ilyen munkálatok a beüzemelés helyszínén történjenek. Az ilyen nehézségek csökkentése érdekében ma már HIL (Hardware-In-the-Loop) szimulátorok is alkalmazhatók, amik nem csak a</w:t>
       </w:r>
       <w:r>
         <w:t>z</w:t>
@@ -2303,21 +2084,8 @@
       <w:r>
         <w:t xml:space="preserve">-teszt rendszerek </w:t>
       </w:r>
-      <w:proofErr w:type="gramStart"/>
-      <w:r>
-        <w:t>információt</w:t>
-      </w:r>
-      <w:proofErr w:type="gramEnd"/>
-      <w:r>
-        <w:t xml:space="preserve"> adnak a rendszer megbízhatóságáról, amik a HIL szimulátorok alkalmazásával költséghatékonyan megvalósíthatók. </w:t>
-      </w:r>
-      <w:proofErr w:type="spellStart"/>
-      <w:r>
-        <w:t>Mindezek</w:t>
-      </w:r>
-      <w:proofErr w:type="spellEnd"/>
-      <w:r>
-        <w:t xml:space="preserve"> mellett a HIL szimulátorok jól alkalmazhatók az oktatásban és a különböző képzési programokban is.</w:t>
+      <w:r>
+        <w:t>információt adnak a rendszer megbízhatóságáról, amik a HIL szimulátorok alkalmazásával költséghatékonyan megvalósíthatók. Mindezek mellett a HIL szimulátorok jól alkalmazhatók az oktatásban és a különböző képzési programokban is.</w:t>
       </w:r>
     </w:p>
     <w:p>
@@ -2325,15 +2093,7 @@
         <w:tab/>
       </w:r>
       <w:r>
-        <w:t xml:space="preserve">A diplomamunkám elsődleges célja egy létező HIL szimulátor tanulmányozása, a használatának a bemutatása egy </w:t>
-      </w:r>
-      <w:proofErr w:type="gramStart"/>
-      <w:r>
-        <w:t>konkrét</w:t>
-      </w:r>
-      <w:proofErr w:type="gramEnd"/>
-      <w:r>
-        <w:t xml:space="preserve"> példán keresztül és egy lehetséges helyettesítő eszköz megtervezése. A bemutatásra szánt példa egy</w:t>
+        <w:t>A diplomamunkám elsődleges célja egy létező HIL szimulátor tanulmányozása, a használatának a bemutatása egy konkrét példán keresztül és egy lehetséges helyettesítő eszköz megtervezése. A bemutatásra szánt példa egy</w:t>
       </w:r>
       <w:r>
         <w:t xml:space="preserve"> karosszéria gyártósor lesz, aminek az irányítását </w:t>
@@ -2378,15 +2138,7 @@
         <w:t>Műszaki Informatika Tanszék</w:t>
       </w:r>
       <w:r>
-        <w:t xml:space="preserve"> biztosított a HIL szimuláció megvalósítására. Ezeknek az eszközöknek a tanulmányozását Görbedi Ákos </w:t>
-      </w:r>
-      <w:proofErr w:type="gramStart"/>
-      <w:r>
-        <w:t>kollégámmal</w:t>
-      </w:r>
-      <w:proofErr w:type="gramEnd"/>
-      <w:r>
-        <w:t xml:space="preserve"> együtt végeztük. A </w:t>
+        <w:t xml:space="preserve"> biztosított a HIL szimuláció megvalósítására. Ezeknek az eszközöknek a tanulmányozását Görbedi Ákos kollégámmal együtt végeztük. A </w:t>
       </w:r>
       <w:r>
         <w:fldChar w:fldCharType="begin"/>
@@ -2476,15 +2228,7 @@
         <w:fldChar w:fldCharType="end"/>
       </w:r>
       <w:r>
-        <w:t xml:space="preserve">. fejezetben a BORIS projektek hordozhatóságának </w:t>
-      </w:r>
-      <w:proofErr w:type="gramStart"/>
-      <w:r>
-        <w:t>problémájáról</w:t>
-      </w:r>
-      <w:proofErr w:type="gramEnd"/>
-      <w:r>
-        <w:t xml:space="preserve"> és az általam megvalósított megoldásról írok. Ezeket követően a </w:t>
+        <w:t xml:space="preserve">. fejezetben a BORIS projektek hordozhatóságának problémájáról és az általam megvalósított megoldásról írok. Ezeket követően a </w:t>
       </w:r>
       <w:r>
         <w:fldChar w:fldCharType="begin"/>
@@ -2537,7 +2281,7 @@
       <w:pPr>
         <w:pStyle w:val="Heading1"/>
       </w:pPr>
-      <w:bookmarkStart w:id="7" w:name="_Toc466835183"/>
+      <w:bookmarkStart w:id="7" w:name="_Toc478226795"/>
       <w:r>
         <w:lastRenderedPageBreak/>
         <w:t>A HIL szimulációhoz rendelkezése álló eszközök</w:t>
@@ -2548,7 +2292,7 @@
       <w:pPr>
         <w:pStyle w:val="Heading2"/>
       </w:pPr>
-      <w:bookmarkStart w:id="8" w:name="_Toc466835184"/>
+      <w:bookmarkStart w:id="8" w:name="_Toc478226796"/>
       <w:r>
         <w:t>Az ipari folyamat emulációját lehetővé tevő programok</w:t>
       </w:r>
@@ -2584,7 +2328,7 @@
                     <pic:cNvPicPr/>
                   </pic:nvPicPr>
                   <pic:blipFill>
-                    <a:blip r:embed="rId7">
+                    <a:blip r:embed="rId9">
                       <a:extLst>
                         <a:ext uri="{28A0092B-C50C-407E-A947-70E740481C1C}">
                           <a14:useLocalDpi xmlns:a14="http://schemas.microsoft.com/office/drawing/2010/main" val="0"/>
@@ -2645,14 +2389,24 @@
       <w:r>
         <w:t>.</w:t>
       </w:r>
-      <w:fldSimple w:instr=" SEQ ábra \* ARABIC \s 1 ">
-        <w:r>
-          <w:rPr>
-            <w:noProof/>
-          </w:rPr>
-          <w:t>1</w:t>
-        </w:r>
-      </w:fldSimple>
+      <w:r>
+        <w:fldChar w:fldCharType="begin"/>
+      </w:r>
+      <w:r>
+        <w:instrText xml:space="preserve"> SEQ ábra \* ARABIC \s 1 </w:instrText>
+      </w:r>
+      <w:r>
+        <w:fldChar w:fldCharType="separate"/>
+      </w:r>
+      <w:r>
+        <w:rPr>
+          <w:noProof/>
+        </w:rPr>
+        <w:t>1</w:t>
+      </w:r>
+      <w:r>
+        <w:fldChar w:fldCharType="end"/>
+      </w:r>
       <w:r>
         <w:t>. ábra</w:t>
       </w:r>
@@ -2660,33 +2414,18 @@
       <w:r>
         <w:t xml:space="preserve">: </w:t>
       </w:r>
-      <w:proofErr w:type="spellStart"/>
-      <w:r>
-        <w:t>Flexible</w:t>
-      </w:r>
-      <w:proofErr w:type="spellEnd"/>
-      <w:r>
-        <w:t xml:space="preserve"> </w:t>
-      </w:r>
-      <w:proofErr w:type="spellStart"/>
-      <w:r>
-        <w:t>Animation</w:t>
-      </w:r>
-      <w:proofErr w:type="spellEnd"/>
-      <w:r>
-        <w:t xml:space="preserve"> </w:t>
-      </w:r>
-      <w:proofErr w:type="spellStart"/>
+      <w:r>
+        <w:t xml:space="preserve">Flexible Animation </w:t>
+      </w:r>
       <w:r>
         <w:t>Builder</w:t>
       </w:r>
-      <w:proofErr w:type="spellEnd"/>
     </w:p>
     <w:p>
       <w:pPr>
         <w:pStyle w:val="Heading2"/>
       </w:pPr>
-      <w:bookmarkStart w:id="10" w:name="_Toc466835185"/>
+      <w:bookmarkStart w:id="10" w:name="_Toc478226797"/>
       <w:r>
         <w:t>Az emulált technológia és az irányítást végző eszköz közötti kapcsolat</w:t>
       </w:r>
@@ -2696,7 +2435,7 @@
       <w:pPr>
         <w:pStyle w:val="Heading2"/>
       </w:pPr>
-      <w:bookmarkStart w:id="11" w:name="_Toc466835186"/>
+      <w:bookmarkStart w:id="11" w:name="_Toc478226798"/>
       <w:r>
         <w:t>Az irányítást megvalósító programozható logikai vezérlő</w:t>
       </w:r>
@@ -2706,7 +2445,7 @@
       <w:pPr>
         <w:pStyle w:val="Heading1"/>
       </w:pPr>
-      <w:bookmarkStart w:id="12" w:name="_Toc466835187"/>
+      <w:bookmarkStart w:id="12" w:name="_Toc478226799"/>
       <w:r>
         <w:lastRenderedPageBreak/>
         <w:t>Az emuláció bemutatására kiválasztott ipari folyamat</w:t>
@@ -2717,7 +2456,7 @@
       <w:pPr>
         <w:pStyle w:val="Heading1"/>
       </w:pPr>
-      <w:bookmarkStart w:id="13" w:name="_Toc466835188"/>
+      <w:bookmarkStart w:id="13" w:name="_Toc478226800"/>
       <w:r>
         <w:lastRenderedPageBreak/>
         <w:t>A BORIS használatának gyakorlati bemutatása</w:t>
@@ -2728,37 +2467,37 @@
       <w:pPr>
         <w:pStyle w:val="Heading2"/>
       </w:pPr>
-      <w:bookmarkStart w:id="14" w:name="_Toc466835189"/>
-      <w:bookmarkStart w:id="15" w:name="_GoBack"/>
+      <w:bookmarkStart w:id="14" w:name="_Toc478226801"/>
+      <w:r>
+        <w:t>A példaprogram ismertetése</w:t>
+      </w:r>
+      <w:bookmarkEnd w:id="14"/>
+    </w:p>
+    <w:p/>
+    <w:p>
+      <w:pPr>
+        <w:pStyle w:val="Heading2"/>
+      </w:pPr>
+      <w:bookmarkStart w:id="15" w:name="_Ref466834798"/>
+      <w:bookmarkStart w:id="16" w:name="_Toc478226802"/>
+      <w:r>
+        <w:t>A példaprogram megvalósításának bemutatása</w:t>
+      </w:r>
       <w:bookmarkEnd w:id="15"/>
-      <w:r>
-        <w:t>A példaprogram ismertetése</w:t>
-      </w:r>
-      <w:bookmarkEnd w:id="14"/>
-    </w:p>
+      <w:bookmarkEnd w:id="16"/>
+    </w:p>
+    <w:p/>
     <w:p>
       <w:pPr>
         <w:pStyle w:val="Heading2"/>
       </w:pPr>
-      <w:bookmarkStart w:id="16" w:name="_Ref466834798"/>
-      <w:bookmarkStart w:id="17" w:name="_Toc466835190"/>
-      <w:r>
-        <w:t>A példaprogram megvalósításának bemutatása</w:t>
-      </w:r>
-      <w:bookmarkEnd w:id="16"/>
+      <w:bookmarkStart w:id="17" w:name="_Toc478226803"/>
+      <w:r>
+        <w:t>A példaprogramhoz tartozó vizualizáció megvalósításának bemutatása</w:t>
+      </w:r>
       <w:bookmarkEnd w:id="17"/>
     </w:p>
     <w:p>
-      <w:pPr>
-        <w:pStyle w:val="Heading2"/>
-      </w:pPr>
-      <w:bookmarkStart w:id="18" w:name="_Toc466835191"/>
-      <w:r>
-        <w:t>A példaprogramhoz tartozó vizualizáció megvalósításának bemutatása</w:t>
-      </w:r>
-      <w:bookmarkEnd w:id="18"/>
-    </w:p>
-    <w:p>
       <w:r>
         <w:t xml:space="preserve">A </w:t>
       </w:r>
@@ -2778,15 +2517,7 @@
         <w:fldChar w:fldCharType="end"/>
       </w:r>
       <w:r>
-        <w:t>. fejezet jól példázza, hogy a BORIS-</w:t>
-      </w:r>
-      <w:proofErr w:type="spellStart"/>
-      <w:r>
-        <w:t>ban</w:t>
-      </w:r>
-      <w:proofErr w:type="spellEnd"/>
-      <w:r>
-        <w:t xml:space="preserve"> készült szimulációk nem feltétlenül igényelnek vizualizációt, az eszköztára számos olyan blokkot biztosít, amikkel a felhasználó kölcsönhatásba kerülhet a futó szimulációkkal. Ennek ellenére a vizualizációk sokkal áttekinthetőbb interfészeket biztosíthatnak a szimulációk számára, illetve lehetőségeket adnak a rendszerek könnyebb megértését biztosító animációk elkészítésére is.</w:t>
+        <w:t>. fejezet jól példázza, hogy a BORIS-ban készült szimulációk nem feltétlenül igényelnek vizualizációt, az eszköztára számos olyan blokkot biztosít, amikkel a felhasználó kölcsönhatásba kerülhet a futó szimulációkkal. Ennek ellenére a vizualizációk sokkal áttekinthetőbb interfészeket biztosíthatnak a szimulációk számára, illetve lehetőségeket adnak a rendszerek könnyebb megértését biztosító animációk elkészítésére is.</w:t>
       </w:r>
     </w:p>
     <w:p>
@@ -2794,209 +2525,111 @@
         <w:tab/>
         <w:t xml:space="preserve">Egy új vizualizáció létrehozásához a blokkdiagramon a </w:t>
       </w:r>
-      <w:proofErr w:type="spellStart"/>
       <w:r>
         <w:rPr>
           <w:i/>
         </w:rPr>
-        <w:t>Blocks</w:t>
-      </w:r>
-      <w:proofErr w:type="spellEnd"/>
+        <w:t xml:space="preserve">Blocks </w:t>
+      </w:r>
       <w:r>
         <w:rPr>
           <w:i/>
         </w:rPr>
+        <w:sym w:font="Wingdings" w:char="F0E0"/>
+      </w:r>
+      <w:r>
+        <w:rPr>
+          <w:i/>
+        </w:rPr>
+        <w:t xml:space="preserve"> User-DLL-Block </w:t>
+      </w:r>
+      <w:r>
+        <w:rPr>
+          <w:i/>
+        </w:rPr>
+        <w:sym w:font="Wingdings" w:char="F0E0"/>
+      </w:r>
+      <w:r>
+        <w:rPr>
+          <w:i/>
+        </w:rPr>
+        <w:t xml:space="preserve"> Flexible Animation Builder</w:t>
+      </w:r>
+      <w:r>
+        <w:t xml:space="preserve"> menüponton keresztül elérhető blokkot kell elhelyezni. Ez a blokk az eszköztár </w:t>
+      </w:r>
+      <w:r>
+        <w:rPr>
+          <w:i/>
+        </w:rPr>
+        <w:t>User</w:t>
+      </w:r>
+      <w:r>
+        <w:t xml:space="preserve"> fülén is megtalálható ugyanilyen néven. A vizualizáció szerkesztéshez elő kell hívni a FAB szerkesztőfelületét (</w:t>
+      </w:r>
+      <w:r>
+        <w:fldChar w:fldCharType="begin"/>
+      </w:r>
+      <w:r>
+        <w:instrText xml:space="preserve"> REF _Ref466834879 \h </w:instrText>
+      </w:r>
+      <w:r>
+        <w:fldChar w:fldCharType="separate"/>
+      </w:r>
+      <w:r>
+        <w:rPr>
+          <w:noProof/>
+        </w:rPr>
+        <w:t>1</w:t>
+      </w:r>
+      <w:r>
+        <w:t>.</w:t>
+      </w:r>
+      <w:r>
+        <w:rPr>
+          <w:noProof/>
+        </w:rPr>
+        <w:t>1</w:t>
+      </w:r>
+      <w:r>
+        <w:t>. ábra</w:t>
+      </w:r>
+      <w:r>
+        <w:fldChar w:fldCharType="end"/>
+      </w:r>
+      <w:r>
+        <w:t xml:space="preserve">), ami az imént említett blokk szerkesztőablakából a </w:t>
+      </w:r>
+      <w:r>
+        <w:rPr>
+          <w:i/>
+        </w:rPr>
+        <w:t>Dialog…</w:t>
+      </w:r>
+      <w:r>
+        <w:t xml:space="preserve"> gombra kattintva</w:t>
+      </w:r>
+      <w:r>
         <w:t xml:space="preserve"> </w:t>
       </w:r>
       <w:r>
+        <w:t xml:space="preserve">érhető el. Itt legjobb első lépésként beállítani a be- és kimeneteket, ami a </w:t>
+      </w:r>
+      <w:r>
         <w:rPr>
           <w:i/>
         </w:rPr>
-        <w:sym w:font="Wingdings" w:char="F0E0"/>
+        <w:t>FAB Configuration</w:t>
+      </w:r>
+      <w:r>
+        <w:t xml:space="preserve"> ablak </w:t>
       </w:r>
       <w:r>
         <w:rPr>
           <w:i/>
         </w:rPr>
-        <w:t xml:space="preserve"> </w:t>
-      </w:r>
-      <w:proofErr w:type="spellStart"/>
-      <w:r>
-        <w:rPr>
-          <w:i/>
-        </w:rPr>
-        <w:t>User</w:t>
-      </w:r>
-      <w:proofErr w:type="spellEnd"/>
-      <w:r>
-        <w:rPr>
-          <w:i/>
-        </w:rPr>
-        <w:t>-DLL-</w:t>
-      </w:r>
-      <w:proofErr w:type="spellStart"/>
-      <w:r>
-        <w:rPr>
-          <w:i/>
-        </w:rPr>
-        <w:t>Block</w:t>
-      </w:r>
-      <w:proofErr w:type="spellEnd"/>
-      <w:r>
-        <w:rPr>
-          <w:i/>
-        </w:rPr>
-        <w:t xml:space="preserve"> </w:t>
-      </w:r>
-      <w:r>
-        <w:rPr>
-          <w:i/>
-        </w:rPr>
-        <w:sym w:font="Wingdings" w:char="F0E0"/>
-      </w:r>
-      <w:r>
-        <w:rPr>
-          <w:i/>
-        </w:rPr>
-        <w:t xml:space="preserve"> </w:t>
-      </w:r>
-      <w:proofErr w:type="spellStart"/>
-      <w:r>
-        <w:rPr>
-          <w:i/>
-        </w:rPr>
-        <w:t>Flexible</w:t>
-      </w:r>
-      <w:proofErr w:type="spellEnd"/>
-      <w:r>
-        <w:rPr>
-          <w:i/>
-        </w:rPr>
-        <w:t xml:space="preserve"> </w:t>
-      </w:r>
-      <w:proofErr w:type="spellStart"/>
-      <w:r>
-        <w:rPr>
-          <w:i/>
-        </w:rPr>
-        <w:t>Animation</w:t>
-      </w:r>
-      <w:proofErr w:type="spellEnd"/>
-      <w:r>
-        <w:rPr>
-          <w:i/>
-        </w:rPr>
-        <w:t xml:space="preserve"> </w:t>
-      </w:r>
-      <w:proofErr w:type="spellStart"/>
-      <w:r>
-        <w:rPr>
-          <w:i/>
-        </w:rPr>
-        <w:t>Builder</w:t>
-      </w:r>
-      <w:proofErr w:type="spellEnd"/>
-      <w:r>
-        <w:t xml:space="preserve"> menüponton keresztül elérhető blokkot kell elhelyezni. Ez a blokk az eszköztár </w:t>
-      </w:r>
-      <w:proofErr w:type="spellStart"/>
-      <w:r>
-        <w:rPr>
-          <w:i/>
-        </w:rPr>
-        <w:t>User</w:t>
-      </w:r>
-      <w:proofErr w:type="spellEnd"/>
-      <w:r>
-        <w:t xml:space="preserve"> fülén is megtalálható ugyanilyen néven. A vizualizáció szerkesztéshez elő kell hívni a FAB szerkesztőfelületét (</w:t>
-      </w:r>
-      <w:r>
-        <w:fldChar w:fldCharType="begin"/>
-      </w:r>
-      <w:r>
-        <w:instrText xml:space="preserve"> REF _Ref466834879 \h </w:instrText>
-      </w:r>
-      <w:r>
-        <w:fldChar w:fldCharType="separate"/>
-      </w:r>
-      <w:r>
-        <w:rPr>
-          <w:noProof/>
-        </w:rPr>
-        <w:t>1</w:t>
-      </w:r>
-      <w:r>
-        <w:t>.</w:t>
-      </w:r>
-      <w:r>
-        <w:rPr>
-          <w:noProof/>
-        </w:rPr>
-        <w:t>1</w:t>
-      </w:r>
-      <w:r>
-        <w:t>. ábra</w:t>
-      </w:r>
-      <w:r>
-        <w:fldChar w:fldCharType="end"/>
-      </w:r>
-      <w:r>
-        <w:t xml:space="preserve">), ami az imént említett blokk szerkesztőablakából a </w:t>
-      </w:r>
-      <w:r>
-        <w:rPr>
-          <w:i/>
-        </w:rPr>
-        <w:t>Dialog…</w:t>
-      </w:r>
-      <w:r>
-        <w:t xml:space="preserve"> gombra kattintva</w:t>
-      </w:r>
-      <w:r>
-        <w:t xml:space="preserve"> </w:t>
-      </w:r>
-      <w:r>
-        <w:t xml:space="preserve">érhető el. Itt legjobb első lépésként beállítani a be- és kimeneteket, ami a </w:t>
-      </w:r>
-      <w:r>
-        <w:rPr>
-          <w:i/>
-        </w:rPr>
-        <w:t xml:space="preserve">FAB </w:t>
-      </w:r>
-      <w:proofErr w:type="spellStart"/>
-      <w:r>
-        <w:rPr>
-          <w:i/>
-        </w:rPr>
-        <w:t>Configuration</w:t>
-      </w:r>
-      <w:proofErr w:type="spellEnd"/>
-      <w:r>
-        <w:t xml:space="preserve"> ablak </w:t>
-      </w:r>
-      <w:proofErr w:type="spellStart"/>
-      <w:r>
-        <w:rPr>
-          <w:i/>
-        </w:rPr>
-        <w:t>Block</w:t>
-      </w:r>
-      <w:proofErr w:type="spellEnd"/>
-      <w:r>
-        <w:rPr>
-          <w:i/>
-        </w:rPr>
-        <w:t xml:space="preserve"> in-/</w:t>
-      </w:r>
-      <w:proofErr w:type="spellStart"/>
-      <w:r>
-        <w:rPr>
-          <w:i/>
-        </w:rPr>
-        <w:t>outputs</w:t>
-      </w:r>
-      <w:proofErr w:type="spellEnd"/>
+        <w:t>Block in-/outputs</w:t>
+      </w:r>
       <w:r>
         <w:t xml:space="preserve"> fülén végezhető el. A példában a vizualizáció legyen egyben beviteli és megjelenítő felület is. Ehhez kettő bemenetre és négy kimenetre lesz szükség (</w:t>
       </w:r>
@@ -3060,7 +2693,7 @@
                     <pic:cNvPicPr/>
                   </pic:nvPicPr>
                   <pic:blipFill>
-                    <a:blip r:embed="rId8">
+                    <a:blip r:embed="rId10">
                       <a:extLst>
                         <a:ext uri="{28A0092B-C50C-407E-A947-70E740481C1C}">
                           <a14:useLocalDpi xmlns:a14="http://schemas.microsoft.com/office/drawing/2010/main" val="0"/>
@@ -3095,7 +2728,7 @@
         </w:drawing>
       </w:r>
     </w:p>
-    <w:bookmarkStart w:id="19" w:name="_Ref466834966"/>
+    <w:bookmarkStart w:id="18" w:name="_Ref466834966"/>
     <w:p>
       <w:pPr>
         <w:pStyle w:val="Caption"/>
@@ -3121,18 +2754,28 @@
       <w:r>
         <w:t>.</w:t>
       </w:r>
-      <w:fldSimple w:instr=" SEQ ábra \* ARABIC \s 1 ">
-        <w:r>
-          <w:rPr>
-            <w:noProof/>
-          </w:rPr>
-          <w:t>1</w:t>
-        </w:r>
-      </w:fldSimple>
+      <w:r>
+        <w:fldChar w:fldCharType="begin"/>
+      </w:r>
+      <w:r>
+        <w:instrText xml:space="preserve"> SEQ ábra \* ARABIC \s 1 </w:instrText>
+      </w:r>
+      <w:r>
+        <w:fldChar w:fldCharType="separate"/>
+      </w:r>
+      <w:r>
+        <w:rPr>
+          <w:noProof/>
+        </w:rPr>
+        <w:t>1</w:t>
+      </w:r>
+      <w:r>
+        <w:fldChar w:fldCharType="end"/>
+      </w:r>
       <w:r>
         <w:t>. ábra</w:t>
       </w:r>
-      <w:bookmarkEnd w:id="19"/>
+      <w:bookmarkEnd w:id="18"/>
       <w:r>
         <w:t xml:space="preserve">: </w:t>
       </w:r>
@@ -3150,42 +2793,33 @@
         <w:ind w:firstLine="708"/>
       </w:pPr>
       <w:r>
+        <w:lastRenderedPageBreak/>
         <w:t xml:space="preserve">A munkafelületre új elemeket az </w:t>
       </w:r>
-      <w:proofErr w:type="spellStart"/>
       <w:r>
         <w:rPr>
           <w:i/>
         </w:rPr>
         <w:t>Elements</w:t>
       </w:r>
-      <w:proofErr w:type="spellEnd"/>
       <w:r>
         <w:t xml:space="preserve"> ablakban megjelenő eszköztárról lehet behelyezni. Amennyiben ez az ablak nem jelenne meg, a munkafelületen előhívható helyi menüből előtérbe hozható az </w:t>
       </w:r>
-      <w:proofErr w:type="spellStart"/>
       <w:r>
         <w:rPr>
           <w:i/>
         </w:rPr>
         <w:t>Elementfenster</w:t>
       </w:r>
-      <w:proofErr w:type="spellEnd"/>
-      <w:r>
-        <w:t xml:space="preserve"> menüpontra kattintva. Az operandusok </w:t>
-      </w:r>
-      <w:r>
-        <w:lastRenderedPageBreak/>
-        <w:t xml:space="preserve">beviteléhez két beviteli mezőre lesz szükség, melyek a </w:t>
-      </w:r>
-      <w:proofErr w:type="spellStart"/>
+      <w:r>
+        <w:t xml:space="preserve"> menüpontra kattintva. Az operandusok beviteléhez két beviteli mezőre lesz szükség, melyek a </w:t>
+      </w:r>
       <w:r>
         <w:rPr>
           <w:i/>
         </w:rPr>
         <w:t>Controls</w:t>
       </w:r>
-      <w:proofErr w:type="spellEnd"/>
       <w:r>
         <w:t xml:space="preserve"> fülön </w:t>
       </w:r>
@@ -3193,16 +2827,8 @@
         <w:rPr>
           <w:i/>
         </w:rPr>
-        <w:t xml:space="preserve">Edit </w:t>
-      </w:r>
-      <w:proofErr w:type="spellStart"/>
-      <w:r>
-        <w:rPr>
-          <w:i/>
-        </w:rPr>
-        <w:t>field</w:t>
-      </w:r>
-      <w:proofErr w:type="spellEnd"/>
+        <w:t>Edit field</w:t>
+      </w:r>
       <w:r>
         <w:t xml:space="preserve"> néven találhatók meg. Emellett a logikai műveletek jobb szemléltetése érdekében az operandusok és az eredmény binárisan is meg lesznek jelenítve, amikhez LED elemekre is szükség lesz (</w:t>
       </w:r>
@@ -3237,23 +2863,7 @@
         <w:fldChar w:fldCharType="end"/>
       </w:r>
       <w:r>
-        <w:t xml:space="preserve">). </w:t>
-      </w:r>
-      <w:proofErr w:type="gramStart"/>
-      <w:r>
-        <w:t>A</w:t>
-      </w:r>
-      <w:proofErr w:type="gramEnd"/>
-      <w:r>
-        <w:t xml:space="preserve"> LED-</w:t>
-      </w:r>
-      <w:proofErr w:type="spellStart"/>
-      <w:r>
-        <w:t>ek</w:t>
-      </w:r>
-      <w:proofErr w:type="spellEnd"/>
-      <w:r>
-        <w:t xml:space="preserve"> a </w:t>
+        <w:t xml:space="preserve">). A LED-ek a </w:t>
       </w:r>
       <w:r>
         <w:rPr>
@@ -3300,7 +2910,7 @@
                     <pic:cNvPicPr/>
                   </pic:nvPicPr>
                   <pic:blipFill>
-                    <a:blip r:embed="rId9">
+                    <a:blip r:embed="rId11">
                       <a:extLst>
                         <a:ext uri="{28A0092B-C50C-407E-A947-70E740481C1C}">
                           <a14:useLocalDpi xmlns:a14="http://schemas.microsoft.com/office/drawing/2010/main" val="0"/>
@@ -3335,7 +2945,8 @@
         </w:drawing>
       </w:r>
     </w:p>
-    <w:bookmarkStart w:id="20" w:name="_Ref466835028"/>
+    <w:bookmarkStart w:id="19" w:name="_Ref466835028"/>
+    <w:bookmarkStart w:id="20" w:name="_Ref478229631"/>
     <w:p>
       <w:pPr>
         <w:pStyle w:val="Caption"/>
@@ -3361,18 +2972,29 @@
       <w:r>
         <w:t>.</w:t>
       </w:r>
-      <w:fldSimple w:instr=" SEQ ábra \* ARABIC \s 1 ">
-        <w:r>
-          <w:rPr>
-            <w:noProof/>
-          </w:rPr>
-          <w:t>2</w:t>
-        </w:r>
-      </w:fldSimple>
+      <w:r>
+        <w:fldChar w:fldCharType="begin"/>
+      </w:r>
+      <w:r>
+        <w:instrText xml:space="preserve"> SEQ ábra \* ARABIC \s 1 </w:instrText>
+      </w:r>
+      <w:r>
+        <w:fldChar w:fldCharType="separate"/>
+      </w:r>
+      <w:r>
+        <w:rPr>
+          <w:noProof/>
+        </w:rPr>
+        <w:t>2</w:t>
+      </w:r>
+      <w:r>
+        <w:fldChar w:fldCharType="end"/>
+      </w:r>
+      <w:bookmarkEnd w:id="20"/>
       <w:r>
         <w:t>. ábra</w:t>
       </w:r>
-      <w:bookmarkEnd w:id="20"/>
+      <w:bookmarkEnd w:id="19"/>
       <w:r>
         <w:t xml:space="preserve">: </w:t>
       </w:r>
@@ -3380,8 +3002,2772 @@
         <w:t>az ALU példaprogram vizualizációja</w:t>
       </w:r>
     </w:p>
+    <w:p>
+      <w:r>
+        <w:t>A műveletek közötti váltást egy léptető nyomógombpár fogja megvalósítani (</w:t>
+      </w:r>
+      <w:r>
+        <w:fldChar w:fldCharType="begin"/>
+      </w:r>
+      <w:r>
+        <w:instrText xml:space="preserve"> REF _Ref478229631 \h </w:instrText>
+      </w:r>
+      <w:r>
+        <w:fldChar w:fldCharType="separate"/>
+      </w:r>
+      <w:r>
+        <w:rPr>
+          <w:noProof/>
+        </w:rPr>
+        <w:t>3</w:t>
+      </w:r>
+      <w:r>
+        <w:t>.</w:t>
+      </w:r>
+      <w:r>
+        <w:rPr>
+          <w:noProof/>
+        </w:rPr>
+        <w:t>2</w:t>
+      </w:r>
+      <w:r>
+        <w:fldChar w:fldCharType="end"/>
+      </w:r>
+      <w:r>
+        <w:t xml:space="preserve"> ábra</w:t>
+      </w:r>
+      <w:r>
+        <w:t xml:space="preserve">), ami a </w:t>
+      </w:r>
+      <w:r>
+        <w:rPr>
+          <w:i/>
+        </w:rPr>
+        <w:t>Controls</w:t>
+      </w:r>
+      <w:r>
+        <w:t xml:space="preserve"> fülön található </w:t>
+      </w:r>
+      <w:r>
+        <w:rPr>
+          <w:i/>
+        </w:rPr>
+        <w:t>Spin element</w:t>
+      </w:r>
+      <w:r>
+        <w:t xml:space="preserve"> néven. Ugyanezen a fülön található </w:t>
+      </w:r>
+      <w:r>
+        <w:rPr>
+          <w:i/>
+        </w:rPr>
+        <w:t>Switch</w:t>
+      </w:r>
+      <w:r>
+        <w:t xml:space="preserve"> elem egy kapcsoló, amelyik majd a kezdeti átvitel jelzőbitjét fogja jelenteni. Az eredmény megjelenítése a </w:t>
+      </w:r>
+      <w:r>
+        <w:rPr>
+          <w:i/>
+        </w:rPr>
+        <w:t>Display</w:t>
+      </w:r>
+      <w:r>
+        <w:t xml:space="preserve"> fülön levő </w:t>
+      </w:r>
+      <w:r>
+        <w:rPr>
+          <w:i/>
+        </w:rPr>
+        <w:t>Numerical field</w:t>
+      </w:r>
+      <w:r>
+        <w:t xml:space="preserve"> elemmel valósítható meg. A címkézés vagy a különböző szerepet ellátó LED-ek eltérő elemekkel való jelölése egyéni döntés kérdése, a vizualizáció működésében nem játszanak szerepet. A címkék a </w:t>
+      </w:r>
+      <w:r>
+        <w:rPr>
+          <w:i/>
+        </w:rPr>
+        <w:t>Graph</w:t>
+      </w:r>
+      <w:r>
+        <w:t xml:space="preserve"> fülön </w:t>
+      </w:r>
+      <w:r>
+        <w:rPr>
+          <w:i/>
+        </w:rPr>
+        <w:t>Static text</w:t>
+      </w:r>
+      <w:r>
+        <w:t xml:space="preserve"> néven szerepelnek, a négyszögű LED-ek pedig a </w:t>
+      </w:r>
+      <w:r>
+        <w:rPr>
+          <w:i/>
+        </w:rPr>
+        <w:t>Display</w:t>
+      </w:r>
+      <w:r>
+        <w:t xml:space="preserve"> fülön </w:t>
+      </w:r>
+      <w:r>
+        <w:rPr>
+          <w:i/>
+        </w:rPr>
+        <w:t>Rectangular LED</w:t>
+      </w:r>
+      <w:r>
+        <w:t xml:space="preserve"> néven találhatók meg. A vizualizáció működésének beállítása előtt célszerű az említett elemeket először a </w:t>
+      </w:r>
+      <w:r>
+        <w:fldChar w:fldCharType="begin"/>
+      </w:r>
+      <w:r>
+        <w:instrText xml:space="preserve"> REF _Ref478229631 \h </w:instrText>
+      </w:r>
+      <w:r>
+        <w:fldChar w:fldCharType="separate"/>
+      </w:r>
+      <w:r>
+        <w:rPr>
+          <w:noProof/>
+        </w:rPr>
+        <w:t>3</w:t>
+      </w:r>
+      <w:r>
+        <w:t>.</w:t>
+      </w:r>
+      <w:r>
+        <w:rPr>
+          <w:noProof/>
+        </w:rPr>
+        <w:t>2</w:t>
+      </w:r>
+      <w:r>
+        <w:fldChar w:fldCharType="end"/>
+      </w:r>
+      <w:r>
+        <w:t xml:space="preserve"> ábra</w:t>
+      </w:r>
+      <w:r>
+        <w:t xml:space="preserve"> szerint vagy egyéni elrendezés alapján behelyezni.</w:t>
+      </w:r>
+    </w:p>
+    <w:p>
+      <w:pPr>
+        <w:ind w:firstLine="708"/>
+      </w:pPr>
+      <w:r>
+        <w:lastRenderedPageBreak/>
+        <w:t xml:space="preserve">Az elemek beállításai a méreteiken és a színeiken túl kiterjednek arra is, hogy egy-egy elem valamelyik paramétere melyik be- vagy kimenettel áll kapcsolatban. A munkafelületre behelyezett elemek listája a </w:t>
+      </w:r>
+      <w:r>
+        <w:rPr>
+          <w:i/>
+        </w:rPr>
+        <w:t>FAB Configuration</w:t>
+      </w:r>
+      <w:r>
+        <w:t xml:space="preserve"> ablak </w:t>
+      </w:r>
+      <w:r>
+        <w:rPr>
+          <w:i/>
+        </w:rPr>
+        <w:t>Elements</w:t>
+      </w:r>
+      <w:r>
+        <w:t xml:space="preserve"> fülén található meg. A listában szereplő elemek tulajdonságai a lista melletti </w:t>
+      </w:r>
+      <w:r>
+        <w:rPr>
+          <w:i/>
+        </w:rPr>
+        <w:t>Element properties</w:t>
+      </w:r>
+      <w:r>
+        <w:t xml:space="preserve"> táblázatban módosíthatók. Ez a táblázat mindig a listában kijelölt elem tulajdonságait jeleníti meg. Itt a működtetés szempontjából a legfontosabb az operandusokat biztosítók beviteli mezők, a műveletet meghatározó nyomógombpár és az eredményt kijelző számmező összekötése a megfelelő ki- vagy bemenetekkel. A beviteli mezők és a nyomógombpár esetén a kimenetet az </w:t>
+      </w:r>
+      <w:r>
+        <w:rPr>
+          <w:i/>
+        </w:rPr>
+        <w:t>Output</w:t>
+      </w:r>
+      <w:r>
+        <w:t xml:space="preserve"> tulajdonság határozza meg. Ebbe a mezőbe a megfelelő kimenet sorszámát kell beírni. A beviteli mezőknél az engedélyezett értékek tartományát a </w:t>
+      </w:r>
+      <w:r>
+        <w:rPr>
+          <w:i/>
+        </w:rPr>
+        <w:t>MinValue</w:t>
+      </w:r>
+      <w:r>
+        <w:t xml:space="preserve"> és a </w:t>
+      </w:r>
+      <w:r>
+        <w:rPr>
+          <w:i/>
+        </w:rPr>
+        <w:t>MaxValue</w:t>
+      </w:r>
+      <w:r>
+        <w:t xml:space="preserve"> tulajdonságok szabályozzák, a nyomógombpár esetén ugyanezt a </w:t>
+      </w:r>
+      <w:r>
+        <w:rPr>
+          <w:i/>
+        </w:rPr>
+        <w:t>Min</w:t>
+      </w:r>
+      <w:r>
+        <w:t xml:space="preserve"> és </w:t>
+      </w:r>
+      <w:r>
+        <w:rPr>
+          <w:i/>
+        </w:rPr>
+        <w:t>Max</w:t>
+      </w:r>
+      <w:r>
+        <w:t xml:space="preserve"> tulajdonságok látják el. Mivel az ALU csak négy műveletet tud elvégezni a nyomógombpár </w:t>
+      </w:r>
+      <w:r>
+        <w:rPr>
+          <w:i/>
+        </w:rPr>
+        <w:t>Min</w:t>
+      </w:r>
+      <w:r>
+        <w:t xml:space="preserve"> értéke az 1 lesz, a </w:t>
+      </w:r>
+      <w:r>
+        <w:rPr>
+          <w:i/>
+        </w:rPr>
+        <w:t>Max</w:t>
+      </w:r>
+      <w:r>
+        <w:t xml:space="preserve"> pedig a 4, a léptetés nagysága – </w:t>
+      </w:r>
+      <w:r>
+        <w:rPr>
+          <w:i/>
+        </w:rPr>
+        <w:t>Increment</w:t>
+      </w:r>
+      <w:r>
+        <w:t xml:space="preserve"> – pedig szintén 1 lesz. A számmező és az átvitelt jelző LED kapcsolatai hasonlóképpen állíthatók be, az </w:t>
+      </w:r>
+      <w:r>
+        <w:rPr>
+          <w:i/>
+        </w:rPr>
+        <w:t>Input</w:t>
+      </w:r>
+      <w:r>
+        <w:t xml:space="preserve"> tulajdonság segítségével. Az operandusokat és a kiválasztott művelet eredményét binárisan megjelenítő LED-ek esetében a kapcsolatot nem lehet ilyen egyértelmű módon megadni, mivel a FAB nem biztosít külön lehetőséget a bemenetek bitjeinek a közvetlen elérésére. Azonban a legtöbb tulajdonság kifejezéssel is megadható</w:t>
+      </w:r>
+      <w:sdt>
+        <w:sdtPr>
+          <w:id w:val="-1245802422"/>
+          <w:citation/>
+        </w:sdtPr>
+        <w:sdtContent>
+          <w:r>
+            <w:fldChar w:fldCharType="begin"/>
+          </w:r>
+          <w:r>
+            <w:instrText xml:space="preserve">CITATION Ing \l 1038 </w:instrText>
+          </w:r>
+          <w:r>
+            <w:fldChar w:fldCharType="separate"/>
+          </w:r>
+          <w:r>
+            <w:rPr>
+              <w:noProof/>
+            </w:rPr>
+            <w:t xml:space="preserve"> </w:t>
+          </w:r>
+          <w:r>
+            <w:rPr>
+              <w:noProof/>
+            </w:rPr>
+            <w:t>[1]</w:t>
+          </w:r>
+          <w:r>
+            <w:fldChar w:fldCharType="end"/>
+          </w:r>
+        </w:sdtContent>
+      </w:sdt>
+      <w:r>
+        <w:t>. Egy egész szám n-edik bitje valójában a számnak és a 2 n</w:t>
+      </w:r>
+      <w:r>
+        <w:noBreakHyphen/>
+        <w:t xml:space="preserve">edik hatványának osztásából származó érték 2-vel képzett maradékának az egész része </w:t>
+      </w:r>
+      <w:r>
+        <w:fldChar w:fldCharType="begin"/>
+      </w:r>
+      <w:r>
+        <w:instrText xml:space="preserve"> REF _Ref451703772 \h </w:instrText>
+      </w:r>
+      <w:r>
+        <w:fldChar w:fldCharType="separate"/>
+      </w:r>
+      <w:r>
+        <w:t>(3</w:t>
+      </w:r>
+      <w:r>
+        <w:t>.</w:t>
+      </w:r>
+      <w:r>
+        <w:t>1)</w:t>
+      </w:r>
+      <w:r>
+        <w:fldChar w:fldCharType="end"/>
+      </w:r>
+      <w:r>
+        <w:t>.</w:t>
+      </w:r>
+    </w:p>
+    <w:tbl>
+      <w:tblPr>
+        <w:tblStyle w:val="TableGrid"/>
+        <w:tblW w:w="5000" w:type="pct"/>
+        <w:tblBorders>
+          <w:top w:val="none" w:sz="0" w:space="0" w:color="auto"/>
+          <w:left w:val="none" w:sz="0" w:space="0" w:color="auto"/>
+          <w:bottom w:val="none" w:sz="0" w:space="0" w:color="auto"/>
+          <w:right w:val="none" w:sz="0" w:space="0" w:color="auto"/>
+          <w:insideH w:val="none" w:sz="0" w:space="0" w:color="auto"/>
+          <w:insideV w:val="none" w:sz="0" w:space="0" w:color="auto"/>
+        </w:tblBorders>
+        <w:tblLook w:val="04A0" w:firstRow="1" w:lastRow="0" w:firstColumn="1" w:lastColumn="0" w:noHBand="0" w:noVBand="1"/>
+      </w:tblPr>
+      <w:tblGrid>
+        <w:gridCol w:w="554"/>
+        <w:gridCol w:w="7273"/>
+        <w:gridCol w:w="676"/>
+      </w:tblGrid>
+      <w:tr>
+        <w:tc>
+          <w:tcPr>
+            <w:tcW w:w="350" w:type="pct"/>
+          </w:tcPr>
+          <w:p/>
+        </w:tc>
+        <w:tc>
+          <w:tcPr>
+            <w:tcW w:w="4300" w:type="pct"/>
+          </w:tcPr>
+          <w:p>
+            <m:oMathPara>
+              <m:oMath>
+                <m:sSub>
+                  <m:sSubPr>
+                    <m:ctrlPr>
+                      <w:rPr>
+                        <w:rFonts w:ascii="Cambria Math" w:hAnsi="Cambria Math"/>
+                        <w:i/>
+                      </w:rPr>
+                    </m:ctrlPr>
+                  </m:sSubPr>
+                  <m:e>
+                    <m:r>
+                      <w:rPr>
+                        <w:rFonts w:ascii="Cambria Math" w:hAnsi="Cambria Math"/>
+                      </w:rPr>
+                      <m:t>b</m:t>
+                    </m:r>
+                  </m:e>
+                  <m:sub>
+                    <m:r>
+                      <w:rPr>
+                        <w:rFonts w:ascii="Cambria Math" w:hAnsi="Cambria Math"/>
+                      </w:rPr>
+                      <m:t>n</m:t>
+                    </m:r>
+                  </m:sub>
+                </m:sSub>
+                <m:r>
+                  <w:rPr>
+                    <w:rFonts w:ascii="Cambria Math" w:hAnsi="Cambria Math"/>
+                  </w:rPr>
+                  <m:t>=</m:t>
+                </m:r>
+                <m:d>
+                  <m:dPr>
+                    <m:begChr m:val="⌊"/>
+                    <m:endChr m:val="⌋"/>
+                    <m:ctrlPr>
+                      <w:rPr>
+                        <w:rFonts w:ascii="Cambria Math" w:hAnsi="Cambria Math"/>
+                        <w:i/>
+                      </w:rPr>
+                    </m:ctrlPr>
+                  </m:dPr>
+                  <m:e>
+                    <m:d>
+                      <m:dPr>
+                        <m:ctrlPr>
+                          <w:rPr>
+                            <w:rFonts w:ascii="Cambria Math" w:hAnsi="Cambria Math"/>
+                            <w:i/>
+                          </w:rPr>
+                        </m:ctrlPr>
+                      </m:dPr>
+                      <m:e>
+                        <m:f>
+                          <m:fPr>
+                            <m:ctrlPr>
+                              <w:rPr>
+                                <w:rFonts w:ascii="Cambria Math" w:hAnsi="Cambria Math"/>
+                                <w:i/>
+                              </w:rPr>
+                            </m:ctrlPr>
+                          </m:fPr>
+                          <m:num>
+                            <m:r>
+                              <w:rPr>
+                                <w:rFonts w:ascii="Cambria Math" w:hAnsi="Cambria Math"/>
+                              </w:rPr>
+                              <m:t>x</m:t>
+                            </m:r>
+                          </m:num>
+                          <m:den>
+                            <m:sSup>
+                              <m:sSupPr>
+                                <m:ctrlPr>
+                                  <w:rPr>
+                                    <w:rFonts w:ascii="Cambria Math" w:hAnsi="Cambria Math"/>
+                                    <w:i/>
+                                  </w:rPr>
+                                </m:ctrlPr>
+                              </m:sSupPr>
+                              <m:e>
+                                <m:r>
+                                  <w:rPr>
+                                    <w:rFonts w:ascii="Cambria Math" w:hAnsi="Cambria Math"/>
+                                  </w:rPr>
+                                  <m:t>2</m:t>
+                                </m:r>
+                              </m:e>
+                              <m:sup>
+                                <m:r>
+                                  <w:rPr>
+                                    <w:rFonts w:ascii="Cambria Math" w:hAnsi="Cambria Math"/>
+                                  </w:rPr>
+                                  <m:t>n</m:t>
+                                </m:r>
+                              </m:sup>
+                            </m:sSup>
+                          </m:den>
+                        </m:f>
+                      </m:e>
+                    </m:d>
+                    <m:r>
+                      <m:rPr>
+                        <m:nor/>
+                      </m:rPr>
+                      <m:t>mod</m:t>
+                    </m:r>
+                    <m:r>
+                      <w:rPr>
+                        <w:rFonts w:ascii="Cambria Math" w:hAnsi="Cambria Math"/>
+                      </w:rPr>
+                      <m:t xml:space="preserve"> 2</m:t>
+                    </m:r>
+                  </m:e>
+                </m:d>
+              </m:oMath>
+            </m:oMathPara>
+          </w:p>
+        </w:tc>
+        <w:tc>
+          <w:tcPr>
+            <w:tcW w:w="350" w:type="pct"/>
+            <w:vAlign w:val="center"/>
+          </w:tcPr>
+          <w:p>
+            <w:pPr>
+              <w:rPr>
+                <w:bCs/>
+              </w:rPr>
+            </w:pPr>
+            <w:bookmarkStart w:id="21" w:name="_Ref451703841"/>
+            <w:bookmarkStart w:id="22" w:name="_Ref451703772"/>
+            <w:r>
+              <w:rPr>
+                <w:bCs/>
+              </w:rPr>
+              <w:t>(</w:t>
+            </w:r>
+            <w:r>
+              <w:rPr>
+                <w:bCs/>
+              </w:rPr>
+              <w:fldChar w:fldCharType="begin"/>
+            </w:r>
+            <w:r>
+              <w:rPr>
+                <w:bCs/>
+              </w:rPr>
+              <w:instrText xml:space="preserve"> STYLEREF 1 \s </w:instrText>
+            </w:r>
+            <w:r>
+              <w:rPr>
+                <w:bCs/>
+              </w:rPr>
+              <w:fldChar w:fldCharType="separate"/>
+            </w:r>
+            <w:r>
+              <w:rPr>
+                <w:bCs/>
+              </w:rPr>
+              <w:t>3</w:t>
+            </w:r>
+            <w:r>
+              <w:fldChar w:fldCharType="end"/>
+            </w:r>
+            <w:r>
+              <w:rPr>
+                <w:bCs/>
+              </w:rPr>
+              <w:t>.</w:t>
+            </w:r>
+            <w:r>
+              <w:rPr>
+                <w:bCs/>
+              </w:rPr>
+              <w:fldChar w:fldCharType="begin"/>
+            </w:r>
+            <w:r>
+              <w:rPr>
+                <w:bCs/>
+              </w:rPr>
+              <w:instrText xml:space="preserve"> SEQ egyenlet \* ARABIC \s 1 </w:instrText>
+            </w:r>
+            <w:r>
+              <w:rPr>
+                <w:bCs/>
+              </w:rPr>
+              <w:fldChar w:fldCharType="separate"/>
+            </w:r>
+            <w:r>
+              <w:rPr>
+                <w:bCs/>
+              </w:rPr>
+              <w:t>1</w:t>
+            </w:r>
+            <w:r>
+              <w:fldChar w:fldCharType="end"/>
+            </w:r>
+            <w:bookmarkStart w:id="23" w:name="_Ref451703855"/>
+            <w:bookmarkEnd w:id="21"/>
+            <w:r>
+              <w:rPr>
+                <w:bCs/>
+              </w:rPr>
+              <w:t>)</w:t>
+            </w:r>
+            <w:bookmarkEnd w:id="22"/>
+            <w:bookmarkEnd w:id="23"/>
+          </w:p>
+        </w:tc>
+      </w:tr>
+    </w:tbl>
+    <w:p>
+      <w:r>
+        <w:t>A FAB egyik hiányossága, hogy nem rendelkezik a maradékképzéshez szükséges függvénnyel, ezért a maradékot a vele ekvivalens kifejezéssel</w:t>
+      </w:r>
+      <w:sdt>
+        <w:sdtPr>
+          <w:id w:val="-1991939842"/>
+          <w:citation/>
+        </w:sdtPr>
+        <w:sdtContent>
+          <w:r>
+            <w:fldChar w:fldCharType="begin"/>
+          </w:r>
+          <w:r>
+            <w:instrText xml:space="preserve">CITATION Wik16 \l 1038 </w:instrText>
+          </w:r>
+          <w:r>
+            <w:fldChar w:fldCharType="separate"/>
+          </w:r>
+          <w:r>
+            <w:rPr>
+              <w:noProof/>
+            </w:rPr>
+            <w:t xml:space="preserve"> </w:t>
+          </w:r>
+          <w:r>
+            <w:rPr>
+              <w:noProof/>
+            </w:rPr>
+            <w:t>[2]</w:t>
+          </w:r>
+          <w:r>
+            <w:fldChar w:fldCharType="end"/>
+          </w:r>
+        </w:sdtContent>
+      </w:sdt>
+      <w:r>
+        <w:t xml:space="preserve"> kell kiszámíttatni </w:t>
+      </w:r>
+      <w:r>
+        <w:fldChar w:fldCharType="begin"/>
+      </w:r>
+      <w:r>
+        <w:instrText xml:space="preserve"> REF _Ref451704731 \h </w:instrText>
+      </w:r>
+      <w:r>
+        <w:fldChar w:fldCharType="separate"/>
+      </w:r>
+      <w:r>
+        <w:t>(3.3)</w:t>
+      </w:r>
+      <w:r>
+        <w:fldChar w:fldCharType="end"/>
+      </w:r>
+      <w:r>
+        <w:t>.</w:t>
+      </w:r>
+    </w:p>
+    <w:tbl>
+      <w:tblPr>
+        <w:tblStyle w:val="TableGrid"/>
+        <w:tblW w:w="5000" w:type="pct"/>
+        <w:tblBorders>
+          <w:top w:val="none" w:sz="0" w:space="0" w:color="auto"/>
+          <w:left w:val="none" w:sz="0" w:space="0" w:color="auto"/>
+          <w:bottom w:val="none" w:sz="0" w:space="0" w:color="auto"/>
+          <w:right w:val="none" w:sz="0" w:space="0" w:color="auto"/>
+          <w:insideH w:val="none" w:sz="0" w:space="0" w:color="auto"/>
+          <w:insideV w:val="none" w:sz="0" w:space="0" w:color="auto"/>
+        </w:tblBorders>
+        <w:tblLook w:val="04A0" w:firstRow="1" w:lastRow="0" w:firstColumn="1" w:lastColumn="0" w:noHBand="0" w:noVBand="1"/>
+      </w:tblPr>
+      <w:tblGrid>
+        <w:gridCol w:w="554"/>
+        <w:gridCol w:w="7273"/>
+        <w:gridCol w:w="676"/>
+      </w:tblGrid>
+      <w:tr>
+        <w:tc>
+          <w:tcPr>
+            <w:tcW w:w="348" w:type="pct"/>
+          </w:tcPr>
+          <w:p/>
+        </w:tc>
+        <w:tc>
+          <w:tcPr>
+            <w:tcW w:w="4299" w:type="pct"/>
+          </w:tcPr>
+          <w:p>
+            <m:oMathPara>
+              <m:oMath>
+                <m:sSub>
+                  <m:sSubPr>
+                    <m:ctrlPr>
+                      <w:rPr>
+                        <w:rFonts w:ascii="Cambria Math" w:hAnsi="Cambria Math"/>
+                        <w:i/>
+                      </w:rPr>
+                    </m:ctrlPr>
+                  </m:sSubPr>
+                  <m:e>
+                    <m:r>
+                      <w:rPr>
+                        <w:rFonts w:ascii="Cambria Math" w:hAnsi="Cambria Math"/>
+                      </w:rPr>
+                      <m:t>x</m:t>
+                    </m:r>
+                  </m:e>
+                  <m:sub>
+                    <m:r>
+                      <w:rPr>
+                        <w:rFonts w:ascii="Cambria Math" w:hAnsi="Cambria Math"/>
+                      </w:rPr>
+                      <m:t>n</m:t>
+                    </m:r>
+                  </m:sub>
+                </m:sSub>
+                <m:r>
+                  <w:rPr>
+                    <w:rFonts w:ascii="Cambria Math" w:hAnsi="Cambria Math"/>
+                  </w:rPr>
+                  <m:t>=</m:t>
+                </m:r>
+                <m:d>
+                  <m:dPr>
+                    <m:ctrlPr>
+                      <w:rPr>
+                        <w:rFonts w:ascii="Cambria Math" w:hAnsi="Cambria Math"/>
+                        <w:i/>
+                      </w:rPr>
+                    </m:ctrlPr>
+                  </m:dPr>
+                  <m:e>
+                    <m:f>
+                      <m:fPr>
+                        <m:ctrlPr>
+                          <w:rPr>
+                            <w:rFonts w:ascii="Cambria Math" w:hAnsi="Cambria Math"/>
+                            <w:i/>
+                          </w:rPr>
+                        </m:ctrlPr>
+                      </m:fPr>
+                      <m:num>
+                        <m:r>
+                          <w:rPr>
+                            <w:rFonts w:ascii="Cambria Math" w:hAnsi="Cambria Math"/>
+                          </w:rPr>
+                          <m:t>x</m:t>
+                        </m:r>
+                      </m:num>
+                      <m:den>
+                        <m:sSup>
+                          <m:sSupPr>
+                            <m:ctrlPr>
+                              <w:rPr>
+                                <w:rFonts w:ascii="Cambria Math" w:hAnsi="Cambria Math"/>
+                                <w:i/>
+                              </w:rPr>
+                            </m:ctrlPr>
+                          </m:sSupPr>
+                          <m:e>
+                            <m:r>
+                              <w:rPr>
+                                <w:rFonts w:ascii="Cambria Math" w:hAnsi="Cambria Math"/>
+                              </w:rPr>
+                              <m:t>2</m:t>
+                            </m:r>
+                          </m:e>
+                          <m:sup>
+                            <m:r>
+                              <w:rPr>
+                                <w:rFonts w:ascii="Cambria Math" w:hAnsi="Cambria Math"/>
+                              </w:rPr>
+                              <m:t>n</m:t>
+                            </m:r>
+                          </m:sup>
+                        </m:sSup>
+                      </m:den>
+                    </m:f>
+                  </m:e>
+                </m:d>
+              </m:oMath>
+            </m:oMathPara>
+          </w:p>
+        </w:tc>
+        <w:tc>
+          <w:tcPr>
+            <w:tcW w:w="353" w:type="pct"/>
+            <w:vAlign w:val="center"/>
+          </w:tcPr>
+          <w:p>
+            <w:pPr>
+              <w:rPr>
+                <w:bCs/>
+              </w:rPr>
+            </w:pPr>
+            <w:r>
+              <w:rPr>
+                <w:bCs/>
+              </w:rPr>
+              <w:t>(</w:t>
+            </w:r>
+            <w:r>
+              <w:rPr>
+                <w:bCs/>
+              </w:rPr>
+              <w:fldChar w:fldCharType="begin"/>
+            </w:r>
+            <w:r>
+              <w:rPr>
+                <w:bCs/>
+              </w:rPr>
+              <w:instrText xml:space="preserve"> STYLEREF 1 \s </w:instrText>
+            </w:r>
+            <w:r>
+              <w:rPr>
+                <w:bCs/>
+              </w:rPr>
+              <w:fldChar w:fldCharType="separate"/>
+            </w:r>
+            <w:r>
+              <w:rPr>
+                <w:bCs/>
+              </w:rPr>
+              <w:t>3</w:t>
+            </w:r>
+            <w:r>
+              <w:fldChar w:fldCharType="end"/>
+            </w:r>
+            <w:r>
+              <w:rPr>
+                <w:bCs/>
+              </w:rPr>
+              <w:t>.</w:t>
+            </w:r>
+            <w:r>
+              <w:rPr>
+                <w:bCs/>
+              </w:rPr>
+              <w:fldChar w:fldCharType="begin"/>
+            </w:r>
+            <w:r>
+              <w:rPr>
+                <w:bCs/>
+              </w:rPr>
+              <w:instrText xml:space="preserve"> SEQ egyenlet \* ARABIC \s 1 </w:instrText>
+            </w:r>
+            <w:r>
+              <w:rPr>
+                <w:bCs/>
+              </w:rPr>
+              <w:fldChar w:fldCharType="separate"/>
+            </w:r>
+            <w:r>
+              <w:rPr>
+                <w:bCs/>
+              </w:rPr>
+              <w:t>2</w:t>
+            </w:r>
+            <w:r>
+              <w:fldChar w:fldCharType="end"/>
+            </w:r>
+            <w:r>
+              <w:rPr>
+                <w:bCs/>
+              </w:rPr>
+              <w:t>)</w:t>
+            </w:r>
+          </w:p>
+        </w:tc>
+      </w:tr>
+      <w:tr>
+        <w:tc>
+          <w:tcPr>
+            <w:tcW w:w="348" w:type="pct"/>
+          </w:tcPr>
+          <w:p/>
+        </w:tc>
+        <w:tc>
+          <w:tcPr>
+            <w:tcW w:w="4299" w:type="pct"/>
+          </w:tcPr>
+          <w:p>
+            <m:oMathPara>
+              <m:oMath>
+                <m:sSub>
+                  <m:sSubPr>
+                    <m:ctrlPr>
+                      <w:rPr>
+                        <w:rFonts w:ascii="Cambria Math" w:hAnsi="Cambria Math"/>
+                        <w:i/>
+                      </w:rPr>
+                    </m:ctrlPr>
+                  </m:sSubPr>
+                  <m:e>
+                    <m:r>
+                      <w:rPr>
+                        <w:rFonts w:ascii="Cambria Math" w:hAnsi="Cambria Math"/>
+                      </w:rPr>
+                      <m:t>b</m:t>
+                    </m:r>
+                  </m:e>
+                  <m:sub>
+                    <m:r>
+                      <w:rPr>
+                        <w:rFonts w:ascii="Cambria Math" w:hAnsi="Cambria Math"/>
+                      </w:rPr>
+                      <m:t>n</m:t>
+                    </m:r>
+                  </m:sub>
+                </m:sSub>
+                <m:r>
+                  <w:rPr>
+                    <w:rFonts w:ascii="Cambria Math" w:hAnsi="Cambria Math"/>
+                  </w:rPr>
+                  <m:t>=</m:t>
+                </m:r>
+                <m:d>
+                  <m:dPr>
+                    <m:begChr m:val="⌊"/>
+                    <m:endChr m:val="⌋"/>
+                    <m:ctrlPr>
+                      <w:rPr>
+                        <w:rFonts w:ascii="Cambria Math" w:hAnsi="Cambria Math"/>
+                        <w:i/>
+                      </w:rPr>
+                    </m:ctrlPr>
+                  </m:dPr>
+                  <m:e>
+                    <m:sSub>
+                      <m:sSubPr>
+                        <m:ctrlPr>
+                          <w:rPr>
+                            <w:rFonts w:ascii="Cambria Math" w:hAnsi="Cambria Math"/>
+                            <w:i/>
+                          </w:rPr>
+                        </m:ctrlPr>
+                      </m:sSubPr>
+                      <m:e>
+                        <m:r>
+                          <w:rPr>
+                            <w:rFonts w:ascii="Cambria Math" w:hAnsi="Cambria Math"/>
+                          </w:rPr>
+                          <m:t>x</m:t>
+                        </m:r>
+                      </m:e>
+                      <m:sub>
+                        <m:r>
+                          <w:rPr>
+                            <w:rFonts w:ascii="Cambria Math" w:hAnsi="Cambria Math"/>
+                          </w:rPr>
+                          <m:t>n</m:t>
+                        </m:r>
+                      </m:sub>
+                    </m:sSub>
+                    <m:r>
+                      <w:rPr>
+                        <w:rFonts w:ascii="Cambria Math" w:hAnsi="Cambria Math"/>
+                      </w:rPr>
+                      <m:t>-2</m:t>
+                    </m:r>
+                    <m:d>
+                      <m:dPr>
+                        <m:begChr m:val="⌊"/>
+                        <m:endChr m:val="⌋"/>
+                        <m:ctrlPr>
+                          <w:rPr>
+                            <w:rFonts w:ascii="Cambria Math" w:hAnsi="Cambria Math"/>
+                            <w:i/>
+                          </w:rPr>
+                        </m:ctrlPr>
+                      </m:dPr>
+                      <m:e>
+                        <m:f>
+                          <m:fPr>
+                            <m:ctrlPr>
+                              <w:rPr>
+                                <w:rFonts w:ascii="Cambria Math" w:hAnsi="Cambria Math"/>
+                                <w:i/>
+                              </w:rPr>
+                            </m:ctrlPr>
+                          </m:fPr>
+                          <m:num>
+                            <m:sSub>
+                              <m:sSubPr>
+                                <m:ctrlPr>
+                                  <w:rPr>
+                                    <w:rFonts w:ascii="Cambria Math" w:hAnsi="Cambria Math"/>
+                                    <w:i/>
+                                  </w:rPr>
+                                </m:ctrlPr>
+                              </m:sSubPr>
+                              <m:e>
+                                <m:r>
+                                  <w:rPr>
+                                    <w:rFonts w:ascii="Cambria Math" w:hAnsi="Cambria Math"/>
+                                  </w:rPr>
+                                  <m:t>x</m:t>
+                                </m:r>
+                              </m:e>
+                              <m:sub>
+                                <m:r>
+                                  <w:rPr>
+                                    <w:rFonts w:ascii="Cambria Math" w:hAnsi="Cambria Math"/>
+                                  </w:rPr>
+                                  <m:t>n</m:t>
+                                </m:r>
+                              </m:sub>
+                            </m:sSub>
+                          </m:num>
+                          <m:den>
+                            <m:r>
+                              <w:rPr>
+                                <w:rFonts w:ascii="Cambria Math" w:hAnsi="Cambria Math"/>
+                              </w:rPr>
+                              <m:t>2</m:t>
+                            </m:r>
+                          </m:den>
+                        </m:f>
+                      </m:e>
+                    </m:d>
+                  </m:e>
+                </m:d>
+              </m:oMath>
+            </m:oMathPara>
+          </w:p>
+        </w:tc>
+        <w:tc>
+          <w:tcPr>
+            <w:tcW w:w="353" w:type="pct"/>
+            <w:vAlign w:val="center"/>
+          </w:tcPr>
+          <w:p>
+            <w:pPr>
+              <w:rPr>
+                <w:bCs/>
+              </w:rPr>
+            </w:pPr>
+            <w:bookmarkStart w:id="24" w:name="_Ref451704731"/>
+            <w:r>
+              <w:rPr>
+                <w:bCs/>
+              </w:rPr>
+              <w:t>(</w:t>
+            </w:r>
+            <w:r>
+              <w:rPr>
+                <w:bCs/>
+              </w:rPr>
+              <w:fldChar w:fldCharType="begin"/>
+            </w:r>
+            <w:r>
+              <w:rPr>
+                <w:bCs/>
+              </w:rPr>
+              <w:instrText xml:space="preserve"> STYLEREF 1 \s </w:instrText>
+            </w:r>
+            <w:r>
+              <w:rPr>
+                <w:bCs/>
+              </w:rPr>
+              <w:fldChar w:fldCharType="separate"/>
+            </w:r>
+            <w:r>
+              <w:rPr>
+                <w:bCs/>
+              </w:rPr>
+              <w:t>3</w:t>
+            </w:r>
+            <w:r>
+              <w:fldChar w:fldCharType="end"/>
+            </w:r>
+            <w:r>
+              <w:rPr>
+                <w:bCs/>
+              </w:rPr>
+              <w:t>.</w:t>
+            </w:r>
+            <w:r>
+              <w:rPr>
+                <w:bCs/>
+              </w:rPr>
+              <w:fldChar w:fldCharType="begin"/>
+            </w:r>
+            <w:r>
+              <w:rPr>
+                <w:bCs/>
+              </w:rPr>
+              <w:instrText xml:space="preserve"> SEQ egyenlet \* ARABIC \s 1 </w:instrText>
+            </w:r>
+            <w:r>
+              <w:rPr>
+                <w:bCs/>
+              </w:rPr>
+              <w:fldChar w:fldCharType="separate"/>
+            </w:r>
+            <w:r>
+              <w:rPr>
+                <w:bCs/>
+              </w:rPr>
+              <w:t>3</w:t>
+            </w:r>
+            <w:r>
+              <w:fldChar w:fldCharType="end"/>
+            </w:r>
+            <w:r>
+              <w:rPr>
+                <w:bCs/>
+              </w:rPr>
+              <w:t>)</w:t>
+            </w:r>
+            <w:bookmarkEnd w:id="24"/>
+          </w:p>
+        </w:tc>
+      </w:tr>
+    </w:tbl>
+    <w:p>
+      <w:r>
+        <w:t xml:space="preserve">A </w:t>
+      </w:r>
+      <w:r>
+        <w:fldChar w:fldCharType="begin"/>
+      </w:r>
+      <w:r>
+        <w:instrText xml:space="preserve"> REF _Ref451704731 \h </w:instrText>
+      </w:r>
+      <w:r>
+        <w:fldChar w:fldCharType="separate"/>
+      </w:r>
+      <w:r>
+        <w:t>(3.3)</w:t>
+      </w:r>
+      <w:r>
+        <w:fldChar w:fldCharType="end"/>
+      </w:r>
+      <w:r>
+        <w:t xml:space="preserve"> kifejezés eredménye 0 vagy 1, ennek megfelelően a LED-ek </w:t>
+      </w:r>
+      <w:r>
+        <w:rPr>
+          <w:i/>
+        </w:rPr>
+        <w:t>OnValue</w:t>
+      </w:r>
+      <w:r>
+        <w:t xml:space="preserve"> tulajdonságainak 1-es értékűeknek kell lenniük. Ennek a tulajdonságának a nagyobb vagy egyenlő kiértékelése miatt a </w:t>
+      </w:r>
+      <w:r>
+        <w:fldChar w:fldCharType="begin"/>
+      </w:r>
+      <w:r>
+        <w:instrText xml:space="preserve"> REF _Ref451704731 \h </w:instrText>
+      </w:r>
+      <w:r>
+        <w:fldChar w:fldCharType="separate"/>
+      </w:r>
+      <w:r>
+        <w:t>(3.3)</w:t>
+      </w:r>
+      <w:r>
+        <w:fldChar w:fldCharType="end"/>
+      </w:r>
+      <w:r>
+        <w:t xml:space="preserve"> kifejezésből elhanyagolható a maradékképzés eredményének tört részét levágó művelet. A LED-ek </w:t>
+      </w:r>
+      <w:r>
+        <w:rPr>
+          <w:i/>
+        </w:rPr>
+        <w:t>Input</w:t>
+      </w:r>
+      <w:r>
+        <w:t xml:space="preserve"> mezőibe az elfoglalt helyüktől függően a </w:t>
+      </w:r>
+      <w:r>
+        <w:fldChar w:fldCharType="begin"/>
+      </w:r>
+      <w:r>
+        <w:instrText xml:space="preserve"> REF _Ref451706241 \h </w:instrText>
+      </w:r>
+      <w:r>
+        <w:fldChar w:fldCharType="separate"/>
+      </w:r>
+      <w:r>
+        <w:t>3.1. táblázat</w:t>
+      </w:r>
+      <w:r>
+        <w:fldChar w:fldCharType="end"/>
+      </w:r>
+      <w:r>
+        <w:t xml:space="preserve"> szerinti kifejezéseket kell beírni, ahol „O1” az első kimenetet jelenti. A kimeneteket a FAB kifejezésekben az „O” betűjel vezeti be, a bemeneteket pedig az „I” betűjel. </w:t>
+      </w:r>
+    </w:p>
+    <w:tbl>
+      <w:tblPr>
+        <w:tblStyle w:val="GridTable4-Accent3"/>
+        <w:tblW w:w="0" w:type="auto"/>
+        <w:tblCellMar>
+          <w:top w:w="85" w:type="dxa"/>
+          <w:bottom w:w="85" w:type="dxa"/>
+        </w:tblCellMar>
+        <w:tblLook w:val="04A0" w:firstRow="1" w:lastRow="0" w:firstColumn="1" w:lastColumn="0" w:noHBand="0" w:noVBand="1"/>
+      </w:tblPr>
+      <w:tblGrid>
+        <w:gridCol w:w="2263"/>
+        <w:gridCol w:w="6230"/>
+      </w:tblGrid>
+      <w:tr>
+        <w:trPr>
+          <w:cnfStyle w:val="100000000000" w:firstRow="1" w:lastRow="0" w:firstColumn="0" w:lastColumn="0" w:oddVBand="0" w:evenVBand="0" w:oddHBand="0" w:evenHBand="0" w:firstRowFirstColumn="0" w:firstRowLastColumn="0" w:lastRowFirstColumn="0" w:lastRowLastColumn="0"/>
+        </w:trPr>
+        <w:tc>
+          <w:tcPr>
+            <w:cnfStyle w:val="001000000000" w:firstRow="0" w:lastRow="0" w:firstColumn="1" w:lastColumn="0" w:oddVBand="0" w:evenVBand="0" w:oddHBand="0" w:evenHBand="0" w:firstRowFirstColumn="0" w:firstRowLastColumn="0" w:lastRowFirstColumn="0" w:lastRowLastColumn="0"/>
+            <w:tcW w:w="2263" w:type="dxa"/>
+            <w:vAlign w:val="center"/>
+          </w:tcPr>
+          <w:p>
+            <w:r>
+              <w:lastRenderedPageBreak/>
+              <w:t>Megjelenítendő bit</w:t>
+            </w:r>
+          </w:p>
+        </w:tc>
+        <w:tc>
+          <w:tcPr>
+            <w:tcW w:w="6230" w:type="dxa"/>
+            <w:vAlign w:val="center"/>
+          </w:tcPr>
+          <w:p>
+            <w:pPr>
+              <w:cnfStyle w:val="100000000000" w:firstRow="1" w:lastRow="0" w:firstColumn="0" w:lastColumn="0" w:oddVBand="0" w:evenVBand="0" w:oddHBand="0" w:evenHBand="0" w:firstRowFirstColumn="0" w:firstRowLastColumn="0" w:lastRowFirstColumn="0" w:lastRowLastColumn="0"/>
+            </w:pPr>
+            <w:r>
+              <w:t>Kifejezés</w:t>
+            </w:r>
+          </w:p>
+        </w:tc>
+      </w:tr>
+      <w:tr>
+        <w:trPr>
+          <w:cnfStyle w:val="000000100000" w:firstRow="0" w:lastRow="0" w:firstColumn="0" w:lastColumn="0" w:oddVBand="0" w:evenVBand="0" w:oddHBand="1" w:evenHBand="0" w:firstRowFirstColumn="0" w:firstRowLastColumn="0" w:lastRowFirstColumn="0" w:lastRowLastColumn="0"/>
+        </w:trPr>
+        <w:tc>
+          <w:tcPr>
+            <w:cnfStyle w:val="001000000000" w:firstRow="0" w:lastRow="0" w:firstColumn="1" w:lastColumn="0" w:oddVBand="0" w:evenVBand="0" w:oddHBand="0" w:evenHBand="0" w:firstRowFirstColumn="0" w:firstRowLastColumn="0" w:lastRowFirstColumn="0" w:lastRowLastColumn="0"/>
+            <w:tcW w:w="2263" w:type="dxa"/>
+            <w:vAlign w:val="center"/>
+          </w:tcPr>
+          <w:p>
+            <w:r>
+              <w:t>0</w:t>
+            </w:r>
+          </w:p>
+        </w:tc>
+        <w:tc>
+          <w:tcPr>
+            <w:tcW w:w="6230" w:type="dxa"/>
+            <w:vAlign w:val="center"/>
+          </w:tcPr>
+          <w:p>
+            <w:pPr>
+              <w:cnfStyle w:val="000000100000" w:firstRow="0" w:lastRow="0" w:firstColumn="0" w:lastColumn="0" w:oddVBand="0" w:evenVBand="0" w:oddHBand="1" w:evenHBand="0" w:firstRowFirstColumn="0" w:firstRowLastColumn="0" w:lastRowFirstColumn="0" w:lastRowLastColumn="0"/>
+            </w:pPr>
+            <w:r>
+              <w:t>O1 - (2 * INT(O1 / 2))</w:t>
+            </w:r>
+          </w:p>
+        </w:tc>
+      </w:tr>
+      <w:tr>
+        <w:tc>
+          <w:tcPr>
+            <w:cnfStyle w:val="001000000000" w:firstRow="0" w:lastRow="0" w:firstColumn="1" w:lastColumn="0" w:oddVBand="0" w:evenVBand="0" w:oddHBand="0" w:evenHBand="0" w:firstRowFirstColumn="0" w:firstRowLastColumn="0" w:lastRowFirstColumn="0" w:lastRowLastColumn="0"/>
+            <w:tcW w:w="2263" w:type="dxa"/>
+            <w:vAlign w:val="center"/>
+          </w:tcPr>
+          <w:p>
+            <w:r>
+              <w:t>1</w:t>
+            </w:r>
+          </w:p>
+        </w:tc>
+        <w:tc>
+          <w:tcPr>
+            <w:tcW w:w="6230" w:type="dxa"/>
+            <w:vAlign w:val="center"/>
+          </w:tcPr>
+          <w:p>
+            <w:pPr>
+              <w:cnfStyle w:val="000000000000" w:firstRow="0" w:lastRow="0" w:firstColumn="0" w:lastColumn="0" w:oddVBand="0" w:evenVBand="0" w:oddHBand="0" w:evenHBand="0" w:firstRowFirstColumn="0" w:firstRowLastColumn="0" w:lastRowFirstColumn="0" w:lastRowLastColumn="0"/>
+            </w:pPr>
+            <w:r>
+              <w:t>(O1 / 2) - (2 * INT((O1 / 2) / 2))</w:t>
+            </w:r>
+          </w:p>
+        </w:tc>
+      </w:tr>
+      <w:tr>
+        <w:trPr>
+          <w:cnfStyle w:val="000000100000" w:firstRow="0" w:lastRow="0" w:firstColumn="0" w:lastColumn="0" w:oddVBand="0" w:evenVBand="0" w:oddHBand="1" w:evenHBand="0" w:firstRowFirstColumn="0" w:firstRowLastColumn="0" w:lastRowFirstColumn="0" w:lastRowLastColumn="0"/>
+        </w:trPr>
+        <w:tc>
+          <w:tcPr>
+            <w:cnfStyle w:val="001000000000" w:firstRow="0" w:lastRow="0" w:firstColumn="1" w:lastColumn="0" w:oddVBand="0" w:evenVBand="0" w:oddHBand="0" w:evenHBand="0" w:firstRowFirstColumn="0" w:firstRowLastColumn="0" w:lastRowFirstColumn="0" w:lastRowLastColumn="0"/>
+            <w:tcW w:w="2263" w:type="dxa"/>
+            <w:vAlign w:val="center"/>
+          </w:tcPr>
+          <w:p>
+            <w:r>
+              <w:t>2</w:t>
+            </w:r>
+          </w:p>
+        </w:tc>
+        <w:tc>
+          <w:tcPr>
+            <w:tcW w:w="6230" w:type="dxa"/>
+            <w:vAlign w:val="center"/>
+          </w:tcPr>
+          <w:p>
+            <w:pPr>
+              <w:cnfStyle w:val="000000100000" w:firstRow="0" w:lastRow="0" w:firstColumn="0" w:lastColumn="0" w:oddVBand="0" w:evenVBand="0" w:oddHBand="1" w:evenHBand="0" w:firstRowFirstColumn="0" w:firstRowLastColumn="0" w:lastRowFirstColumn="0" w:lastRowLastColumn="0"/>
+            </w:pPr>
+            <w:r>
+              <w:t>(O1 / 4) - (2 * INT((O1 / 4) / 2))</w:t>
+            </w:r>
+          </w:p>
+        </w:tc>
+      </w:tr>
+      <w:tr>
+        <w:tc>
+          <w:tcPr>
+            <w:cnfStyle w:val="001000000000" w:firstRow="0" w:lastRow="0" w:firstColumn="1" w:lastColumn="0" w:oddVBand="0" w:evenVBand="0" w:oddHBand="0" w:evenHBand="0" w:firstRowFirstColumn="0" w:firstRowLastColumn="0" w:lastRowFirstColumn="0" w:lastRowLastColumn="0"/>
+            <w:tcW w:w="2263" w:type="dxa"/>
+            <w:vAlign w:val="center"/>
+          </w:tcPr>
+          <w:p>
+            <w:r>
+              <w:t>3</w:t>
+            </w:r>
+          </w:p>
+        </w:tc>
+        <w:tc>
+          <w:tcPr>
+            <w:tcW w:w="6230" w:type="dxa"/>
+            <w:vAlign w:val="center"/>
+          </w:tcPr>
+          <w:p>
+            <w:pPr>
+              <w:cnfStyle w:val="000000000000" w:firstRow="0" w:lastRow="0" w:firstColumn="0" w:lastColumn="0" w:oddVBand="0" w:evenVBand="0" w:oddHBand="0" w:evenHBand="0" w:firstRowFirstColumn="0" w:firstRowLastColumn="0" w:lastRowFirstColumn="0" w:lastRowLastColumn="0"/>
+            </w:pPr>
+            <w:r>
+              <w:t>(O1 / 8) - (2 * INT((O1 / 8) / 2))</w:t>
+            </w:r>
+          </w:p>
+        </w:tc>
+      </w:tr>
+      <w:tr>
+        <w:trPr>
+          <w:cnfStyle w:val="000000100000" w:firstRow="0" w:lastRow="0" w:firstColumn="0" w:lastColumn="0" w:oddVBand="0" w:evenVBand="0" w:oddHBand="1" w:evenHBand="0" w:firstRowFirstColumn="0" w:firstRowLastColumn="0" w:lastRowFirstColumn="0" w:lastRowLastColumn="0"/>
+        </w:trPr>
+        <w:tc>
+          <w:tcPr>
+            <w:cnfStyle w:val="001000000000" w:firstRow="0" w:lastRow="0" w:firstColumn="1" w:lastColumn="0" w:oddVBand="0" w:evenVBand="0" w:oddHBand="0" w:evenHBand="0" w:firstRowFirstColumn="0" w:firstRowLastColumn="0" w:lastRowFirstColumn="0" w:lastRowLastColumn="0"/>
+            <w:tcW w:w="2263" w:type="dxa"/>
+            <w:vAlign w:val="center"/>
+          </w:tcPr>
+          <w:p>
+            <w:r>
+              <w:t>4</w:t>
+            </w:r>
+          </w:p>
+        </w:tc>
+        <w:tc>
+          <w:tcPr>
+            <w:tcW w:w="6230" w:type="dxa"/>
+            <w:vAlign w:val="center"/>
+          </w:tcPr>
+          <w:p>
+            <w:pPr>
+              <w:cnfStyle w:val="000000100000" w:firstRow="0" w:lastRow="0" w:firstColumn="0" w:lastColumn="0" w:oddVBand="0" w:evenVBand="0" w:oddHBand="1" w:evenHBand="0" w:firstRowFirstColumn="0" w:firstRowLastColumn="0" w:lastRowFirstColumn="0" w:lastRowLastColumn="0"/>
+            </w:pPr>
+            <w:r>
+              <w:t>(O1 / 16) - (2 * INT((O1 / 16) / 2))</w:t>
+            </w:r>
+          </w:p>
+        </w:tc>
+      </w:tr>
+      <w:tr>
+        <w:tc>
+          <w:tcPr>
+            <w:cnfStyle w:val="001000000000" w:firstRow="0" w:lastRow="0" w:firstColumn="1" w:lastColumn="0" w:oddVBand="0" w:evenVBand="0" w:oddHBand="0" w:evenHBand="0" w:firstRowFirstColumn="0" w:firstRowLastColumn="0" w:lastRowFirstColumn="0" w:lastRowLastColumn="0"/>
+            <w:tcW w:w="2263" w:type="dxa"/>
+            <w:vAlign w:val="center"/>
+          </w:tcPr>
+          <w:p>
+            <w:r>
+              <w:t>5</w:t>
+            </w:r>
+          </w:p>
+        </w:tc>
+        <w:tc>
+          <w:tcPr>
+            <w:tcW w:w="6230" w:type="dxa"/>
+            <w:vAlign w:val="center"/>
+          </w:tcPr>
+          <w:p>
+            <w:pPr>
+              <w:cnfStyle w:val="000000000000" w:firstRow="0" w:lastRow="0" w:firstColumn="0" w:lastColumn="0" w:oddVBand="0" w:evenVBand="0" w:oddHBand="0" w:evenHBand="0" w:firstRowFirstColumn="0" w:firstRowLastColumn="0" w:lastRowFirstColumn="0" w:lastRowLastColumn="0"/>
+            </w:pPr>
+            <w:r>
+              <w:t>(O1 / 32) - (2 * INT((O1 / 32) / 2))</w:t>
+            </w:r>
+          </w:p>
+        </w:tc>
+      </w:tr>
+      <w:tr>
+        <w:trPr>
+          <w:cnfStyle w:val="000000100000" w:firstRow="0" w:lastRow="0" w:firstColumn="0" w:lastColumn="0" w:oddVBand="0" w:evenVBand="0" w:oddHBand="1" w:evenHBand="0" w:firstRowFirstColumn="0" w:firstRowLastColumn="0" w:lastRowFirstColumn="0" w:lastRowLastColumn="0"/>
+        </w:trPr>
+        <w:tc>
+          <w:tcPr>
+            <w:cnfStyle w:val="001000000000" w:firstRow="0" w:lastRow="0" w:firstColumn="1" w:lastColumn="0" w:oddVBand="0" w:evenVBand="0" w:oddHBand="0" w:evenHBand="0" w:firstRowFirstColumn="0" w:firstRowLastColumn="0" w:lastRowFirstColumn="0" w:lastRowLastColumn="0"/>
+            <w:tcW w:w="2263" w:type="dxa"/>
+            <w:vAlign w:val="center"/>
+          </w:tcPr>
+          <w:p>
+            <w:r>
+              <w:t>6</w:t>
+            </w:r>
+          </w:p>
+        </w:tc>
+        <w:tc>
+          <w:tcPr>
+            <w:tcW w:w="6230" w:type="dxa"/>
+            <w:vAlign w:val="center"/>
+          </w:tcPr>
+          <w:p>
+            <w:pPr>
+              <w:cnfStyle w:val="000000100000" w:firstRow="0" w:lastRow="0" w:firstColumn="0" w:lastColumn="0" w:oddVBand="0" w:evenVBand="0" w:oddHBand="1" w:evenHBand="0" w:firstRowFirstColumn="0" w:firstRowLastColumn="0" w:lastRowFirstColumn="0" w:lastRowLastColumn="0"/>
+            </w:pPr>
+            <w:r>
+              <w:t>(O1 / 64) - (2 * INT((O1 / 64) / 2))</w:t>
+            </w:r>
+          </w:p>
+        </w:tc>
+      </w:tr>
+      <w:tr>
+        <w:tc>
+          <w:tcPr>
+            <w:cnfStyle w:val="001000000000" w:firstRow="0" w:lastRow="0" w:firstColumn="1" w:lastColumn="0" w:oddVBand="0" w:evenVBand="0" w:oddHBand="0" w:evenHBand="0" w:firstRowFirstColumn="0" w:firstRowLastColumn="0" w:lastRowFirstColumn="0" w:lastRowLastColumn="0"/>
+            <w:tcW w:w="2263" w:type="dxa"/>
+            <w:vAlign w:val="center"/>
+          </w:tcPr>
+          <w:p>
+            <w:r>
+              <w:t>7</w:t>
+            </w:r>
+          </w:p>
+        </w:tc>
+        <w:tc>
+          <w:tcPr>
+            <w:tcW w:w="6230" w:type="dxa"/>
+            <w:vAlign w:val="center"/>
+          </w:tcPr>
+          <w:p>
+            <w:pPr>
+              <w:cnfStyle w:val="000000000000" w:firstRow="0" w:lastRow="0" w:firstColumn="0" w:lastColumn="0" w:oddVBand="0" w:evenVBand="0" w:oddHBand="0" w:evenHBand="0" w:firstRowFirstColumn="0" w:firstRowLastColumn="0" w:lastRowFirstColumn="0" w:lastRowLastColumn="0"/>
+            </w:pPr>
+            <w:r>
+              <w:t>(O1 / 128) - (2 * INT((O1 / 128) / 2))</w:t>
+            </w:r>
+          </w:p>
+        </w:tc>
+      </w:tr>
+    </w:tbl>
+    <w:bookmarkStart w:id="25" w:name="_Ref451706241"/>
+    <w:p>
+      <w:pPr>
+        <w:pStyle w:val="Caption"/>
+        <w:rPr>
+          <w:bCs/>
+        </w:rPr>
+      </w:pPr>
+      <w:r>
+        <w:rPr>
+          <w:bCs/>
+        </w:rPr>
+        <w:fldChar w:fldCharType="begin"/>
+      </w:r>
+      <w:r>
+        <w:rPr>
+          <w:bCs/>
+        </w:rPr>
+        <w:instrText xml:space="preserve"> STYLEREF 1 \s </w:instrText>
+      </w:r>
+      <w:r>
+        <w:rPr>
+          <w:bCs/>
+        </w:rPr>
+        <w:fldChar w:fldCharType="separate"/>
+      </w:r>
+      <w:r>
+        <w:rPr>
+          <w:bCs/>
+          <w:noProof/>
+        </w:rPr>
+        <w:t>3</w:t>
+      </w:r>
+      <w:r>
+        <w:rPr>
+          <w:bCs/>
+        </w:rPr>
+        <w:fldChar w:fldCharType="end"/>
+      </w:r>
+      <w:r>
+        <w:rPr>
+          <w:bCs/>
+        </w:rPr>
+        <w:t>.</w:t>
+      </w:r>
+      <w:r>
+        <w:rPr>
+          <w:bCs/>
+        </w:rPr>
+        <w:fldChar w:fldCharType="begin"/>
+      </w:r>
+      <w:r>
+        <w:rPr>
+          <w:bCs/>
+        </w:rPr>
+        <w:instrText xml:space="preserve"> SEQ táblázat \* ARABIC \s 1 </w:instrText>
+      </w:r>
+      <w:r>
+        <w:rPr>
+          <w:bCs/>
+        </w:rPr>
+        <w:fldChar w:fldCharType="separate"/>
+      </w:r>
+      <w:r>
+        <w:rPr>
+          <w:bCs/>
+          <w:noProof/>
+        </w:rPr>
+        <w:t>1</w:t>
+      </w:r>
+      <w:r>
+        <w:rPr>
+          <w:bCs/>
+        </w:rPr>
+        <w:fldChar w:fldCharType="end"/>
+      </w:r>
+      <w:r>
+        <w:rPr>
+          <w:bCs/>
+        </w:rPr>
+        <w:t>. táblázat</w:t>
+      </w:r>
+      <w:bookmarkEnd w:id="25"/>
+      <w:r>
+        <w:rPr>
+          <w:bCs/>
+        </w:rPr>
+        <w:t>: a LED-ek ki- és bekapcsolását végző utasítások a FAB-ban.</w:t>
+      </w:r>
+    </w:p>
+    <w:p>
+      <w:r>
+        <w:t xml:space="preserve">A műveletek kijelzésénél nem a művelet sorszámának bináris reprezentációjára van szükség, hanem a sorszámnak megfelelő LED felgyújtására. A LED-ek </w:t>
+      </w:r>
+      <w:r>
+        <w:rPr>
+          <w:i/>
+        </w:rPr>
+        <w:t>OnValue</w:t>
+      </w:r>
+      <w:r>
+        <w:t xml:space="preserve"> tulajdonságainak nagyobb vagy egyenlő kiértékelése miatt minden ilyen LED </w:t>
+      </w:r>
+      <w:r>
+        <w:rPr>
+          <w:i/>
+        </w:rPr>
+        <w:t>Input</w:t>
+      </w:r>
+      <w:r>
+        <w:t xml:space="preserve"> mezőjében olyan kifejezésre van szükség, amelyiknek a hozzá tartozó </w:t>
+      </w:r>
+      <w:r>
+        <w:rPr>
+          <w:i/>
+        </w:rPr>
+        <w:t>OnValue</w:t>
+      </w:r>
+      <w:r>
+        <w:t xml:space="preserve"> érték a maximuma. A </w:t>
+      </w:r>
+      <w:r>
+        <w:fldChar w:fldCharType="begin"/>
+      </w:r>
+      <w:r>
+        <w:instrText xml:space="preserve"> REF _Ref451707938 \h </w:instrText>
+      </w:r>
+      <w:r>
+        <w:fldChar w:fldCharType="separate"/>
+      </w:r>
+      <w:r>
+        <w:t>(3.4)</w:t>
+      </w:r>
+      <w:r>
+        <w:fldChar w:fldCharType="end"/>
+      </w:r>
+      <w:r>
+        <w:t xml:space="preserve"> kifejezés egy lehetséges megoldása az említett problémának, ahol „x” a be- vagy kimenetnek a szimbóluma, az „n” pedig az az érték, amelyikre az adott LED-nek fel kell gyulladnia.</w:t>
+      </w:r>
+    </w:p>
+    <w:tbl>
+      <w:tblPr>
+        <w:tblStyle w:val="TableGrid"/>
+        <w:tblW w:w="5000" w:type="pct"/>
+        <w:tblBorders>
+          <w:top w:val="none" w:sz="0" w:space="0" w:color="auto"/>
+          <w:left w:val="none" w:sz="0" w:space="0" w:color="auto"/>
+          <w:bottom w:val="none" w:sz="0" w:space="0" w:color="auto"/>
+          <w:right w:val="none" w:sz="0" w:space="0" w:color="auto"/>
+          <w:insideH w:val="none" w:sz="0" w:space="0" w:color="auto"/>
+          <w:insideV w:val="none" w:sz="0" w:space="0" w:color="auto"/>
+        </w:tblBorders>
+        <w:tblLook w:val="04A0" w:firstRow="1" w:lastRow="0" w:firstColumn="1" w:lastColumn="0" w:noHBand="0" w:noVBand="1"/>
+      </w:tblPr>
+      <w:tblGrid>
+        <w:gridCol w:w="554"/>
+        <w:gridCol w:w="7273"/>
+        <w:gridCol w:w="676"/>
+      </w:tblGrid>
+      <w:tr>
+        <w:tc>
+          <w:tcPr>
+            <w:tcW w:w="348" w:type="pct"/>
+          </w:tcPr>
+          <w:p/>
+        </w:tc>
+        <w:tc>
+          <w:tcPr>
+            <w:tcW w:w="4299" w:type="pct"/>
+          </w:tcPr>
+          <w:p>
+            <m:oMathPara>
+              <m:oMath>
+                <m:r>
+                  <w:rPr>
+                    <w:rFonts w:ascii="Cambria Math" w:hAnsi="Cambria Math"/>
+                  </w:rPr>
+                  <m:t>Input=</m:t>
+                </m:r>
+                <m:f>
+                  <m:fPr>
+                    <m:ctrlPr>
+                      <w:rPr>
+                        <w:rFonts w:ascii="Cambria Math" w:hAnsi="Cambria Math"/>
+                        <w:i/>
+                      </w:rPr>
+                    </m:ctrlPr>
+                  </m:fPr>
+                  <m:num>
+                    <m:r>
+                      <w:rPr>
+                        <w:rFonts w:ascii="Cambria Math" w:hAnsi="Cambria Math"/>
+                      </w:rPr>
+                      <m:t>2n+1</m:t>
+                    </m:r>
+                  </m:num>
+                  <m:den>
+                    <m:r>
+                      <w:rPr>
+                        <w:rFonts w:ascii="Cambria Math" w:hAnsi="Cambria Math"/>
+                      </w:rPr>
+                      <m:t>2n+1-2x</m:t>
+                    </m:r>
+                  </m:den>
+                </m:f>
+                <m:r>
+                  <w:rPr>
+                    <w:rFonts w:ascii="Cambria Math" w:hAnsi="Cambria Math"/>
+                  </w:rPr>
+                  <m:t>,  OnValue=2n+1</m:t>
+                </m:r>
+              </m:oMath>
+            </m:oMathPara>
+          </w:p>
+        </w:tc>
+        <w:tc>
+          <w:tcPr>
+            <w:tcW w:w="353" w:type="pct"/>
+            <w:vAlign w:val="center"/>
+          </w:tcPr>
+          <w:p>
+            <w:pPr>
+              <w:rPr>
+                <w:bCs/>
+              </w:rPr>
+            </w:pPr>
+            <w:bookmarkStart w:id="26" w:name="_Ref451707938"/>
+            <w:r>
+              <w:rPr>
+                <w:bCs/>
+              </w:rPr>
+              <w:t>(</w:t>
+            </w:r>
+            <w:r>
+              <w:rPr>
+                <w:bCs/>
+              </w:rPr>
+              <w:fldChar w:fldCharType="begin"/>
+            </w:r>
+            <w:r>
+              <w:rPr>
+                <w:bCs/>
+              </w:rPr>
+              <w:instrText xml:space="preserve"> STYLEREF 1 \s </w:instrText>
+            </w:r>
+            <w:r>
+              <w:rPr>
+                <w:bCs/>
+              </w:rPr>
+              <w:fldChar w:fldCharType="separate"/>
+            </w:r>
+            <w:r>
+              <w:rPr>
+                <w:bCs/>
+              </w:rPr>
+              <w:t>3</w:t>
+            </w:r>
+            <w:r>
+              <w:fldChar w:fldCharType="end"/>
+            </w:r>
+            <w:r>
+              <w:rPr>
+                <w:bCs/>
+              </w:rPr>
+              <w:t>.</w:t>
+            </w:r>
+            <w:r>
+              <w:rPr>
+                <w:bCs/>
+              </w:rPr>
+              <w:fldChar w:fldCharType="begin"/>
+            </w:r>
+            <w:r>
+              <w:rPr>
+                <w:bCs/>
+              </w:rPr>
+              <w:instrText xml:space="preserve"> SEQ egyenlet \* ARABIC \s 1 </w:instrText>
+            </w:r>
+            <w:r>
+              <w:rPr>
+                <w:bCs/>
+              </w:rPr>
+              <w:fldChar w:fldCharType="separate"/>
+            </w:r>
+            <w:r>
+              <w:rPr>
+                <w:bCs/>
+              </w:rPr>
+              <w:t>4</w:t>
+            </w:r>
+            <w:r>
+              <w:fldChar w:fldCharType="end"/>
+            </w:r>
+            <w:r>
+              <w:rPr>
+                <w:bCs/>
+              </w:rPr>
+              <w:t>)</w:t>
+            </w:r>
+            <w:bookmarkEnd w:id="26"/>
+          </w:p>
+        </w:tc>
+      </w:tr>
+    </w:tbl>
+    <w:p>
+      <w:r>
+        <w:t xml:space="preserve">A </w:t>
+      </w:r>
+      <w:r>
+        <w:fldChar w:fldCharType="begin"/>
+      </w:r>
+      <w:r>
+        <w:instrText xml:space="preserve"> REF _Ref451707938 \h </w:instrText>
+      </w:r>
+      <w:r>
+        <w:fldChar w:fldCharType="separate"/>
+      </w:r>
+      <w:r>
+        <w:t>(3.4)</w:t>
+      </w:r>
+      <w:r>
+        <w:fldChar w:fldCharType="end"/>
+      </w:r>
+      <w:r>
+        <w:t xml:space="preserve"> kifejezésben, ha az „x” értéke kisebb, mint „n”, az </w:t>
+      </w:r>
+      <w:r>
+        <w:rPr>
+          <w:i/>
+        </w:rPr>
+        <w:t>Input</w:t>
+      </w:r>
+      <w:r>
+        <w:t xml:space="preserve"> értéke az </w:t>
+      </w:r>
+      <w:r>
+        <w:rPr>
+          <w:i/>
+        </w:rPr>
+        <w:t>OnValue</w:t>
+      </w:r>
+      <w:r>
+        <w:t xml:space="preserve"> értékénél kisebb pozitív valós szám lesz. Amennyiben az „x” és az „n” megegyeznek az </w:t>
+      </w:r>
+      <w:r>
+        <w:rPr>
+          <w:i/>
+        </w:rPr>
+        <w:t>Input</w:t>
+      </w:r>
+      <w:r>
+        <w:t xml:space="preserve"> is meg fog egyezni az </w:t>
+      </w:r>
+      <w:r>
+        <w:rPr>
+          <w:i/>
+        </w:rPr>
+        <w:t>OnValue</w:t>
+      </w:r>
+      <w:r>
+        <w:t xml:space="preserve"> értékével. Abban az esetben pedig, ha az „x” nagyobb az „n” értékénél, az </w:t>
+      </w:r>
+      <w:r>
+        <w:rPr>
+          <w:i/>
+        </w:rPr>
+        <w:t>Input</w:t>
+      </w:r>
+      <w:r>
+        <w:t xml:space="preserve"> értéke negatív valós szám lesz.</w:t>
+      </w:r>
+    </w:p>
+    <w:p>
+      <w:r>
+        <w:tab/>
+        <w:t xml:space="preserve">A FAB külön fájlokba is képes az elkészített vizualizációt kimenteni. Ez a funkció a vizualizációk újrahasznosításakor lehet hasznos, azonban ettől függetlenül a vizualizáció a tartalmazó BORIS fájl mentésekor szintén mentésre kerül a tartalmazó fájlba. Az elkészült vizualizáció és a </w:t>
+      </w:r>
+      <w:r>
+        <w:fldChar w:fldCharType="begin"/>
+      </w:r>
+      <w:r>
+        <w:instrText xml:space="preserve"> REF _Ref451710310 \r \h </w:instrText>
+      </w:r>
+      <w:r>
+        <w:fldChar w:fldCharType="separate"/>
+      </w:r>
+      <w:r>
+        <w:t>3.2</w:t>
+      </w:r>
+      <w:r>
+        <w:fldChar w:fldCharType="end"/>
+      </w:r>
+      <w:r>
+        <w:t xml:space="preserve">. fejezetben bemutatott szuperblokk közvetlenül nem összeköthető, ugyanis a BORIS algebrai huroknak fogja venni, ahol a kimenetek és a bemenetek körkörösen függenek egymástól. Ez könnyen feloldható a </w:t>
+      </w:r>
+      <w:r>
+        <w:rPr>
+          <w:i/>
+        </w:rPr>
+        <w:t>Unit delay</w:t>
+      </w:r>
+      <w:r>
+        <w:t xml:space="preserve"> blokk segítségével, amelyik a Blocks </w:t>
+      </w:r>
+      <w:r>
+        <w:sym w:font="Wingdings" w:char="F0E0"/>
+      </w:r>
+      <w:r>
+        <w:t xml:space="preserve"> Dynamics </w:t>
+      </w:r>
+      <w:r>
+        <w:sym w:font="Wingdings" w:char="F0E0"/>
+      </w:r>
+      <w:r>
+        <w:t xml:space="preserve"> Unit delay menüpont segítéségével </w:t>
+      </w:r>
+      <w:r>
+        <w:lastRenderedPageBreak/>
+        <w:t>helyezhető be a blokkdiagramba (</w:t>
+      </w:r>
+      <w:r>
+        <w:fldChar w:fldCharType="begin"/>
+      </w:r>
+      <w:r>
+        <w:instrText xml:space="preserve"> REF _Ref451712826 \h </w:instrText>
+      </w:r>
+      <w:r>
+        <w:fldChar w:fldCharType="separate"/>
+      </w:r>
+      <w:r>
+        <w:t>3.3. ábra</w:t>
+      </w:r>
+      <w:r>
+        <w:fldChar w:fldCharType="end"/>
+      </w:r>
+      <w:r>
+        <w:t>). Ez egy mintavételező elem, amelyik alapértelmezetten 1 másodperces időközönként vesz mintát a bemenetéről, de ez csökkenthető.</w:t>
+      </w:r>
+    </w:p>
+    <w:p>
+      <w:r>
+        <w:drawing>
+          <wp:inline distT="0" distB="0" distL="0" distR="0" wp14:anchorId="5F13CEE8" wp14:editId="15F58668">
+            <wp:extent cx="4593600" cy="4021200"/>
+            <wp:effectExtent l="19050" t="19050" r="16510" b="17780"/>
+            <wp:docPr id="6" name="Picture 6"/>
+            <wp:cNvGraphicFramePr>
+              <a:graphicFrameLocks xmlns:a="http://schemas.openxmlformats.org/drawingml/2006/main" noChangeAspect="1"/>
+            </wp:cNvGraphicFramePr>
+            <a:graphic xmlns:a="http://schemas.openxmlformats.org/drawingml/2006/main">
+              <a:graphicData uri="http://schemas.openxmlformats.org/drawingml/2006/picture">
+                <pic:pic xmlns:pic="http://schemas.openxmlformats.org/drawingml/2006/picture">
+                  <pic:nvPicPr>
+                    <pic:cNvPr id="6" name="alu_example.PNG"/>
+                    <pic:cNvPicPr/>
+                  </pic:nvPicPr>
+                  <pic:blipFill>
+                    <a:blip r:embed="rId12">
+                      <a:extLst>
+                        <a:ext uri="{28A0092B-C50C-407E-A947-70E740481C1C}">
+                          <a14:useLocalDpi xmlns:a14="http://schemas.microsoft.com/office/drawing/2010/main" val="0"/>
+                        </a:ext>
+                      </a:extLst>
+                    </a:blip>
+                    <a:stretch>
+                      <a:fillRect/>
+                    </a:stretch>
+                  </pic:blipFill>
+                  <pic:spPr>
+                    <a:xfrm>
+                      <a:off x="0" y="0"/>
+                      <a:ext cx="4593600" cy="4021200"/>
+                    </a:xfrm>
+                    <a:prstGeom prst="rect">
+                      <a:avLst/>
+                    </a:prstGeom>
+                    <a:ln>
+                      <a:solidFill>
+                        <a:schemeClr val="tx1">
+                          <a:lumMod val="50000"/>
+                          <a:lumOff val="50000"/>
+                        </a:schemeClr>
+                      </a:solidFill>
+                    </a:ln>
+                  </pic:spPr>
+                </pic:pic>
+              </a:graphicData>
+            </a:graphic>
+          </wp:inline>
+        </w:drawing>
+      </w:r>
+    </w:p>
+    <w:bookmarkStart w:id="27" w:name="_Ref451712826"/>
+    <w:p>
+      <w:pPr>
+        <w:pStyle w:val="Caption"/>
+        <w:rPr>
+          <w:bCs/>
+        </w:rPr>
+      </w:pPr>
+      <w:r>
+        <w:rPr>
+          <w:bCs/>
+        </w:rPr>
+        <w:fldChar w:fldCharType="begin"/>
+      </w:r>
+      <w:r>
+        <w:rPr>
+          <w:bCs/>
+        </w:rPr>
+        <w:instrText xml:space="preserve"> STYLEREF 1 \s </w:instrText>
+      </w:r>
+      <w:r>
+        <w:rPr>
+          <w:bCs/>
+        </w:rPr>
+        <w:fldChar w:fldCharType="separate"/>
+      </w:r>
+      <w:r>
+        <w:rPr>
+          <w:bCs/>
+          <w:noProof/>
+        </w:rPr>
+        <w:t>3</w:t>
+      </w:r>
+      <w:r>
+        <w:rPr>
+          <w:bCs/>
+        </w:rPr>
+        <w:fldChar w:fldCharType="end"/>
+      </w:r>
+      <w:r>
+        <w:rPr>
+          <w:bCs/>
+        </w:rPr>
+        <w:t>.</w:t>
+      </w:r>
+      <w:r>
+        <w:rPr>
+          <w:bCs/>
+        </w:rPr>
+        <w:fldChar w:fldCharType="begin"/>
+      </w:r>
+      <w:r>
+        <w:rPr>
+          <w:bCs/>
+        </w:rPr>
+        <w:instrText xml:space="preserve"> SEQ ábra \* ARABIC \s 1 </w:instrText>
+      </w:r>
+      <w:r>
+        <w:rPr>
+          <w:bCs/>
+        </w:rPr>
+        <w:fldChar w:fldCharType="separate"/>
+      </w:r>
+      <w:r>
+        <w:rPr>
+          <w:bCs/>
+          <w:noProof/>
+        </w:rPr>
+        <w:t>3</w:t>
+      </w:r>
+      <w:r>
+        <w:rPr>
+          <w:bCs/>
+        </w:rPr>
+        <w:fldChar w:fldCharType="end"/>
+      </w:r>
+      <w:r>
+        <w:rPr>
+          <w:bCs/>
+        </w:rPr>
+        <w:t>. ábra</w:t>
+      </w:r>
+      <w:bookmarkEnd w:id="27"/>
+      <w:r>
+        <w:rPr>
+          <w:bCs/>
+        </w:rPr>
+        <w:t>: az ALU példaprogram az elkészült vizualizációval.</w:t>
+      </w:r>
+    </w:p>
+    <w:p>
+      <w:r>
+        <w:t xml:space="preserve">A bemutatott vizualizáció megtalálható a mellékelt CD </w:t>
+      </w:r>
+      <w:r>
+        <w:rPr>
+          <w:i/>
+        </w:rPr>
+        <w:t>Symulation</w:t>
+      </w:r>
+      <w:r>
+        <w:t xml:space="preserve"> könyvtárának </w:t>
+      </w:r>
+      <w:r>
+        <w:rPr>
+          <w:i/>
+        </w:rPr>
+        <w:t>examples</w:t>
+      </w:r>
+      <w:r>
+        <w:t xml:space="preserve"> alkönyvtárában </w:t>
+      </w:r>
+      <w:r>
+        <w:rPr>
+          <w:i/>
+        </w:rPr>
+        <w:t>alu_8bit_visualization.fab</w:t>
+      </w:r>
+      <w:r>
+        <w:t xml:space="preserve"> néven.</w:t>
+      </w:r>
+    </w:p>
+    <w:p>
+      <w:pPr>
+        <w:pStyle w:val="Heading1"/>
+      </w:pPr>
+      <w:r>
+        <w:lastRenderedPageBreak/>
+        <w:t>A karosszéria gyártósor emulációja és irányítása</w:t>
+      </w:r>
+    </w:p>
     <w:p/>
+    <w:p>
+      <w:pPr>
+        <w:pStyle w:val="Heading2"/>
+      </w:pPr>
+      <w:r>
+        <w:t>Az emuláció megvalósításának bemutatása</w:t>
+      </w:r>
+    </w:p>
+    <w:p>
+      <w:pPr>
+        <w:pStyle w:val="Heading3"/>
+      </w:pPr>
+      <w:r>
+        <w:t>A robotok és a futószalagok vizualizációja FAB segítségével</w:t>
+      </w:r>
+    </w:p>
+    <w:p>
+      <w:pPr>
+        <w:pStyle w:val="Heading3"/>
+      </w:pPr>
+      <w:r>
+        <w:t>A robotok mozgatása</w:t>
+      </w:r>
+    </w:p>
+    <w:p>
+      <w:pPr>
+        <w:pStyle w:val="Heading3"/>
+      </w:pPr>
+      <w:r>
+        <w:t>A karosszériák mozgatása</w:t>
+      </w:r>
+    </w:p>
+    <w:p>
+      <w:pPr>
+        <w:pStyle w:val="Heading3"/>
+      </w:pPr>
+      <w:r>
+        <w:t>A cellák ellenőrzőlogikái</w:t>
+      </w:r>
+    </w:p>
+    <w:p>
+      <w:pPr>
+        <w:pStyle w:val="Heading3"/>
+      </w:pPr>
+      <w:r>
+        <w:t>Különbségek az eredeti feladathoz képest</w:t>
+      </w:r>
+    </w:p>
+    <w:p>
+      <w:pPr>
+        <w:pStyle w:val="Heading3"/>
+      </w:pPr>
+      <w:r>
+        <w:t>A karosszéria gyártósor teljes vizualizációja</w:t>
+      </w:r>
+    </w:p>
+    <w:p/>
+    <w:p>
+      <w:pPr>
+        <w:pStyle w:val="Heading2"/>
+      </w:pPr>
+      <w:r>
+        <w:t>Az irányítás megvalósításának bemutatása</w:t>
+      </w:r>
+    </w:p>
+    <w:p>
+      <w:pPr>
+        <w:pStyle w:val="Heading3"/>
+      </w:pPr>
+      <w:r>
+        <w:t>A cellák irányítása</w:t>
+      </w:r>
+    </w:p>
+    <w:p>
+      <w:pPr>
+        <w:pStyle w:val="Heading3"/>
+      </w:pPr>
+      <w:r>
+        <w:t>Az operátor beavatkozásaira reagáló irányítás</w:t>
+      </w:r>
+    </w:p>
+    <w:p>
+      <w:pPr>
+        <w:pStyle w:val="Heading1"/>
+      </w:pPr>
+      <w:r>
+        <w:lastRenderedPageBreak/>
+        <w:t>A BORIS projektek hordozhatósági problémája és megoldása</w:t>
+      </w:r>
+    </w:p>
+    <w:p>
+      <w:r>
+        <w:t>A fejlesztői munkákban rendkívül fontos a verzió</w:t>
+      </w:r>
+      <w:r>
+        <w:t>kezelés</w:t>
+      </w:r>
+      <w:sdt>
+        <w:sdtPr>
+          <w:id w:val="1338272325"/>
+          <w:citation/>
+        </w:sdtPr>
+        <w:sdtContent>
+          <w:r>
+            <w:fldChar w:fldCharType="begin"/>
+          </w:r>
+          <w:r>
+            <w:instrText xml:space="preserve"> CITATION WikiVerzio \l 1038 </w:instrText>
+          </w:r>
+          <w:r>
+            <w:fldChar w:fldCharType="separate"/>
+          </w:r>
+          <w:r>
+            <w:rPr>
+              <w:noProof/>
+            </w:rPr>
+            <w:t xml:space="preserve"> </w:t>
+          </w:r>
+          <w:r>
+            <w:rPr>
+              <w:noProof/>
+            </w:rPr>
+            <w:t>[3]</w:t>
+          </w:r>
+          <w:r>
+            <w:fldChar w:fldCharType="end"/>
+          </w:r>
+        </w:sdtContent>
+      </w:sdt>
+      <w:r>
+        <w:t>, aminek a megvalósítására ma már több ingyenesen igénybe vehető eszköz</w:t>
+      </w:r>
+      <w:r>
+        <w:t xml:space="preserve"> is</w:t>
+      </w:r>
+      <w:r>
+        <w:t xml:space="preserve"> létezik.</w:t>
+      </w:r>
+      <w:r>
+        <w:t xml:space="preserve"> </w:t>
+      </w:r>
+      <w:r>
+        <w:t>(</w:t>
+      </w:r>
+      <w:r>
+        <w:t xml:space="preserve">A diplomamunka </w:t>
+      </w:r>
+      <w:r>
+        <w:t>verziókezelése a Git szoftverrel történt, a GitHub szolgáltatásainak igénybevételével.</w:t>
+      </w:r>
+      <w:r>
+        <w:t>) A verziókezelés nem csak a végtermék kiadott verzióinak menedzselése, biztonsági mentések előállítása és elágazások (branches) esetleges létrehozása miatt kiemelt fontosságú, de a csapatban végzett, hatékony fejlesztői munka gyakorlatilag elképzelhetetlen nélküle.</w:t>
+      </w:r>
+    </w:p>
+    <w:p>
+      <w:pPr>
+        <w:ind w:firstLine="708"/>
+      </w:pPr>
+      <w:r>
+        <w:t>Egy BORIS projekt verziókezelése ugyanúgy megvalósítható, mint bármely más projekté</w:t>
+      </w:r>
+      <w:r>
+        <w:t>,</w:t>
+      </w:r>
+      <w:r>
+        <w:t xml:space="preserve"> a forrásfájljai ugyanis rendkívül kisméretűek és karakteres alapúak. Ezek alapján még a</w:t>
+      </w:r>
+      <w:r>
+        <w:t xml:space="preserve"> </w:t>
+      </w:r>
+      <w:r>
+        <w:t>csapatban végzett fejlesztés</w:t>
+      </w:r>
+      <w:r>
+        <w:t xml:space="preserve"> is </w:t>
+      </w:r>
+      <w:r>
+        <w:t>elképzelhető</w:t>
+      </w:r>
+      <w:r>
+        <w:t>, ezzel szemben</w:t>
+      </w:r>
+      <w:r>
+        <w:t xml:space="preserve"> azonban</w:t>
+      </w:r>
+      <w:r>
+        <w:t xml:space="preserve"> a BORIS egy igen kellemetlen </w:t>
+      </w:r>
+      <w:r>
+        <w:t>akadályt emel</w:t>
+      </w:r>
+      <w:r>
+        <w:t>: a több fájlból álló projekteket más útvonalra mozgatva a forrásfájlokon belül kereszt</w:t>
+      </w:r>
+      <w:r>
+        <w:t>hivatkozások célt tévesztenek.</w:t>
+      </w:r>
+      <w:r>
+        <w:t xml:space="preserve"> Amennyiben a fejlesztői csapat minden egyes tagja ugyanazon az útvonalon tárolja a projekt állományait, az említett hiba nem jelentkezik, azonban így a végtermék is csak a fejlesztés során alkalmazott útvonalon futtatható.</w:t>
+      </w:r>
+    </w:p>
+    <w:p>
+      <w:pPr>
+        <w:ind w:firstLine="708"/>
+      </w:pPr>
+      <w:r>
+        <w:t xml:space="preserve">A BORIS által létrehozott állományok abszolút útvonalakat tárolnak, ugyanakkor a BORIS nem képes a relatív útvonalak feloldására sem. Ennek a megoldására </w:t>
+      </w:r>
+      <w:r>
+        <w:t xml:space="preserve">a szoftver </w:t>
+      </w:r>
+      <w:r>
+        <w:t>látszólag nem biztosít egyértelmű lehetőséget, azonban az általa létrehozott állományok karakteres mivolta miatt viszonylag egyszerűen programozható olyan segédprogram, amelyik korrigálja az állományokban tárolt abszolút útvonalakat.</w:t>
+      </w:r>
+    </w:p>
+    <w:p>
+      <w:pPr>
+        <w:ind w:firstLine="708"/>
+      </w:pPr>
+      <w:r>
+        <w:t xml:space="preserve"> A diplomamunka keretein belül </w:t>
+      </w:r>
+      <w:r>
+        <w:t>a BORIS projektek hordozhatósági problémáját korrigáló</w:t>
+      </w:r>
+      <w:r>
+        <w:t xml:space="preserve"> segédprogra</w:t>
+      </w:r>
+      <w:r>
+        <w:t>m C++ nyelven lett megvalósítva</w:t>
+      </w:r>
+      <w:r>
+        <w:t xml:space="preserve"> Visual Studio 2015 fejlesztőkörnyezetben, a forrása pedig megtalálható a </w:t>
+      </w:r>
+      <w:r>
+        <w:t xml:space="preserve">mellékelt CD </w:t>
+      </w:r>
+      <w:r>
+        <w:rPr>
+          <w:i/>
+        </w:rPr>
+        <w:t>BORIS Tools</w:t>
+      </w:r>
+      <w:r>
+        <w:t xml:space="preserve"> </w:t>
+      </w:r>
+      <w:r>
+        <w:t xml:space="preserve">könyvtárának </w:t>
+      </w:r>
+      <w:r>
+        <w:rPr>
+          <w:i/>
+        </w:rPr>
+        <w:t>BORISTeleporter</w:t>
+      </w:r>
+      <w:r>
+        <w:t xml:space="preserve"> </w:t>
+      </w:r>
+      <w:r>
+        <w:t>alkönyvtárában.</w:t>
+      </w:r>
+      <w:r>
+        <w:t xml:space="preserve"> Ez a program egy BORIS projekt gyökérkönyvtárában futtatva bejárja az alkönyvtárakat, összegyűjti a projekt állományainak abszolút útvonalait, majd mindegyiket megvizsgálva felülírja a bennük tárolt hivatkozásokat.</w:t>
+      </w:r>
+    </w:p>
+    <w:p>
+      <w:pPr>
+        <w:ind w:firstLine="708"/>
+      </w:pPr>
+      <w:r>
+        <w:t xml:space="preserve">A BORIS által </w:t>
+      </w:r>
+      <w:r>
+        <w:t>létrehozott állományok</w:t>
+      </w:r>
+      <w:r>
+        <w:t xml:space="preserve"> tartalmai elsősorban a szoftver számára szolgáltatnak adatokat, melyek alapján fel tudja építeni a blokkdiagramokat, azonban </w:t>
+      </w:r>
+      <w:r>
+        <w:t>szövegszerkesztőben megnyitva emberileg is értelmezhető tartalommal rendelkeznek, ahogy azt a</w:t>
+      </w:r>
+      <w:r>
+        <w:t>z</w:t>
+      </w:r>
+      <w:r>
+        <w:t xml:space="preserve"> </w:t>
+      </w:r>
+      <w:r>
+        <w:fldChar w:fldCharType="begin"/>
+      </w:r>
+      <w:r>
+        <w:instrText xml:space="preserve"> REF _Ref478237909 \h </w:instrText>
+      </w:r>
+      <w:r>
+        <w:fldChar w:fldCharType="separate"/>
+      </w:r>
+      <w:r>
+        <w:rPr>
+          <w:noProof/>
+        </w:rPr>
+        <w:t>5</w:t>
+      </w:r>
+      <w:r>
+        <w:t>.</w:t>
+      </w:r>
+      <w:r>
+        <w:rPr>
+          <w:noProof/>
+        </w:rPr>
+        <w:t>1</w:t>
+      </w:r>
+      <w:r>
+        <w:t>. táblázat</w:t>
+      </w:r>
+      <w:r>
+        <w:fldChar w:fldCharType="end"/>
+      </w:r>
+      <w:r>
+        <w:t xml:space="preserve"> is mutatja.</w:t>
+      </w:r>
+    </w:p>
+    <w:tbl>
+      <w:tblPr>
+        <w:tblStyle w:val="TableGrid"/>
+        <w:tblW w:w="0" w:type="auto"/>
+        <w:tblBorders>
+          <w:top w:val="single" w:sz="4" w:space="0" w:color="AEAAAA" w:themeColor="background2" w:themeShade="BF"/>
+          <w:left w:val="single" w:sz="4" w:space="0" w:color="AEAAAA" w:themeColor="background2" w:themeShade="BF"/>
+          <w:bottom w:val="single" w:sz="4" w:space="0" w:color="AEAAAA" w:themeColor="background2" w:themeShade="BF"/>
+          <w:right w:val="single" w:sz="4" w:space="0" w:color="AEAAAA" w:themeColor="background2" w:themeShade="BF"/>
+          <w:insideH w:val="single" w:sz="4" w:space="0" w:color="AEAAAA" w:themeColor="background2" w:themeShade="BF"/>
+          <w:insideV w:val="single" w:sz="4" w:space="0" w:color="AEAAAA" w:themeColor="background2" w:themeShade="BF"/>
+        </w:tblBorders>
+        <w:shd w:val="clear" w:color="auto" w:fill="E7E6E6" w:themeFill="background2"/>
+        <w:tblLook w:val="04A0" w:firstRow="1" w:lastRow="0" w:firstColumn="1" w:lastColumn="0" w:noHBand="0" w:noVBand="1"/>
+      </w:tblPr>
+      <w:tblGrid>
+        <w:gridCol w:w="8493"/>
+      </w:tblGrid>
+      <w:tr>
+        <w:tc>
+          <w:tcPr>
+            <w:tcW w:w="8493" w:type="dxa"/>
+            <w:shd w:val="clear" w:color="auto" w:fill="E7E6E6" w:themeFill="background2"/>
+          </w:tcPr>
+          <w:p>
+            <w:pPr>
+              <w:rPr>
+                <w:rFonts w:ascii="Courier New" w:hAnsi="Courier New" w:cs="Courier New"/>
+                <w:sz w:val="22"/>
+              </w:rPr>
+            </w:pPr>
+            <w:r>
+              <w:rPr>
+                <w:rFonts w:ascii="Courier New" w:hAnsi="Courier New" w:cs="Courier New"/>
+                <w:sz w:val="22"/>
+              </w:rPr>
+              <w:t>[Block #5]</w:t>
+            </w:r>
+          </w:p>
+          <w:p>
+            <w:pPr>
+              <w:rPr>
+                <w:rFonts w:ascii="Courier New" w:hAnsi="Courier New" w:cs="Courier New"/>
+                <w:sz w:val="22"/>
+              </w:rPr>
+            </w:pPr>
+            <w:r>
+              <w:rPr>
+                <w:rFonts w:ascii="Courier New" w:hAnsi="Courier New" w:cs="Courier New"/>
+                <w:sz w:val="22"/>
+              </w:rPr>
+              <w:lastRenderedPageBreak/>
+              <w:t>383   SUPERBLOCK</w:t>
+            </w:r>
+          </w:p>
+          <w:p>
+            <w:pPr>
+              <w:rPr>
+                <w:rFonts w:ascii="Courier New" w:hAnsi="Courier New" w:cs="Courier New"/>
+                <w:sz w:val="22"/>
+              </w:rPr>
+            </w:pPr>
+            <w:r>
+              <w:rPr>
+                <w:rFonts w:ascii="Courier New" w:hAnsi="Courier New" w:cs="Courier New"/>
+                <w:sz w:val="22"/>
+              </w:rPr>
+              <w:t>ALU</w:t>
+            </w:r>
+          </w:p>
+          <w:p>
+            <w:pPr>
+              <w:rPr>
+                <w:rFonts w:ascii="Courier New" w:hAnsi="Courier New" w:cs="Courier New"/>
+                <w:sz w:val="22"/>
+              </w:rPr>
+            </w:pPr>
+            <w:r>
+              <w:rPr>
+                <w:rFonts w:ascii="Courier New" w:hAnsi="Courier New" w:cs="Courier New"/>
+                <w:sz w:val="22"/>
+              </w:rPr>
+              <w:t>175 575 246 659  100</w:t>
+            </w:r>
+          </w:p>
+          <w:p>
+            <w:pPr>
+              <w:rPr>
+                <w:rFonts w:ascii="Courier New" w:hAnsi="Courier New" w:cs="Courier New"/>
+                <w:sz w:val="22"/>
+              </w:rPr>
+            </w:pPr>
+            <w:r>
+              <w:rPr>
+                <w:rFonts w:ascii="Courier New" w:hAnsi="Courier New" w:cs="Courier New"/>
+                <w:sz w:val="22"/>
+              </w:rPr>
+              <w:t>4</w:t>
+            </w:r>
+          </w:p>
+          <w:p>
+            <w:pPr>
+              <w:rPr>
+                <w:rFonts w:ascii="Courier New" w:hAnsi="Courier New" w:cs="Courier New"/>
+                <w:sz w:val="22"/>
+              </w:rPr>
+            </w:pPr>
+            <w:r>
+              <w:rPr>
+                <w:rFonts w:ascii="Courier New" w:hAnsi="Courier New" w:cs="Courier New"/>
+                <w:sz w:val="22"/>
+              </w:rPr>
+              <w:t>2</w:t>
+            </w:r>
+          </w:p>
+          <w:p>
+            <w:pPr>
+              <w:rPr>
+                <w:rFonts w:ascii="Courier New" w:hAnsi="Courier New" w:cs="Courier New"/>
+                <w:sz w:val="22"/>
+              </w:rPr>
+            </w:pPr>
+            <w:r>
+              <w:rPr>
+                <w:rFonts w:ascii="Courier New" w:hAnsi="Courier New" w:cs="Courier New"/>
+                <w:sz w:val="22"/>
+              </w:rPr>
+              <w:t>0 0 0   0</w:t>
+            </w:r>
+          </w:p>
+          <w:p>
+            <w:pPr>
+              <w:rPr>
+                <w:rFonts w:ascii="Courier New" w:hAnsi="Courier New" w:cs="Courier New"/>
+                <w:sz w:val="22"/>
+              </w:rPr>
+            </w:pPr>
+            <w:r>
+              <w:rPr>
+                <w:rFonts w:ascii="Courier New" w:hAnsi="Courier New" w:cs="Courier New"/>
+                <w:sz w:val="22"/>
+              </w:rPr>
+              <w:t>E:\SZTE\Diplomamunka\Emulated System\Emulation\common\alu_8bit.SBL</w:t>
+            </w:r>
+          </w:p>
+          <w:p>
+            <w:pPr>
+              <w:rPr>
+                <w:rFonts w:ascii="Courier New" w:hAnsi="Courier New" w:cs="Courier New"/>
+                <w:sz w:val="22"/>
+              </w:rPr>
+            </w:pPr>
+            <w:r>
+              <w:rPr>
+                <w:rFonts w:ascii="Courier New" w:hAnsi="Courier New" w:cs="Courier New"/>
+                <w:sz w:val="22"/>
+              </w:rPr>
+              <w:t>0</w:t>
+            </w:r>
+          </w:p>
+          <w:p>
+            <w:pPr>
+              <w:rPr>
+                <w:rFonts w:ascii="Courier New" w:hAnsi="Courier New" w:cs="Courier New"/>
+                <w:sz w:val="22"/>
+              </w:rPr>
+            </w:pPr>
+            <w:r>
+              <w:rPr>
+                <w:rFonts w:ascii="Courier New" w:hAnsi="Courier New" w:cs="Courier New"/>
+                <w:sz w:val="22"/>
+              </w:rPr>
+              <w:t>[Block #6]</w:t>
+            </w:r>
+          </w:p>
+          <w:p>
+            <w:pPr>
+              <w:rPr>
+                <w:rFonts w:ascii="Courier New" w:hAnsi="Courier New" w:cs="Courier New"/>
+                <w:sz w:val="22"/>
+              </w:rPr>
+            </w:pPr>
+            <w:r>
+              <w:rPr>
+                <w:rFonts w:ascii="Courier New" w:hAnsi="Courier New" w:cs="Courier New"/>
+                <w:sz w:val="22"/>
+              </w:rPr>
+              <w:t>430   BLOCKBUTTON</w:t>
+            </w:r>
+          </w:p>
+          <w:p>
+            <w:pPr>
+              <w:rPr>
+                <w:rFonts w:ascii="Courier New" w:hAnsi="Courier New" w:cs="Courier New"/>
+                <w:sz w:val="22"/>
+              </w:rPr>
+            </w:pPr>
+            <w:r>
+              <w:rPr>
+                <w:rFonts w:ascii="Courier New" w:hAnsi="Courier New" w:cs="Courier New"/>
+                <w:sz w:val="22"/>
+              </w:rPr>
+              <w:t>OP_A_B7</w:t>
+            </w:r>
+          </w:p>
+          <w:p>
+            <w:pPr>
+              <w:rPr>
+                <w:rFonts w:ascii="Courier New" w:hAnsi="Courier New" w:cs="Courier New"/>
+                <w:sz w:val="22"/>
+              </w:rPr>
+            </w:pPr>
+            <w:r>
+              <w:rPr>
+                <w:rFonts w:ascii="Courier New" w:hAnsi="Courier New" w:cs="Courier New"/>
+                <w:sz w:val="22"/>
+              </w:rPr>
+              <w:t>25 25 96 64  100</w:t>
+            </w:r>
+          </w:p>
+          <w:p>
+            <w:pPr>
+              <w:rPr>
+                <w:rFonts w:ascii="Courier New" w:hAnsi="Courier New" w:cs="Courier New"/>
+                <w:sz w:val="22"/>
+              </w:rPr>
+            </w:pPr>
+            <w:r>
+              <w:rPr>
+                <w:rFonts w:ascii="Courier New" w:hAnsi="Courier New" w:cs="Courier New"/>
+                <w:sz w:val="22"/>
+              </w:rPr>
+              <w:t>0</w:t>
+            </w:r>
+          </w:p>
+          <w:p>
+            <w:pPr>
+              <w:rPr>
+                <w:rFonts w:ascii="Courier New" w:hAnsi="Courier New" w:cs="Courier New"/>
+                <w:sz w:val="22"/>
+              </w:rPr>
+            </w:pPr>
+            <w:r>
+              <w:rPr>
+                <w:rFonts w:ascii="Courier New" w:hAnsi="Courier New" w:cs="Courier New"/>
+                <w:sz w:val="22"/>
+              </w:rPr>
+              <w:t>1</w:t>
+            </w:r>
+          </w:p>
+          <w:p>
+            <w:pPr>
+              <w:rPr>
+                <w:rFonts w:ascii="Courier New" w:hAnsi="Courier New" w:cs="Courier New"/>
+                <w:sz w:val="22"/>
+              </w:rPr>
+            </w:pPr>
+            <w:r>
+              <w:rPr>
+                <w:rFonts w:ascii="Courier New" w:hAnsi="Courier New" w:cs="Courier New"/>
+                <w:sz w:val="22"/>
+              </w:rPr>
+              <w:t>0 0 0   0</w:t>
+            </w:r>
+          </w:p>
+          <w:p>
+            <w:pPr>
+              <w:rPr>
+                <w:rFonts w:ascii="Courier New" w:hAnsi="Courier New" w:cs="Courier New"/>
+                <w:sz w:val="22"/>
+              </w:rPr>
+            </w:pPr>
+            <w:r>
+              <w:rPr>
+                <w:rFonts w:ascii="Courier New" w:hAnsi="Courier New" w:cs="Courier New"/>
+                <w:sz w:val="22"/>
+              </w:rPr>
+              <w:t>0</w:t>
+            </w:r>
+          </w:p>
+          <w:p>
+            <w:pPr>
+              <w:keepNext/>
+              <w:rPr>
+                <w:rFonts w:ascii="Courier New" w:hAnsi="Courier New" w:cs="Courier New"/>
+                <w:sz w:val="22"/>
+              </w:rPr>
+            </w:pPr>
+            <w:r>
+              <w:rPr>
+                <w:rFonts w:ascii="Courier New" w:hAnsi="Courier New" w:cs="Courier New"/>
+                <w:sz w:val="22"/>
+              </w:rPr>
+              <w:t>0</w:t>
+            </w:r>
+          </w:p>
+        </w:tc>
+      </w:tr>
+    </w:tbl>
+    <w:bookmarkStart w:id="28" w:name="_Ref478237909"/>
+    <w:p>
+      <w:pPr>
+        <w:pStyle w:val="Caption"/>
+      </w:pPr>
+      <w:r>
+        <w:lastRenderedPageBreak/>
+        <w:fldChar w:fldCharType="begin"/>
+      </w:r>
+      <w:r>
+        <w:instrText xml:space="preserve"> STYLEREF 1 \s </w:instrText>
+      </w:r>
+      <w:r>
+        <w:fldChar w:fldCharType="separate"/>
+      </w:r>
+      <w:r>
+        <w:rPr>
+          <w:noProof/>
+        </w:rPr>
+        <w:t>5</w:t>
+      </w:r>
+      <w:r>
+        <w:fldChar w:fldCharType="end"/>
+      </w:r>
+      <w:r>
+        <w:t>.</w:t>
+      </w:r>
+      <w:r>
+        <w:fldChar w:fldCharType="begin"/>
+      </w:r>
+      <w:r>
+        <w:instrText xml:space="preserve"> SEQ táblázat \* ARABIC \s 1 </w:instrText>
+      </w:r>
+      <w:r>
+        <w:fldChar w:fldCharType="separate"/>
+      </w:r>
+      <w:r>
+        <w:rPr>
+          <w:noProof/>
+        </w:rPr>
+        <w:t>1</w:t>
+      </w:r>
+      <w:r>
+        <w:fldChar w:fldCharType="end"/>
+      </w:r>
+      <w:r>
+        <w:t>. táblázat</w:t>
+      </w:r>
+      <w:bookmarkEnd w:id="28"/>
+      <w:r>
+        <w:t xml:space="preserve">: </w:t>
+      </w:r>
+      <w:r>
+        <w:t xml:space="preserve">Részlet egy </w:t>
+      </w:r>
+      <w:r>
+        <w:t xml:space="preserve">a </w:t>
+      </w:r>
+      <w:r>
+        <w:t>BORIS által létrehozott állományból.</w:t>
+      </w:r>
+    </w:p>
+    <w:p>
+      <w:bookmarkStart w:id="29" w:name="_GoBack"/>
+      <w:bookmarkEnd w:id="29"/>
+    </w:p>
     <w:sectPr>
+      <w:footerReference w:type="default" r:id="rId13"/>
       <w:pgSz w:w="11906" w:h="16838"/>
       <w:pgMar w:top="1418" w:right="1418" w:bottom="1418" w:left="1418" w:header="709" w:footer="709" w:gutter="567"/>
       <w:cols w:space="708"/>
@@ -3389,6 +5775,109 @@
     </w:sectPr>
   </w:body>
 </w:document>
+</file>
+
+<file path=word/endnotes.xml><?xml version="1.0" encoding="utf-8"?>
+<w:endnotes xmlns:wpc="http://schemas.microsoft.com/office/word/2010/wordprocessingCanvas" xmlns:cx="http://schemas.microsoft.com/office/drawing/2014/chartex" xmlns:cx1="http://schemas.microsoft.com/office/drawing/2015/9/8/chartex" xmlns:mc="http://schemas.openxmlformats.org/markup-compatibility/2006" xmlns:o="urn:schemas-microsoft-com:office:office" xmlns:r="http://schemas.openxmlformats.org/officeDocument/2006/relationships" xmlns:m="http://schemas.openxmlformats.org/officeDocument/2006/math" xmlns:v="urn:schemas-microsoft-com:vml" xmlns:wp14="http://schemas.microsoft.com/office/word/2010/wordprocessingDrawing" xmlns:wp="http://schemas.openxmlformats.org/drawingml/2006/wordprocessingDrawing" xmlns:w10="urn:schemas-microsoft-com:office:word" xmlns:w="http://schemas.openxmlformats.org/wordprocessingml/2006/main" xmlns:w14="http://schemas.microsoft.com/office/word/2010/wordml" xmlns:w15="http://schemas.microsoft.com/office/word/2012/wordml" xmlns:w16se="http://schemas.microsoft.com/office/word/2015/wordml/symex" xmlns:wpg="http://schemas.microsoft.com/office/word/2010/wordprocessingGroup" xmlns:wpi="http://schemas.microsoft.com/office/word/2010/wordprocessingInk" xmlns:wne="http://schemas.microsoft.com/office/word/2006/wordml" xmlns:wps="http://schemas.microsoft.com/office/word/2010/wordprocessingShape" mc:Ignorable="w14 w15 w16se wp14">
+  <w:endnote w:type="separator" w:id="-1">
+    <w:p>
+      <w:pPr>
+        <w:spacing w:line="240" w:lineRule="auto"/>
+      </w:pPr>
+      <w:r>
+        <w:separator/>
+      </w:r>
+    </w:p>
+  </w:endnote>
+  <w:endnote w:type="continuationSeparator" w:id="0">
+    <w:p>
+      <w:pPr>
+        <w:spacing w:line="240" w:lineRule="auto"/>
+      </w:pPr>
+      <w:r>
+        <w:continuationSeparator/>
+      </w:r>
+    </w:p>
+  </w:endnote>
+</w:endnotes>
+</file>
+
+<file path=word/footer1.xml><?xml version="1.0" encoding="utf-8"?>
+<w:ftr xmlns:wpc="http://schemas.microsoft.com/office/word/2010/wordprocessingCanvas" xmlns:cx="http://schemas.microsoft.com/office/drawing/2014/chartex" xmlns:cx1="http://schemas.microsoft.com/office/drawing/2015/9/8/chartex" xmlns:mc="http://schemas.openxmlformats.org/markup-compatibility/2006" xmlns:o="urn:schemas-microsoft-com:office:office" xmlns:r="http://schemas.openxmlformats.org/officeDocument/2006/relationships" xmlns:m="http://schemas.openxmlformats.org/officeDocument/2006/math" xmlns:v="urn:schemas-microsoft-com:vml" xmlns:wp14="http://schemas.microsoft.com/office/word/2010/wordprocessingDrawing" xmlns:wp="http://schemas.openxmlformats.org/drawingml/2006/wordprocessingDrawing" xmlns:w10="urn:schemas-microsoft-com:office:word" xmlns:w="http://schemas.openxmlformats.org/wordprocessingml/2006/main" xmlns:w14="http://schemas.microsoft.com/office/word/2010/wordml" xmlns:w15="http://schemas.microsoft.com/office/word/2012/wordml" xmlns:w16se="http://schemas.microsoft.com/office/word/2015/wordml/symex" xmlns:wpg="http://schemas.microsoft.com/office/word/2010/wordprocessingGroup" xmlns:wpi="http://schemas.microsoft.com/office/word/2010/wordprocessingInk" xmlns:wne="http://schemas.microsoft.com/office/word/2006/wordml" xmlns:wps="http://schemas.microsoft.com/office/word/2010/wordprocessingShape" mc:Ignorable="w14 w15 w16se wp14">
+  <w:sdt>
+    <w:sdtPr>
+      <w:id w:val="-1965721587"/>
+      <w:docPartObj>
+        <w:docPartGallery w:val="Page Numbers (Bottom of Page)"/>
+        <w:docPartUnique/>
+      </w:docPartObj>
+    </w:sdtPr>
+    <w:sdtEndPr>
+      <w:rPr>
+        <w:noProof/>
+      </w:rPr>
+    </w:sdtEndPr>
+    <w:sdtContent>
+      <w:p>
+        <w:pPr>
+          <w:pStyle w:val="Footer"/>
+          <w:jc w:val="right"/>
+        </w:pPr>
+        <w:r>
+          <w:fldChar w:fldCharType="begin"/>
+        </w:r>
+        <w:r>
+          <w:instrText xml:space="preserve"> PAGE   \* MERGEFORMAT </w:instrText>
+        </w:r>
+        <w:r>
+          <w:fldChar w:fldCharType="separate"/>
+        </w:r>
+        <w:r>
+          <w:rPr>
+            <w:noProof/>
+          </w:rPr>
+          <w:t>16</w:t>
+        </w:r>
+        <w:r>
+          <w:rPr>
+            <w:noProof/>
+          </w:rPr>
+          <w:fldChar w:fldCharType="end"/>
+        </w:r>
+      </w:p>
+    </w:sdtContent>
+  </w:sdt>
+  <w:p>
+    <w:pPr>
+      <w:pStyle w:val="Footer"/>
+    </w:pPr>
+  </w:p>
+</w:ftr>
+</file>
+
+<file path=word/footnotes.xml><?xml version="1.0" encoding="utf-8"?>
+<w:footnotes xmlns:wpc="http://schemas.microsoft.com/office/word/2010/wordprocessingCanvas" xmlns:cx="http://schemas.microsoft.com/office/drawing/2014/chartex" xmlns:cx1="http://schemas.microsoft.com/office/drawing/2015/9/8/chartex" xmlns:mc="http://schemas.openxmlformats.org/markup-compatibility/2006" xmlns:o="urn:schemas-microsoft-com:office:office" xmlns:r="http://schemas.openxmlformats.org/officeDocument/2006/relationships" xmlns:m="http://schemas.openxmlformats.org/officeDocument/2006/math" xmlns:v="urn:schemas-microsoft-com:vml" xmlns:wp14="http://schemas.microsoft.com/office/word/2010/wordprocessingDrawing" xmlns:wp="http://schemas.openxmlformats.org/drawingml/2006/wordprocessingDrawing" xmlns:w10="urn:schemas-microsoft-com:office:word" xmlns:w="http://schemas.openxmlformats.org/wordprocessingml/2006/main" xmlns:w14="http://schemas.microsoft.com/office/word/2010/wordml" xmlns:w15="http://schemas.microsoft.com/office/word/2012/wordml" xmlns:w16se="http://schemas.microsoft.com/office/word/2015/wordml/symex" xmlns:wpg="http://schemas.microsoft.com/office/word/2010/wordprocessingGroup" xmlns:wpi="http://schemas.microsoft.com/office/word/2010/wordprocessingInk" xmlns:wne="http://schemas.microsoft.com/office/word/2006/wordml" xmlns:wps="http://schemas.microsoft.com/office/word/2010/wordprocessingShape" mc:Ignorable="w14 w15 w16se wp14">
+  <w:footnote w:type="separator" w:id="-1">
+    <w:p>
+      <w:pPr>
+        <w:spacing w:line="240" w:lineRule="auto"/>
+      </w:pPr>
+      <w:r>
+        <w:separator/>
+      </w:r>
+    </w:p>
+  </w:footnote>
+  <w:footnote w:type="continuationSeparator" w:id="0">
+    <w:p>
+      <w:pPr>
+        <w:spacing w:line="240" w:lineRule="auto"/>
+      </w:pPr>
+      <w:r>
+        <w:continuationSeparator/>
+      </w:r>
+    </w:p>
+  </w:footnote>
+</w:footnotes>
 </file>
 
 <file path=word/numbering.xml><?xml version="1.0" encoding="utf-8"?>
@@ -4335,23 +6824,21 @@
     <w:next w:val="Normal"/>
     <w:link w:val="Heading3Char"/>
     <w:uiPriority w:val="9"/>
-    <w:semiHidden/>
     <w:unhideWhenUsed/>
     <w:qFormat/>
-    <w:rsid w:val="00D57DD6"/>
+    <w:rsid w:val="007605C3"/>
     <w:pPr>
       <w:keepNext/>
-      <w:keepLines/>
       <w:numPr>
         <w:ilvl w:val="2"/>
         <w:numId w:val="1"/>
       </w:numPr>
-      <w:spacing w:before="40"/>
+      <w:spacing w:before="120" w:after="120"/>
       <w:outlineLvl w:val="2"/>
     </w:pPr>
     <w:rPr>
-      <w:rFonts w:asciiTheme="majorHAnsi" w:eastAsiaTheme="majorEastAsia" w:hAnsiTheme="majorHAnsi" w:cstheme="majorBidi"/>
-      <w:color w:val="1F4D78" w:themeColor="accent1" w:themeShade="7F"/>
+      <w:rFonts w:eastAsiaTheme="majorEastAsia" w:cstheme="majorBidi"/>
+      <w:b/>
       <w:szCs w:val="24"/>
     </w:rPr>
   </w:style>
@@ -4518,7 +7005,6 @@
   <w:style w:type="character" w:default="1" w:styleId="DefaultParagraphFont">
     <w:name w:val="Default Paragraph Font"/>
     <w:uiPriority w:val="1"/>
-    <w:semiHidden/>
     <w:unhideWhenUsed/>
   </w:style>
   <w:style w:type="table" w:default="1" w:styleId="TableNormal">
@@ -4573,11 +7059,10 @@
     <w:basedOn w:val="DefaultParagraphFont"/>
     <w:link w:val="Heading3"/>
     <w:uiPriority w:val="9"/>
-    <w:semiHidden/>
-    <w:rsid w:val="00D57DD6"/>
+    <w:rsid w:val="007605C3"/>
     <w:rPr>
-      <w:rFonts w:asciiTheme="majorHAnsi" w:eastAsiaTheme="majorEastAsia" w:hAnsiTheme="majorHAnsi" w:cstheme="majorBidi"/>
-      <w:color w:val="1F4D78" w:themeColor="accent1" w:themeShade="7F"/>
+      <w:rFonts w:ascii="Times New Roman" w:eastAsiaTheme="majorEastAsia" w:hAnsi="Times New Roman" w:cstheme="majorBidi"/>
+      <w:b/>
       <w:sz w:val="24"/>
       <w:szCs w:val="24"/>
     </w:rPr>
@@ -4816,10 +7301,13 @@
     <w:autoRedefine/>
     <w:uiPriority w:val="39"/>
     <w:unhideWhenUsed/>
-    <w:rsid w:val="006D22DE"/>
+    <w:rsid w:val="00CC1A29"/>
     <w:pPr>
       <w:spacing w:after="100"/>
     </w:pPr>
+    <w:rPr>
+      <w:b/>
+    </w:rPr>
   </w:style>
   <w:style w:type="character" w:styleId="Hyperlink">
     <w:name w:val="Hyperlink"/>
@@ -4839,15 +7327,14 @@
     <w:autoRedefine/>
     <w:uiPriority w:val="39"/>
     <w:unhideWhenUsed/>
-    <w:rsid w:val="006D22DE"/>
+    <w:rsid w:val="00CC1A29"/>
     <w:pPr>
       <w:spacing w:after="100" w:line="259" w:lineRule="auto"/>
       <w:ind w:left="220"/>
       <w:jc w:val="left"/>
     </w:pPr>
     <w:rPr>
-      <w:rFonts w:asciiTheme="minorHAnsi" w:eastAsiaTheme="minorEastAsia" w:hAnsiTheme="minorHAnsi" w:cs="Times New Roman"/>
-      <w:sz w:val="22"/>
+      <w:rFonts w:eastAsiaTheme="minorEastAsia" w:cs="Times New Roman"/>
       <w:lang w:val="en-US"/>
     </w:rPr>
   </w:style>
@@ -4858,14 +7345,14 @@
     <w:autoRedefine/>
     <w:uiPriority w:val="39"/>
     <w:unhideWhenUsed/>
-    <w:rsid w:val="006D22DE"/>
+    <w:rsid w:val="00CC1A29"/>
     <w:pPr>
       <w:spacing w:after="100" w:line="259" w:lineRule="auto"/>
       <w:ind w:left="440"/>
       <w:jc w:val="left"/>
     </w:pPr>
     <w:rPr>
-      <w:rFonts w:asciiTheme="minorHAnsi" w:eastAsiaTheme="minorEastAsia" w:hAnsiTheme="minorHAnsi" w:cs="Times New Roman"/>
+      <w:rFonts w:eastAsiaTheme="minorEastAsia" w:cs="Times New Roman"/>
       <w:sz w:val="22"/>
       <w:lang w:val="en-US"/>
     </w:rPr>
@@ -4886,6 +7373,224 @@
       <w:iCs/>
       <w:sz w:val="20"/>
       <w:szCs w:val="18"/>
+    </w:rPr>
+  </w:style>
+  <w:style w:type="paragraph" w:styleId="Header">
+    <w:name w:val="header"/>
+    <w:basedOn w:val="Normal"/>
+    <w:link w:val="HeaderChar"/>
+    <w:uiPriority w:val="99"/>
+    <w:unhideWhenUsed/>
+    <w:rsid w:val="007B7E60"/>
+    <w:pPr>
+      <w:tabs>
+        <w:tab w:val="center" w:pos="4536"/>
+        <w:tab w:val="right" w:pos="9072"/>
+      </w:tabs>
+      <w:spacing w:line="240" w:lineRule="auto"/>
+    </w:pPr>
+  </w:style>
+  <w:style w:type="character" w:customStyle="1" w:styleId="HeaderChar">
+    <w:name w:val="Header Char"/>
+    <w:basedOn w:val="DefaultParagraphFont"/>
+    <w:link w:val="Header"/>
+    <w:uiPriority w:val="99"/>
+    <w:rsid w:val="007B7E60"/>
+    <w:rPr>
+      <w:rFonts w:ascii="Times New Roman" w:hAnsi="Times New Roman"/>
+      <w:sz w:val="24"/>
+    </w:rPr>
+  </w:style>
+  <w:style w:type="paragraph" w:styleId="Footer">
+    <w:name w:val="footer"/>
+    <w:basedOn w:val="Normal"/>
+    <w:link w:val="FooterChar"/>
+    <w:uiPriority w:val="99"/>
+    <w:unhideWhenUsed/>
+    <w:rsid w:val="007B7E60"/>
+    <w:pPr>
+      <w:tabs>
+        <w:tab w:val="center" w:pos="4536"/>
+        <w:tab w:val="right" w:pos="9072"/>
+      </w:tabs>
+      <w:spacing w:line="240" w:lineRule="auto"/>
+    </w:pPr>
+  </w:style>
+  <w:style w:type="character" w:customStyle="1" w:styleId="FooterChar">
+    <w:name w:val="Footer Char"/>
+    <w:basedOn w:val="DefaultParagraphFont"/>
+    <w:link w:val="Footer"/>
+    <w:uiPriority w:val="99"/>
+    <w:rsid w:val="007B7E60"/>
+    <w:rPr>
+      <w:rFonts w:ascii="Times New Roman" w:hAnsi="Times New Roman"/>
+      <w:sz w:val="24"/>
+    </w:rPr>
+  </w:style>
+  <w:style w:type="table" w:styleId="TableGrid">
+    <w:name w:val="Table Grid"/>
+    <w:basedOn w:val="TableNormal"/>
+    <w:uiPriority w:val="39"/>
+    <w:rsid w:val="007B7E60"/>
+    <w:pPr>
+      <w:spacing w:after="0" w:line="240" w:lineRule="auto"/>
+    </w:pPr>
+    <w:tblPr>
+      <w:tblBorders>
+        <w:top w:val="single" w:sz="4" w:space="0" w:color="auto"/>
+        <w:left w:val="single" w:sz="4" w:space="0" w:color="auto"/>
+        <w:bottom w:val="single" w:sz="4" w:space="0" w:color="auto"/>
+        <w:right w:val="single" w:sz="4" w:space="0" w:color="auto"/>
+        <w:insideH w:val="single" w:sz="4" w:space="0" w:color="auto"/>
+        <w:insideV w:val="single" w:sz="4" w:space="0" w:color="auto"/>
+      </w:tblBorders>
+    </w:tblPr>
+  </w:style>
+  <w:style w:type="table" w:styleId="GridTable4-Accent3">
+    <w:name w:val="Grid Table 4 Accent 3"/>
+    <w:basedOn w:val="TableNormal"/>
+    <w:uiPriority w:val="49"/>
+    <w:rsid w:val="007B7E60"/>
+    <w:pPr>
+      <w:spacing w:after="0" w:line="240" w:lineRule="auto"/>
+    </w:pPr>
+    <w:tblPr>
+      <w:tblStyleRowBandSize w:val="1"/>
+      <w:tblStyleColBandSize w:val="1"/>
+      <w:tblBorders>
+        <w:top w:val="single" w:sz="4" w:space="0" w:color="C9C9C9" w:themeColor="accent3" w:themeTint="99"/>
+        <w:left w:val="single" w:sz="4" w:space="0" w:color="C9C9C9" w:themeColor="accent3" w:themeTint="99"/>
+        <w:bottom w:val="single" w:sz="4" w:space="0" w:color="C9C9C9" w:themeColor="accent3" w:themeTint="99"/>
+        <w:right w:val="single" w:sz="4" w:space="0" w:color="C9C9C9" w:themeColor="accent3" w:themeTint="99"/>
+        <w:insideH w:val="single" w:sz="4" w:space="0" w:color="C9C9C9" w:themeColor="accent3" w:themeTint="99"/>
+        <w:insideV w:val="single" w:sz="4" w:space="0" w:color="C9C9C9" w:themeColor="accent3" w:themeTint="99"/>
+      </w:tblBorders>
+    </w:tblPr>
+    <w:tblStylePr w:type="firstRow">
+      <w:rPr>
+        <w:b/>
+        <w:bCs/>
+        <w:color w:val="FFFFFF" w:themeColor="background1"/>
+      </w:rPr>
+      <w:tblPr/>
+      <w:tcPr>
+        <w:tcBorders>
+          <w:top w:val="single" w:sz="4" w:space="0" w:color="A5A5A5" w:themeColor="accent3"/>
+          <w:left w:val="single" w:sz="4" w:space="0" w:color="A5A5A5" w:themeColor="accent3"/>
+          <w:bottom w:val="single" w:sz="4" w:space="0" w:color="A5A5A5" w:themeColor="accent3"/>
+          <w:right w:val="single" w:sz="4" w:space="0" w:color="A5A5A5" w:themeColor="accent3"/>
+          <w:insideH w:val="nil"/>
+          <w:insideV w:val="nil"/>
+        </w:tcBorders>
+        <w:shd w:val="clear" w:color="auto" w:fill="A5A5A5" w:themeFill="accent3"/>
+      </w:tcPr>
+    </w:tblStylePr>
+    <w:tblStylePr w:type="lastRow">
+      <w:rPr>
+        <w:b/>
+        <w:bCs/>
+      </w:rPr>
+      <w:tblPr/>
+      <w:tcPr>
+        <w:tcBorders>
+          <w:top w:val="double" w:sz="4" w:space="0" w:color="A5A5A5" w:themeColor="accent3"/>
+        </w:tcBorders>
+      </w:tcPr>
+    </w:tblStylePr>
+    <w:tblStylePr w:type="firstCol">
+      <w:rPr>
+        <w:b/>
+        <w:bCs/>
+      </w:rPr>
+    </w:tblStylePr>
+    <w:tblStylePr w:type="lastCol">
+      <w:rPr>
+        <w:b/>
+        <w:bCs/>
+      </w:rPr>
+    </w:tblStylePr>
+    <w:tblStylePr w:type="band1Vert">
+      <w:tblPr/>
+      <w:tcPr>
+        <w:shd w:val="clear" w:color="auto" w:fill="EDEDED" w:themeFill="accent3" w:themeFillTint="33"/>
+      </w:tcPr>
+    </w:tblStylePr>
+    <w:tblStylePr w:type="band1Horz">
+      <w:tblPr/>
+      <w:tcPr>
+        <w:shd w:val="clear" w:color="auto" w:fill="EDEDED" w:themeFill="accent3" w:themeFillTint="33"/>
+      </w:tcPr>
+    </w:tblStylePr>
+  </w:style>
+  <w:style w:type="paragraph" w:styleId="EndnoteText">
+    <w:name w:val="endnote text"/>
+    <w:basedOn w:val="Normal"/>
+    <w:link w:val="EndnoteTextChar"/>
+    <w:uiPriority w:val="99"/>
+    <w:semiHidden/>
+    <w:unhideWhenUsed/>
+    <w:rsid w:val="00A07F94"/>
+    <w:pPr>
+      <w:spacing w:line="240" w:lineRule="auto"/>
+    </w:pPr>
+    <w:rPr>
+      <w:sz w:val="20"/>
+      <w:szCs w:val="20"/>
+    </w:rPr>
+  </w:style>
+  <w:style w:type="character" w:customStyle="1" w:styleId="EndnoteTextChar">
+    <w:name w:val="Endnote Text Char"/>
+    <w:basedOn w:val="DefaultParagraphFont"/>
+    <w:link w:val="EndnoteText"/>
+    <w:uiPriority w:val="99"/>
+    <w:semiHidden/>
+    <w:rsid w:val="00A07F94"/>
+    <w:rPr>
+      <w:rFonts w:ascii="Times New Roman" w:hAnsi="Times New Roman"/>
+      <w:sz w:val="20"/>
+      <w:szCs w:val="20"/>
+    </w:rPr>
+  </w:style>
+  <w:style w:type="character" w:styleId="EndnoteReference">
+    <w:name w:val="endnote reference"/>
+    <w:basedOn w:val="DefaultParagraphFont"/>
+    <w:uiPriority w:val="99"/>
+    <w:semiHidden/>
+    <w:unhideWhenUsed/>
+    <w:rsid w:val="00A07F94"/>
+    <w:rPr>
+      <w:vertAlign w:val="superscript"/>
+    </w:rPr>
+  </w:style>
+  <w:style w:type="paragraph" w:customStyle="1" w:styleId="Code">
+    <w:name w:val="Code"/>
+    <w:basedOn w:val="Normal"/>
+    <w:link w:val="CodeChar"/>
+    <w:rsid w:val="00550569"/>
+    <w:pPr>
+      <w:pBdr>
+        <w:top w:val="single" w:sz="4" w:space="1" w:color="AEAAAA" w:themeColor="background2" w:themeShade="BF"/>
+        <w:left w:val="single" w:sz="4" w:space="4" w:color="AEAAAA" w:themeColor="background2" w:themeShade="BF"/>
+        <w:bottom w:val="single" w:sz="4" w:space="1" w:color="AEAAAA" w:themeColor="background2" w:themeShade="BF"/>
+        <w:right w:val="single" w:sz="4" w:space="4" w:color="AEAAAA" w:themeColor="background2" w:themeShade="BF"/>
+      </w:pBdr>
+      <w:shd w:val="clear" w:color="auto" w:fill="E7E6E6" w:themeFill="background2"/>
+      <w:spacing w:before="240" w:after="240"/>
+      <w:contextualSpacing/>
+    </w:pPr>
+    <w:rPr>
+      <w:rFonts w:ascii="Courier New" w:hAnsi="Courier New" w:cs="Courier New"/>
+      <w:sz w:val="22"/>
+    </w:rPr>
+  </w:style>
+  <w:style w:type="character" w:customStyle="1" w:styleId="CodeChar">
+    <w:name w:val="Code Char"/>
+    <w:basedOn w:val="DefaultParagraphFont"/>
+    <w:link w:val="Code"/>
+    <w:rsid w:val="00550569"/>
+    <w:rPr>
+      <w:rFonts w:ascii="Courier New" w:hAnsi="Courier New" w:cs="Courier New"/>
+      <w:shd w:val="clear" w:color="auto" w:fill="E7E6E6" w:themeFill="background2"/>
     </w:rPr>
   </w:style>
 </w:styles>
@@ -5187,11 +7892,63 @@
 </file>
 
 <file path=customXml/item1.xml><?xml version="1.0" encoding="utf-8"?>
-<b:Sources xmlns:b="http://schemas.openxmlformats.org/officeDocument/2006/bibliography" xmlns="http://schemas.openxmlformats.org/officeDocument/2006/bibliography" SelectedStyle="\APASixthEditionOfficeOnline.xsl" StyleName="APA" Version="6"/>
+<b:Sources xmlns:b="http://schemas.openxmlformats.org/officeDocument/2006/bibliography" xmlns="http://schemas.openxmlformats.org/officeDocument/2006/bibliography" SelectedStyle="\IEEE2006OfficeOnline.xsl" StyleName="IEEE" Version="2006">
+  <b:Source>
+    <b:Tag>Ing</b:Tag>
+    <b:SourceType>DocumentFromInternetSite</b:SourceType>
+    <b:Guid>{0DE454F6-6D34-4DE5-98FD-67CB60A1D566}</b:Guid>
+    <b:Title>Download &amp; Videos: Flexible Animation Builder</b:Title>
+    <b:Author>
+      <b:Author>
+        <b:Corporate>Ingenieurbüro Dr. Kahlert</b:Corporate>
+      </b:Author>
+    </b:Author>
+    <b:URL>http://www.kahlert.com/web/download/fab.pdf</b:URL>
+    <b:YearAccessed>2016</b:YearAccessed>
+    <b:MonthAccessed>05</b:MonthAccessed>
+    <b:DayAccessed>22</b:DayAccessed>
+    <b:LCID>hu-HU</b:LCID>
+    <b:RefOrder>1</b:RefOrder>
+  </b:Source>
+  <b:Source>
+    <b:Tag>Wik16</b:Tag>
+    <b:SourceType>DocumentFromInternetSite</b:SourceType>
+    <b:Guid>{AA19076C-00EB-4CD8-9243-7706388F354A}</b:Guid>
+    <b:LCID>en-US</b:LCID>
+    <b:Author>
+      <b:Author>
+        <b:Corporate>Wikipedia</b:Corporate>
+      </b:Author>
+    </b:Author>
+    <b:Title>Modulo operation</b:Title>
+    <b:YearAccessed>2016</b:YearAccessed>
+    <b:MonthAccessed>05</b:MonthAccessed>
+    <b:DayAccessed>22</b:DayAccessed>
+    <b:URL>https://en.wikipedia.org/wiki/Modulo_operation</b:URL>
+    <b:RefOrder>2</b:RefOrder>
+  </b:Source>
+  <b:Source>
+    <b:Tag>WikiVerzio</b:Tag>
+    <b:SourceType>InternetSite</b:SourceType>
+    <b:Guid>{9569B482-56C8-4B10-9592-2E6341A6105E}</b:Guid>
+    <b:Title>Verziókezelés</b:Title>
+    <b:LCID>hu-HU</b:LCID>
+    <b:Author>
+      <b:Author>
+        <b:Corporate>Wikipédia</b:Corporate>
+      </b:Author>
+    </b:Author>
+    <b:YearAccessed>2016</b:YearAccessed>
+    <b:MonthAccessed>November</b:MonthAccessed>
+    <b:DayAccessed>16</b:DayAccessed>
+    <b:URL>https://hu.wikipedia.org/wiki/Verzi%C3%B3kezel%C3%A9s</b:URL>
+    <b:RefOrder>3</b:RefOrder>
+  </b:Source>
+</b:Sources>
 </file>
 
 <file path=customXml/itemProps1.xml><?xml version="1.0" encoding="utf-8"?>
-<ds:datastoreItem xmlns:ds="http://schemas.openxmlformats.org/officeDocument/2006/customXml" ds:itemID="{F236A1B3-21EE-44BA-BCF2-627626661BC6}">
+<ds:datastoreItem xmlns:ds="http://schemas.openxmlformats.org/officeDocument/2006/customXml" ds:itemID="{02421F69-A865-4430-A942-8EDDEC0DB7A1}">
   <ds:schemaRefs>
     <ds:schemaRef ds:uri="http://schemas.openxmlformats.org/officeDocument/2006/bibliography"/>
   </ds:schemaRefs>

</xml_diff>

<commit_message>
Elkezdtem a 6. fejezet írását és a FakeBORIS GUI taglalásáig jutottam.
</commit_message>
<xml_diff>
--- a/Diplomamunka - Miklós Árpád.docx
+++ b/Diplomamunka - Miklós Árpád.docx
@@ -2626,14 +2626,24 @@
       <w:r>
         <w:t>.</w:t>
       </w:r>
-      <w:fldSimple w:instr=" SEQ ábra \* ARABIC \s 1 ">
-        <w:r>
-          <w:rPr>
-            <w:noProof/>
-          </w:rPr>
-          <w:t>1</w:t>
-        </w:r>
-      </w:fldSimple>
+      <w:r>
+        <w:fldChar w:fldCharType="begin"/>
+      </w:r>
+      <w:r>
+        <w:instrText xml:space="preserve"> SEQ ábra \* ARABIC \s 1 </w:instrText>
+      </w:r>
+      <w:r>
+        <w:fldChar w:fldCharType="separate"/>
+      </w:r>
+      <w:r>
+        <w:rPr>
+          <w:noProof/>
+        </w:rPr>
+        <w:t>1</w:t>
+      </w:r>
+      <w:r>
+        <w:fldChar w:fldCharType="end"/>
+      </w:r>
       <w:r>
         <w:t>. ábra</w:t>
       </w:r>
@@ -3102,14 +3112,24 @@
       <w:r>
         <w:t>.</w:t>
       </w:r>
-      <w:fldSimple w:instr=" SEQ ábra \* ARABIC \s 1 ">
-        <w:r>
-          <w:rPr>
-            <w:noProof/>
-          </w:rPr>
-          <w:t>1</w:t>
-        </w:r>
-      </w:fldSimple>
+      <w:r>
+        <w:fldChar w:fldCharType="begin"/>
+      </w:r>
+      <w:r>
+        <w:instrText xml:space="preserve"> SEQ ábra \* ARABIC \s 1 </w:instrText>
+      </w:r>
+      <w:r>
+        <w:fldChar w:fldCharType="separate"/>
+      </w:r>
+      <w:r>
+        <w:rPr>
+          <w:noProof/>
+        </w:rPr>
+        <w:t>1</w:t>
+      </w:r>
+      <w:r>
+        <w:fldChar w:fldCharType="end"/>
+      </w:r>
       <w:r>
         <w:t>. ábra</w:t>
       </w:r>
@@ -3332,14 +3352,24 @@
       <w:r>
         <w:t>.</w:t>
       </w:r>
-      <w:fldSimple w:instr=" SEQ ábra \* ARABIC \s 1 ">
-        <w:r>
-          <w:rPr>
-            <w:noProof/>
-          </w:rPr>
-          <w:t>2</w:t>
-        </w:r>
-      </w:fldSimple>
+      <w:r>
+        <w:fldChar w:fldCharType="begin"/>
+      </w:r>
+      <w:r>
+        <w:instrText xml:space="preserve"> SEQ ábra \* ARABIC \s 1 </w:instrText>
+      </w:r>
+      <w:r>
+        <w:fldChar w:fldCharType="separate"/>
+      </w:r>
+      <w:r>
+        <w:rPr>
+          <w:noProof/>
+        </w:rPr>
+        <w:t>2</w:t>
+      </w:r>
+      <w:r>
+        <w:fldChar w:fldCharType="end"/>
+      </w:r>
       <w:bookmarkEnd w:id="19"/>
       <w:r>
         <w:t>. ábra</w:t>
@@ -5548,6 +5578,9 @@
       </w:r>
     </w:p>
     <w:p>
+      <w:pPr>
+        <w:jc w:val="center"/>
+      </w:pPr>
       <w:r>
         <w:rPr>
           <w:noProof/>
@@ -6491,14 +6524,24 @@
       <w:r>
         <w:t>.</w:t>
       </w:r>
-      <w:fldSimple w:instr=" SEQ táblázat \* ARABIC \s 1 ">
-        <w:r>
-          <w:rPr>
-            <w:noProof/>
-          </w:rPr>
-          <w:t>1</w:t>
-        </w:r>
-      </w:fldSimple>
+      <w:r>
+        <w:fldChar w:fldCharType="begin"/>
+      </w:r>
+      <w:r>
+        <w:instrText xml:space="preserve"> SEQ táblázat \* ARABIC \s 1 </w:instrText>
+      </w:r>
+      <w:r>
+        <w:fldChar w:fldCharType="separate"/>
+      </w:r>
+      <w:r>
+        <w:rPr>
+          <w:noProof/>
+        </w:rPr>
+        <w:t>1</w:t>
+      </w:r>
+      <w:r>
+        <w:fldChar w:fldCharType="end"/>
+      </w:r>
       <w:r>
         <w:t>. táblázat</w:t>
       </w:r>
@@ -7245,14 +7288,24 @@
       <w:r>
         <w:t>.</w:t>
       </w:r>
-      <w:fldSimple w:instr=" SEQ táblázat \* ARABIC \s 1 ">
-        <w:r>
-          <w:rPr>
-            <w:noProof/>
-          </w:rPr>
-          <w:t>2</w:t>
-        </w:r>
-      </w:fldSimple>
+      <w:r>
+        <w:fldChar w:fldCharType="begin"/>
+      </w:r>
+      <w:r>
+        <w:instrText xml:space="preserve"> SEQ táblázat \* ARABIC \s 1 </w:instrText>
+      </w:r>
+      <w:r>
+        <w:fldChar w:fldCharType="separate"/>
+      </w:r>
+      <w:r>
+        <w:rPr>
+          <w:noProof/>
+        </w:rPr>
+        <w:t>2</w:t>
+      </w:r>
+      <w:r>
+        <w:fldChar w:fldCharType="end"/>
+      </w:r>
       <w:r>
         <w:t>. táblázat</w:t>
       </w:r>
@@ -8357,16 +8410,7 @@
                 <w:noProof/>
                 <w:sz w:val="22"/>
               </w:rPr>
-              <w:t xml:space="preserve">            </w:t>
-            </w:r>
-            <w:r>
-              <w:rPr>
-                <w:rFonts w:ascii="Courier New" w:hAnsi="Courier New" w:cs="Courier New"/>
-                <w:i/>
-                <w:noProof/>
-                <w:sz w:val="22"/>
-              </w:rPr>
-              <w:t>// A megtalált útvonal felülírása, ha szükséges.</w:t>
+              <w:t xml:space="preserve">            // A megtalált útvonal felülírása, ha szükséges.</w:t>
             </w:r>
           </w:p>
           <w:p>
@@ -8948,14 +8992,24 @@
       <w:r>
         <w:t>.</w:t>
       </w:r>
-      <w:fldSimple w:instr=" SEQ táblázat \* ARABIC \s 1 ">
-        <w:r>
-          <w:rPr>
-            <w:noProof/>
-          </w:rPr>
-          <w:t>3</w:t>
-        </w:r>
-      </w:fldSimple>
+      <w:r>
+        <w:fldChar w:fldCharType="begin"/>
+      </w:r>
+      <w:r>
+        <w:instrText xml:space="preserve"> SEQ táblázat \* ARABIC \s 1 </w:instrText>
+      </w:r>
+      <w:r>
+        <w:fldChar w:fldCharType="separate"/>
+      </w:r>
+      <w:r>
+        <w:rPr>
+          <w:noProof/>
+        </w:rPr>
+        <w:t>3</w:t>
+      </w:r>
+      <w:r>
+        <w:fldChar w:fldCharType="end"/>
+      </w:r>
       <w:r>
         <w:t>. táblázat</w:t>
       </w:r>
@@ -9037,6 +9091,753 @@
       </w:r>
       <w:r>
         <w:t>jellemző.</w:t>
+      </w:r>
+    </w:p>
+    <w:p>
+      <w:r>
+        <w:tab/>
+        <w:t xml:space="preserve">A BORIS </w:t>
+      </w:r>
+      <w:proofErr w:type="spellStart"/>
+      <w:r>
+        <w:t>Teleporter</w:t>
+      </w:r>
+      <w:proofErr w:type="spellEnd"/>
+      <w:r>
+        <w:t xml:space="preserve"> ugyan megoldja a BORIS projektek hordozhatósági problémáját, azonban a hatékony verziókezeléshez érdemes a szükségtelen módosítások elkerülésére törekedni</w:t>
+      </w:r>
+      <w:r>
+        <w:t>, ennek a programnak a használata viszont több fős munka esetén minden módosításhoz hozzáfűzheti az útvonalak módosítását is. A BORIS</w:t>
+      </w:r>
+      <w:r>
+        <w:t xml:space="preserve"> </w:t>
+      </w:r>
+      <w:proofErr w:type="spellStart"/>
+      <w:r>
+        <w:t>Teleporter</w:t>
+      </w:r>
+      <w:proofErr w:type="spellEnd"/>
+      <w:r>
+        <w:t xml:space="preserve"> tovább fejlesztésével ez a probléma is megoldható, azonban ez a funkció nem része a diplomamunkának.</w:t>
+      </w:r>
+    </w:p>
+    <w:p>
+      <w:pPr>
+        <w:pStyle w:val="Heading1"/>
+      </w:pPr>
+      <w:r>
+        <w:lastRenderedPageBreak/>
+        <w:t>Az I/O interfész helyettesítési lehetőségei</w:t>
+      </w:r>
+    </w:p>
+    <w:p>
+      <w:pPr>
+        <w:ind w:firstLine="708"/>
+      </w:pPr>
+      <w:r>
+        <w:t xml:space="preserve">A BORIS fejlesztőkörnyezet és a külvilág közötti kapcsolat megvalósításhoz a </w:t>
+      </w:r>
+      <w:r>
+        <w:t xml:space="preserve">Műszaki Informatika Tanszék </w:t>
+      </w:r>
+      <w:r>
+        <w:t xml:space="preserve">egy </w:t>
+      </w:r>
+      <w:r>
+        <w:t xml:space="preserve">Lucas </w:t>
+      </w:r>
+      <w:proofErr w:type="spellStart"/>
+      <w:r>
+        <w:t>Nülle</w:t>
+      </w:r>
+      <w:proofErr w:type="spellEnd"/>
+      <w:r>
+        <w:t xml:space="preserve"> </w:t>
+      </w:r>
+      <w:r>
+        <w:t>CO3715-1H</w:t>
+      </w:r>
+      <w:r>
+        <w:t xml:space="preserve"> típusú I/O interfészt biztosított. Ez az eszköz elfogadható</w:t>
+      </w:r>
+      <w:r>
+        <w:t>nak</w:t>
+      </w:r>
+      <w:r>
+        <w:t xml:space="preserve"> bizonyult a fejlesztések során, azonban </w:t>
+      </w:r>
+      <w:r>
+        <w:t>a magas költségei miatt megfontolandóvá vált az esetleges helyettesítési lehetőségek felkutatása.</w:t>
+      </w:r>
+    </w:p>
+    <w:p>
+      <w:pPr>
+        <w:ind w:firstLine="708"/>
+      </w:pPr>
+      <w:r>
+        <w:t xml:space="preserve">Mivel a készülék a </w:t>
+      </w:r>
+      <w:r>
+        <w:t>Műszaki Informatika Tanszék</w:t>
+      </w:r>
+      <w:r>
+        <w:t xml:space="preserve"> tulajdona, </w:t>
+      </w:r>
+      <w:r>
+        <w:t>ugyanakkor</w:t>
+      </w:r>
+      <w:r>
+        <w:t xml:space="preserve"> érvényes </w:t>
+      </w:r>
+      <w:r>
+        <w:t xml:space="preserve">garancia alatt áll, a működésének a megismerése csak a megbontása nélkül valósítható meg. Ez azt jelenti, hogy csak az </w:t>
+      </w:r>
+      <w:r>
+        <w:t>I/O interfész</w:t>
+      </w:r>
+      <w:r>
+        <w:t xml:space="preserve"> és a számítógép közötti kommunikációra lehet hagyatkozni, ugyanis ez az a réteg, </w:t>
+      </w:r>
+      <w:r>
+        <w:t>amelyik megbontás nélkül is információt szolgáltathat a két eszköz közötti információcseréről.</w:t>
+      </w:r>
+    </w:p>
+    <w:p>
+      <w:pPr>
+        <w:pStyle w:val="Heading2"/>
+      </w:pPr>
+      <w:r>
+        <w:t>BORIS és az I/O interfész közötti kommunikáció</w:t>
+      </w:r>
+    </w:p>
+    <w:p>
+      <w:pPr>
+        <w:ind w:firstLine="708"/>
+      </w:pPr>
+      <w:r>
+        <w:t xml:space="preserve">Az I/O interfész a számítógéppel való kommunikációra soros adatátvitelt használ, RS-232 </w:t>
+      </w:r>
+      <w:sdt>
+        <w:sdtPr>
+          <w:id w:val="999468477"/>
+          <w:citation/>
+        </w:sdtPr>
+        <w:sdtContent>
+          <w:r>
+            <w:fldChar w:fldCharType="begin"/>
+          </w:r>
+          <w:r>
+            <w:instrText xml:space="preserve"> CITATION RS232_Wiki \l 1038 </w:instrText>
+          </w:r>
+          <w:r>
+            <w:fldChar w:fldCharType="separate"/>
+          </w:r>
+          <w:r>
+            <w:rPr>
+              <w:noProof/>
+            </w:rPr>
+            <w:t>[4]</w:t>
+          </w:r>
+          <w:r>
+            <w:fldChar w:fldCharType="end"/>
+          </w:r>
+        </w:sdtContent>
+      </w:sdt>
+      <w:r>
+        <w:t xml:space="preserve"> </w:t>
+      </w:r>
+      <w:r>
+        <w:t>adatátviteli szabván</w:t>
+      </w:r>
+      <w:r>
+        <w:t>n</w:t>
+      </w:r>
+      <w:r>
+        <w:t>y</w:t>
+      </w:r>
+      <w:r>
+        <w:t xml:space="preserve">al. Ennek a ténye leolvasható a </w:t>
+      </w:r>
+      <w:r>
+        <w:t>készülék előlapjáról, illetve az adatvezeték</w:t>
+      </w:r>
+      <w:r>
+        <w:t>ének</w:t>
+      </w:r>
+      <w:r>
+        <w:t xml:space="preserve"> DE-9 </w:t>
+      </w:r>
+      <w:sdt>
+        <w:sdtPr>
+          <w:id w:val="-1084914158"/>
+          <w:citation/>
+        </w:sdtPr>
+        <w:sdtContent>
+          <w:r>
+            <w:fldChar w:fldCharType="begin"/>
+          </w:r>
+          <w:r>
+            <w:instrText xml:space="preserve"> CITATION Dsub9_Wiki \l 1038 </w:instrText>
+          </w:r>
+          <w:r>
+            <w:fldChar w:fldCharType="separate"/>
+          </w:r>
+          <w:r>
+            <w:rPr>
+              <w:noProof/>
+            </w:rPr>
+            <w:t>[5]</w:t>
+          </w:r>
+          <w:r>
+            <w:fldChar w:fldCharType="end"/>
+          </w:r>
+        </w:sdtContent>
+      </w:sdt>
+      <w:r>
+        <w:t xml:space="preserve"> típusú </w:t>
+      </w:r>
+      <w:r>
+        <w:t xml:space="preserve">csatlakozója is </w:t>
+      </w:r>
+      <w:r>
+        <w:t xml:space="preserve">csak a számítógép soros </w:t>
+      </w:r>
+      <w:proofErr w:type="spellStart"/>
+      <w:r>
+        <w:t>portjába</w:t>
+      </w:r>
+      <w:proofErr w:type="spellEnd"/>
+      <w:r>
+        <w:t xml:space="preserve"> </w:t>
+      </w:r>
+      <w:r>
+        <w:t>illeszthető.</w:t>
+      </w:r>
+      <w:r>
+        <w:t xml:space="preserve"> Ennek a fajta adatátvitelnek a lehallgatására több kiváló módszer is létezik</w:t>
+      </w:r>
+      <w:r>
+        <w:t>. M</w:t>
+      </w:r>
+      <w:r>
+        <w:t xml:space="preserve">ára már az igényesebb oszcilloszkópok is rendelkeznek a szabványos kommunikációs protokollok dekódolására alkalmas funkciókkal, </w:t>
+      </w:r>
+      <w:r>
+        <w:t>azonban a költséges eszközök mellett ez a feladat szoftveresen is megoldható.</w:t>
+      </w:r>
+    </w:p>
+    <w:p>
+      <w:pPr>
+        <w:ind w:firstLine="708"/>
+      </w:pPr>
+      <w:r>
+        <w:t xml:space="preserve">A diplomamunka keretein belül a </w:t>
+      </w:r>
+      <w:r>
+        <w:t>BORIS és az I/O interfész közötti kommunikáció</w:t>
+      </w:r>
+      <w:r>
+        <w:t xml:space="preserve"> lehallgatására az </w:t>
+      </w:r>
+      <w:proofErr w:type="spellStart"/>
+      <w:r>
+        <w:t>Eltima</w:t>
+      </w:r>
+      <w:proofErr w:type="spellEnd"/>
+      <w:r>
+        <w:t xml:space="preserve"> Software</w:t>
+      </w:r>
+      <w:r>
+        <w:t xml:space="preserve"> által fejlesztett </w:t>
+      </w:r>
+      <w:proofErr w:type="spellStart"/>
+      <w:r>
+        <w:t>Serial</w:t>
+      </w:r>
+      <w:proofErr w:type="spellEnd"/>
+      <w:r>
+        <w:t xml:space="preserve"> Port Monitor</w:t>
+      </w:r>
+      <w:r>
+        <w:t xml:space="preserve"> program került felhasználásra. Ez a program 15 napig ingyenesen is használható, és alkalmas a soros </w:t>
+      </w:r>
+      <w:proofErr w:type="spellStart"/>
+      <w:r>
+        <w:t>portot</w:t>
+      </w:r>
+      <w:proofErr w:type="spellEnd"/>
+      <w:r>
+        <w:t xml:space="preserve"> kezelő meghajtóprogramnak elküldött beállítások (pl. </w:t>
+      </w:r>
+      <w:proofErr w:type="spellStart"/>
+      <w:r>
+        <w:t>baudráta</w:t>
+      </w:r>
+      <w:proofErr w:type="spellEnd"/>
+      <w:r>
+        <w:t>)</w:t>
+      </w:r>
+      <w:r>
+        <w:t xml:space="preserve"> megjelenítésére is.</w:t>
+      </w:r>
+    </w:p>
+    <w:p>
+      <w:pPr>
+        <w:ind w:firstLine="708"/>
+      </w:pPr>
+      <w:r>
+        <w:t xml:space="preserve">A kommunikáció lehallgatása során </w:t>
+      </w:r>
+      <w:r>
+        <w:t xml:space="preserve">a következő információk kerültek </w:t>
+      </w:r>
+      <w:r>
+        <w:t>megállapításra</w:t>
+      </w:r>
+      <w:r>
+        <w:t>:</w:t>
+      </w:r>
+    </w:p>
+    <w:p>
+      <w:pPr>
+        <w:pStyle w:val="ListParagraph"/>
+        <w:numPr>
+          <w:ilvl w:val="0"/>
+          <w:numId w:val="4"/>
+        </w:numPr>
+      </w:pPr>
+      <w:r>
+        <w:t xml:space="preserve">A BORIS és az I/O interfész 9600 </w:t>
+      </w:r>
+      <w:proofErr w:type="spellStart"/>
+      <w:r>
+        <w:t>baudos</w:t>
+      </w:r>
+      <w:proofErr w:type="spellEnd"/>
+      <w:r>
+        <w:t xml:space="preserve"> kapcsolatot épít ki, ahol a karakterszélesség 8-bit, nincs paritás és 2 stop bit </w:t>
+      </w:r>
+      <w:r>
+        <w:t>jel</w:t>
+      </w:r>
+      <w:r>
+        <w:t>zi minden adat végét</w:t>
+      </w:r>
+      <w:r>
+        <w:t>.</w:t>
+      </w:r>
+    </w:p>
+    <w:p>
+      <w:pPr>
+        <w:pStyle w:val="ListParagraph"/>
+        <w:numPr>
+          <w:ilvl w:val="0"/>
+          <w:numId w:val="4"/>
+        </w:numPr>
+      </w:pPr>
+      <w:r>
+        <w:t>A számítógép és az I/O interfész mester-szolga viszonyban állnak, ahol mindig a számítógép kezdeményezi az adatcserét.</w:t>
+      </w:r>
+    </w:p>
+    <w:p>
+      <w:pPr>
+        <w:pStyle w:val="ListParagraph"/>
+        <w:numPr>
+          <w:ilvl w:val="0"/>
+          <w:numId w:val="4"/>
+        </w:numPr>
+      </w:pPr>
+      <w:r>
+        <w:t>Másodpercenként átlagosan 50 adatcsere történik, ami azt jelenti, hogy ideális esetben a BORIS felületén történő változások 20 milliszekundumos mintavételezéssel jelennek meg az I/O interfész kimenetén és fordítva.</w:t>
+      </w:r>
+    </w:p>
+    <w:p>
+      <w:pPr>
+        <w:pStyle w:val="ListParagraph"/>
+        <w:numPr>
+          <w:ilvl w:val="0"/>
+          <w:numId w:val="4"/>
+        </w:numPr>
+      </w:pPr>
+      <w:r>
+        <w:lastRenderedPageBreak/>
+        <w:t xml:space="preserve">Az első utasítás, amit a számítógép kiküld a 0x02, amire az I/O interfész visszaadja a típusazonosítóját, mint nullával zárt karakterlánc: </w:t>
+      </w:r>
+      <w:r>
+        <w:t>SO3715-1H.110</w:t>
+      </w:r>
+    </w:p>
+    <w:p>
+      <w:pPr>
+        <w:pStyle w:val="ListParagraph"/>
+        <w:numPr>
+          <w:ilvl w:val="0"/>
+          <w:numId w:val="4"/>
+        </w:numPr>
+      </w:pPr>
+      <w:r>
+        <w:t xml:space="preserve">Az </w:t>
+      </w:r>
+      <w:r>
+        <w:t>I/O interfész</w:t>
+      </w:r>
+      <w:r>
+        <w:t xml:space="preserve"> azonosítását követően a számítógép folyamatosan ugyanazt a két utasítást küldi az eszköznek:</w:t>
+      </w:r>
+    </w:p>
+    <w:p>
+      <w:pPr>
+        <w:pStyle w:val="ListParagraph"/>
+        <w:numPr>
+          <w:ilvl w:val="1"/>
+          <w:numId w:val="4"/>
+        </w:numPr>
+      </w:pPr>
+      <w:r>
+        <w:t>0xb9 – paraméter nélküli utasítás, hatására az I/O interfész két byte-</w:t>
+      </w:r>
+      <w:proofErr w:type="spellStart"/>
+      <w:r>
+        <w:t>on</w:t>
+      </w:r>
+      <w:proofErr w:type="spellEnd"/>
+      <w:r>
+        <w:t xml:space="preserve"> visszaadja a bemeneteiről leolvasható logikai szinteket.</w:t>
+      </w:r>
+    </w:p>
+    <w:p>
+      <w:pPr>
+        <w:pStyle w:val="ListParagraph"/>
+        <w:numPr>
+          <w:ilvl w:val="1"/>
+          <w:numId w:val="4"/>
+        </w:numPr>
+      </w:pPr>
+      <w:r>
+        <w:t>0xba – két byte-</w:t>
+      </w:r>
+      <w:proofErr w:type="spellStart"/>
+      <w:r>
+        <w:t>os</w:t>
+      </w:r>
+      <w:proofErr w:type="spellEnd"/>
+      <w:r>
+        <w:t xml:space="preserve"> paraméterrel rendelkező utasítás, hatására az </w:t>
+      </w:r>
+      <w:r>
+        <w:t>I/O interfész</w:t>
+      </w:r>
+      <w:r>
+        <w:t xml:space="preserve"> a paraméterben levő biteknek megfelelően módosítja a kimeneteinek a logikai szintjeit.</w:t>
+      </w:r>
+    </w:p>
+    <w:p>
+      <w:pPr>
+        <w:pStyle w:val="ListParagraph"/>
+        <w:numPr>
+          <w:ilvl w:val="0"/>
+          <w:numId w:val="4"/>
+        </w:numPr>
+      </w:pPr>
+      <w:r>
+        <w:t xml:space="preserve">Az </w:t>
+      </w:r>
+      <w:r>
+        <w:t xml:space="preserve">I/O interfész </w:t>
+      </w:r>
+      <w:r>
+        <w:t>kimenetein beállítandó állapotokat és a bemeneteinek az aktuális állapotait reprezentáló byte-ok közül az első a 15-8 sorszámú ki- vagy bemeneteket jelentik, a második a 7-0 sorszámúakat.</w:t>
+      </w:r>
+    </w:p>
+    <w:p>
+      <w:pPr>
+        <w:pStyle w:val="Heading3"/>
+      </w:pPr>
+      <w:r>
+        <w:t>A BORIS kommunikációs jeleit utánzó tesztprogram</w:t>
+      </w:r>
+    </w:p>
+    <w:p>
+      <w:r>
+        <w:t>A BORIS és az I/O interfész közötti kommunikáció lehallgatásából származó eredményeket mindkét oldalról tesztelni kell a levont következtetések igazolásának érekében.</w:t>
+      </w:r>
+      <w:r>
+        <w:t xml:space="preserve"> A tesztelés első lépéseként egy olyan számítógépes program került megvalósításra, amelyik képes az I/O interfész számára azt a látszatot kelteni, hogy a BORIS kommunikál vele.</w:t>
+      </w:r>
+    </w:p>
+    <w:p>
+      <w:r>
+        <w:tab/>
+      </w:r>
+      <w:r>
+        <w:t xml:space="preserve">A tesztprogram első verziója C++ nyelven íródott a </w:t>
+      </w:r>
+      <w:proofErr w:type="spellStart"/>
+      <w:r>
+        <w:t>Boost</w:t>
+      </w:r>
+      <w:proofErr w:type="spellEnd"/>
+      <w:r>
+        <w:t xml:space="preserve"> függvénykönyvtár felhasználásával (</w:t>
+      </w:r>
+      <w:r>
+        <w:fldChar w:fldCharType="begin"/>
+      </w:r>
+      <w:r>
+        <w:instrText xml:space="preserve"> REF _Ref478926264 \h </w:instrText>
+      </w:r>
+      <w:r>
+        <w:fldChar w:fldCharType="separate"/>
+      </w:r>
+      <w:r>
+        <w:rPr>
+          <w:noProof/>
+        </w:rPr>
+        <w:t>6</w:t>
+      </w:r>
+      <w:r>
+        <w:t>.</w:t>
+      </w:r>
+      <w:r>
+        <w:rPr>
+          <w:noProof/>
+        </w:rPr>
+        <w:t>1</w:t>
+      </w:r>
+      <w:r>
+        <w:t>. ábra</w:t>
+      </w:r>
+      <w:r>
+        <w:fldChar w:fldCharType="end"/>
+      </w:r>
+      <w:r>
+        <w:t>). Ennek a szerepe kizárólag a korábban említett következtetések igazolása, a kényelmes használat pusztán másodlagos szerepet kapott.</w:t>
+      </w:r>
+      <w:r>
+        <w:t xml:space="preserve"> A futtatásához ismerni kell annak a soros </w:t>
+      </w:r>
+      <w:proofErr w:type="spellStart"/>
+      <w:r>
+        <w:t>portnak</w:t>
+      </w:r>
+      <w:proofErr w:type="spellEnd"/>
+      <w:r>
+        <w:t xml:space="preserve"> a nevét, amelyikre az I/O interfész csatlakoztatva lett, illetve meg kell határozni az alkalmazni kívánt </w:t>
+      </w:r>
+      <w:proofErr w:type="spellStart"/>
+      <w:r>
+        <w:t>baudrátát</w:t>
+      </w:r>
+      <w:proofErr w:type="spellEnd"/>
+      <w:r>
+        <w:t>.</w:t>
+      </w:r>
+      <w:r>
+        <w:t xml:space="preserve"> A kimenetek működtetése utasítások bevitelével lehetséges, ugyanakkor a bemeneteken történt változások automatikusan megjelennek a karakteres grafikát alkalmazó felületen.</w:t>
+      </w:r>
+    </w:p>
+    <w:p>
+      <w:pPr>
+        <w:keepNext/>
+      </w:pPr>
+      <w:r>
+        <w:rPr>
+          <w:noProof/>
+          <w:lang w:eastAsia="hu-HU"/>
+        </w:rPr>
+        <w:lastRenderedPageBreak/>
+        <w:drawing>
+          <wp:inline distT="0" distB="0" distL="0" distR="0">
+            <wp:extent cx="5399405" cy="3448685"/>
+            <wp:effectExtent l="0" t="0" r="0" b="0"/>
+            <wp:docPr id="1" name="Picture 1"/>
+            <wp:cNvGraphicFramePr>
+              <a:graphicFrameLocks xmlns:a="http://schemas.openxmlformats.org/drawingml/2006/main" noChangeAspect="1"/>
+            </wp:cNvGraphicFramePr>
+            <a:graphic xmlns:a="http://schemas.openxmlformats.org/drawingml/2006/main">
+              <a:graphicData uri="http://schemas.openxmlformats.org/drawingml/2006/picture">
+                <pic:pic xmlns:pic="http://schemas.openxmlformats.org/drawingml/2006/picture">
+                  <pic:nvPicPr>
+                    <pic:cNvPr id="1" name="fake_boris_1_0.PNG"/>
+                    <pic:cNvPicPr/>
+                  </pic:nvPicPr>
+                  <pic:blipFill>
+                    <a:blip r:embed="rId13">
+                      <a:extLst>
+                        <a:ext uri="{28A0092B-C50C-407E-A947-70E740481C1C}">
+                          <a14:useLocalDpi xmlns:a14="http://schemas.microsoft.com/office/drawing/2010/main" val="0"/>
+                        </a:ext>
+                      </a:extLst>
+                    </a:blip>
+                    <a:stretch>
+                      <a:fillRect/>
+                    </a:stretch>
+                  </pic:blipFill>
+                  <pic:spPr>
+                    <a:xfrm>
+                      <a:off x="0" y="0"/>
+                      <a:ext cx="5399405" cy="3448685"/>
+                    </a:xfrm>
+                    <a:prstGeom prst="rect">
+                      <a:avLst/>
+                    </a:prstGeom>
+                  </pic:spPr>
+                </pic:pic>
+              </a:graphicData>
+            </a:graphic>
+          </wp:inline>
+        </w:drawing>
+      </w:r>
+    </w:p>
+    <w:bookmarkStart w:id="31" w:name="_Ref478926264"/>
+    <w:p>
+      <w:pPr>
+        <w:pStyle w:val="Caption"/>
+      </w:pPr>
+      <w:r>
+        <w:fldChar w:fldCharType="begin"/>
+      </w:r>
+      <w:r>
+        <w:instrText xml:space="preserve"> STYLEREF 1 \s </w:instrText>
+      </w:r>
+      <w:r>
+        <w:fldChar w:fldCharType="separate"/>
+      </w:r>
+      <w:r>
+        <w:rPr>
+          <w:noProof/>
+        </w:rPr>
+        <w:t>6</w:t>
+      </w:r>
+      <w:r>
+        <w:fldChar w:fldCharType="end"/>
+      </w:r>
+      <w:r>
+        <w:t>.</w:t>
+      </w:r>
+      <w:r>
+        <w:fldChar w:fldCharType="begin"/>
+      </w:r>
+      <w:r>
+        <w:instrText xml:space="preserve"> SEQ ábra \* ARABIC \s 1 </w:instrText>
+      </w:r>
+      <w:r>
+        <w:fldChar w:fldCharType="separate"/>
+      </w:r>
+      <w:r>
+        <w:rPr>
+          <w:noProof/>
+        </w:rPr>
+        <w:t>1</w:t>
+      </w:r>
+      <w:r>
+        <w:fldChar w:fldCharType="end"/>
+      </w:r>
+      <w:r>
+        <w:t>. ábra</w:t>
+      </w:r>
+      <w:bookmarkEnd w:id="31"/>
+      <w:r>
+        <w:t xml:space="preserve">: a </w:t>
+      </w:r>
+      <w:proofErr w:type="spellStart"/>
+      <w:r>
+        <w:t>FakeBORIS</w:t>
+      </w:r>
+      <w:proofErr w:type="spellEnd"/>
+      <w:r>
+        <w:t xml:space="preserve"> 1.0 futás közben.</w:t>
+      </w:r>
+    </w:p>
+    <w:p>
+      <w:r>
+        <w:t>A program egyik kulcsfontosságú, ám a BORIS és az I/O interfész között feltárt kommunikáció igazolását nem befolyásoló tényező</w:t>
+      </w:r>
+      <w:r>
+        <w:t>, a</w:t>
+      </w:r>
+      <w:r>
+        <w:t xml:space="preserve"> soros port</w:t>
+      </w:r>
+      <w:r>
+        <w:t xml:space="preserve"> aszinkron</w:t>
+      </w:r>
+      <w:r>
+        <w:t xml:space="preserve"> kezelése</w:t>
+      </w:r>
+      <w:r>
+        <w:t>,</w:t>
+      </w:r>
+      <w:r>
+        <w:t xml:space="preserve"> egy harmadik féltől származó forráskóddal </w:t>
+      </w:r>
+      <w:sdt>
+        <w:sdtPr>
+          <w:id w:val="-302085447"/>
+          <w:citation/>
+        </w:sdtPr>
+        <w:sdtContent>
+          <w:r>
+            <w:fldChar w:fldCharType="begin"/>
+          </w:r>
+          <w:r>
+            <w:instrText xml:space="preserve"> CITATION CallbackSer_Git \l 1038 </w:instrText>
+          </w:r>
+          <w:r>
+            <w:fldChar w:fldCharType="separate"/>
+          </w:r>
+          <w:r>
+            <w:rPr>
+              <w:noProof/>
+            </w:rPr>
+            <w:t>[6]</w:t>
+          </w:r>
+          <w:r>
+            <w:fldChar w:fldCharType="end"/>
+          </w:r>
+        </w:sdtContent>
+      </w:sdt>
+      <w:r>
+        <w:t xml:space="preserve"> </w:t>
+      </w:r>
+      <w:r>
+        <w:t>lett megvalósítva.</w:t>
+      </w:r>
+      <w:r>
+        <w:t xml:space="preserve"> Ez a forráskód a </w:t>
+      </w:r>
+      <w:proofErr w:type="spellStart"/>
+      <w:r>
+        <w:t>Boost</w:t>
+      </w:r>
+      <w:proofErr w:type="gramStart"/>
+      <w:r>
+        <w:t>.Asio</w:t>
+      </w:r>
+      <w:proofErr w:type="spellEnd"/>
+      <w:proofErr w:type="gramEnd"/>
+      <w:r>
+        <w:t xml:space="preserve"> függvénykönyvtárra épül és </w:t>
+      </w:r>
+      <w:r>
+        <w:t xml:space="preserve">megkönnyíti a </w:t>
+      </w:r>
+      <w:proofErr w:type="spellStart"/>
+      <w:r>
+        <w:t>Boost.Asio</w:t>
+      </w:r>
+      <w:proofErr w:type="spellEnd"/>
+      <w:r>
+        <w:t xml:space="preserve"> által biztosított soros port kezelés használatát.</w:t>
+      </w:r>
+      <w:r>
+        <w:t xml:space="preserve"> Az aszinkron kommunikáció elkülöníti az I/O interfész kimeneteit működtető byte-ok előállítását és kiküldését a bemenetek állapotait jelző byte-ok fogadásától és a programban történő megjelenítésétől.</w:t>
+      </w:r>
+      <w:r>
+        <w:t xml:space="preserve"> Ez a megoldás jelentősen leegyszerűsíti a fejlesztést, azonban arról nem szolgáltat információt, hogy a kiküldött utasításra érkezett-e válasz.</w:t>
+      </w:r>
+      <w:r>
+        <w:t xml:space="preserve"> Ez a probléma ebben a programban nem kerül megoldásra.</w:t>
       </w:r>
     </w:p>
     <w:p>
@@ -9044,48 +9845,1145 @@
         <w:tab/>
         <w:t xml:space="preserve">A </w:t>
       </w:r>
-      <w:r>
+      <w:proofErr w:type="spellStart"/>
+      <w:r>
+        <w:t>Fake</w:t>
+      </w:r>
+      <w:proofErr w:type="spellEnd"/>
+      <w:r>
+        <w:t xml:space="preserve"> BORIS 1.0 forráskódja </w:t>
+      </w:r>
+      <w:r>
+        <w:t xml:space="preserve">megtalálható a </w:t>
+      </w:r>
+      <w:r>
+        <w:t xml:space="preserve">mellékelt CD </w:t>
+      </w:r>
+      <w:r>
+        <w:rPr>
+          <w:i/>
+        </w:rPr>
         <w:t xml:space="preserve">BORIS </w:t>
       </w:r>
       <w:proofErr w:type="spellStart"/>
       <w:r>
-        <w:t>Teleporter</w:t>
+        <w:rPr>
+          <w:i/>
+        </w:rPr>
+        <w:t>Tools</w:t>
       </w:r>
       <w:proofErr w:type="spellEnd"/>
       <w:r>
-        <w:t xml:space="preserve"> ugyan megoldja a BORIS projektek hordozhatósági problémáját, azonban a hatékony </w:t>
-      </w:r>
-      <w:r>
-        <w:t>verziókezelés</w:t>
-      </w:r>
-      <w:r>
-        <w:t>hez érdemes a szükségtelen módosítások elkerülésére törekedni</w:t>
-      </w:r>
-      <w:r>
-        <w:t xml:space="preserve">, ennek a programnak a használata viszont több fős munka esetén minden módosításhoz hozzáfűzheti az útvonalak módosítását is. A </w:t>
-      </w:r>
-      <w:r>
-        <w:t>BORIS</w:t>
-      </w:r>
-      <w:r>
         <w:t xml:space="preserve"> </w:t>
       </w:r>
+      <w:r>
+        <w:t xml:space="preserve">könyvtárának </w:t>
+      </w:r>
       <w:proofErr w:type="spellStart"/>
       <w:r>
-        <w:t>Teleporter</w:t>
+        <w:rPr>
+          <w:i/>
+        </w:rPr>
+        <w:t>FakeBORIS</w:t>
       </w:r>
       <w:proofErr w:type="spellEnd"/>
       <w:r>
-        <w:t xml:space="preserve"> tovább fejlesztésével ez a probléma is megoldható, azonban ez a funkció nem része a diplomamunkának.</w:t>
-      </w:r>
-    </w:p>
-    <w:p>
-      <w:pPr>
-        <w:pStyle w:val="Heading1"/>
-      </w:pPr>
-      <w:r>
+        <w:rPr>
+          <w:i/>
+        </w:rPr>
+        <w:t xml:space="preserve"> </w:t>
+      </w:r>
+      <w:r>
+        <w:t>alkönyvtárában.</w:t>
+      </w:r>
+      <w:r>
+        <w:t xml:space="preserve"> A projekt könyvtárstruktúrája a következő:</w:t>
+      </w:r>
+    </w:p>
+    <w:p>
+      <w:pPr>
+        <w:pStyle w:val="ListParagraph"/>
+        <w:numPr>
+          <w:ilvl w:val="0"/>
+          <w:numId w:val="5"/>
+        </w:numPr>
+      </w:pPr>
+      <w:proofErr w:type="spellStart"/>
+      <w:r>
+        <w:rPr>
+          <w:b/>
+        </w:rPr>
+        <w:t>app</w:t>
+      </w:r>
+      <w:proofErr w:type="spellEnd"/>
+      <w:r>
+        <w:t xml:space="preserve"> – </w:t>
+      </w:r>
+      <w:r>
+        <w:t>a</w:t>
+      </w:r>
+      <w:r>
+        <w:t xml:space="preserve"> tesztalkalmazást létrehoz</w:t>
+      </w:r>
+      <w:r>
+        <w:t>ását és futtatását implementáló</w:t>
+      </w:r>
+      <w:r>
+        <w:t xml:space="preserve"> </w:t>
+      </w:r>
+      <w:r>
+        <w:t>fejléc- és forrásfájlok gyökérkönyvtára.</w:t>
+      </w:r>
+    </w:p>
+    <w:p>
+      <w:pPr>
+        <w:pStyle w:val="ListParagraph"/>
+        <w:numPr>
+          <w:ilvl w:val="1"/>
+          <w:numId w:val="5"/>
+        </w:numPr>
+      </w:pPr>
+      <w:proofErr w:type="spellStart"/>
+      <w:r>
+        <w:rPr>
+          <w:b/>
+        </w:rPr>
+        <w:t>src</w:t>
+      </w:r>
+      <w:proofErr w:type="spellEnd"/>
+      <w:r>
+        <w:t xml:space="preserve"> – a tesztalkalmazás forrásfájljainak könyvtára</w:t>
+      </w:r>
+      <w:r>
+        <w:t>.</w:t>
+      </w:r>
+      <w:r>
+        <w:t xml:space="preserve"> </w:t>
+      </w:r>
+      <w:r>
+        <w:t>E</w:t>
+      </w:r>
+      <w:r>
+        <w:t xml:space="preserve">bben található az a forrásfájl is, amelyik megvalósítja a </w:t>
+      </w:r>
+      <w:r>
+        <w:rPr>
+          <w:rFonts w:ascii="Courier New" w:hAnsi="Courier New" w:cs="Courier New"/>
+          <w:b/>
+        </w:rPr>
+        <w:t>main</w:t>
+      </w:r>
+      <w:r>
+        <w:t xml:space="preserve"> </w:t>
+      </w:r>
+      <w:r>
+        <w:t>függvényt.</w:t>
+      </w:r>
+    </w:p>
+    <w:p>
+      <w:pPr>
+        <w:pStyle w:val="ListParagraph"/>
+        <w:numPr>
+          <w:ilvl w:val="0"/>
+          <w:numId w:val="5"/>
+        </w:numPr>
+      </w:pPr>
+      <w:proofErr w:type="spellStart"/>
+      <w:r>
+        <w:rPr>
+          <w:b/>
+        </w:rPr>
+        <w:t>lib</w:t>
+      </w:r>
+      <w:proofErr w:type="spellEnd"/>
+      <w:r>
+        <w:t xml:space="preserve"> – az üzleti logikát és a használatát biztosító interfészt </w:t>
+      </w:r>
+      <w:r>
+        <w:t>implementáló fejléc- és forrásfájlok gyökérkönyvtára.</w:t>
+      </w:r>
+    </w:p>
+    <w:p>
+      <w:pPr>
+        <w:pStyle w:val="ListParagraph"/>
+        <w:numPr>
+          <w:ilvl w:val="1"/>
+          <w:numId w:val="5"/>
+        </w:numPr>
+      </w:pPr>
+      <w:proofErr w:type="spellStart"/>
+      <w:r>
+        <w:rPr>
+          <w:b/>
+        </w:rPr>
         <w:lastRenderedPageBreak/>
-        <w:t>Az I/O interfész helyettesítési lehetőségei</w:t>
+        <w:t>inc</w:t>
+      </w:r>
+      <w:proofErr w:type="spellEnd"/>
+      <w:r>
+        <w:t xml:space="preserve"> – az üzleti logika fejlécfájljainak könyvtára</w:t>
+      </w:r>
+      <w:r>
+        <w:t>.</w:t>
+      </w:r>
+      <w:r>
+        <w:t xml:space="preserve"> </w:t>
+      </w:r>
+      <w:r>
+        <w:t>E</w:t>
+      </w:r>
+      <w:r>
+        <w:t xml:space="preserve">bben találhatóak azok a fájlok, melyek interfészként szolgálnak a </w:t>
+      </w:r>
+      <w:proofErr w:type="spellStart"/>
+      <w:r>
+        <w:t>Fake</w:t>
+      </w:r>
+      <w:proofErr w:type="spellEnd"/>
+      <w:r>
+        <w:t xml:space="preserve"> BORIS beágyazásához </w:t>
+      </w:r>
+      <w:r>
+        <w:t>egy tetszőleges</w:t>
+      </w:r>
+      <w:r>
+        <w:t xml:space="preserve"> alkalmazásba.</w:t>
+      </w:r>
+    </w:p>
+    <w:p>
+      <w:pPr>
+        <w:pStyle w:val="ListParagraph"/>
+        <w:numPr>
+          <w:ilvl w:val="1"/>
+          <w:numId w:val="5"/>
+        </w:numPr>
+      </w:pPr>
+      <w:proofErr w:type="spellStart"/>
+      <w:r>
+        <w:rPr>
+          <w:b/>
+        </w:rPr>
+        <w:t>src</w:t>
+      </w:r>
+      <w:proofErr w:type="spellEnd"/>
+      <w:r>
+        <w:t xml:space="preserve"> – az üzleti logika forrásfájljainak könyvtára, melyek megvalósítják az interfész mögötti logikát.</w:t>
+      </w:r>
+    </w:p>
+    <w:p>
+      <w:pPr>
+        <w:pStyle w:val="ListParagraph"/>
+        <w:numPr>
+          <w:ilvl w:val="0"/>
+          <w:numId w:val="5"/>
+        </w:numPr>
+      </w:pPr>
+      <w:proofErr w:type="spellStart"/>
+      <w:r>
+        <w:rPr>
+          <w:b/>
+        </w:rPr>
+        <w:t>thirdparty</w:t>
+      </w:r>
+      <w:proofErr w:type="spellEnd"/>
+      <w:r>
+        <w:t xml:space="preserve"> – a harmadik féltől származó források gyökérkönyvtára. Az ebben található könyvtárak érintetlen formában tartalmazzák mindazokat, melyeket a harmadik fél fejlesztett és tett közzé.</w:t>
+      </w:r>
+    </w:p>
+    <w:p>
+      <w:r>
+        <w:t xml:space="preserve">Az üzleti logikát ebben a projektben a </w:t>
+      </w:r>
+      <w:proofErr w:type="spellStart"/>
+      <w:r>
+        <w:rPr>
+          <w:rFonts w:ascii="Courier New" w:hAnsi="Courier New" w:cs="Courier New"/>
+          <w:b/>
+        </w:rPr>
+        <w:t>FakeBoris</w:t>
+      </w:r>
+      <w:proofErr w:type="spellEnd"/>
+      <w:r>
+        <w:t xml:space="preserve"> osztály valósítja meg, a publikus interfészét a </w:t>
+      </w:r>
+      <w:r>
+        <w:fldChar w:fldCharType="begin"/>
+      </w:r>
+      <w:r>
+        <w:instrText xml:space="preserve"> REF _Ref478931522 \h </w:instrText>
+      </w:r>
+      <w:r>
+        <w:fldChar w:fldCharType="separate"/>
+      </w:r>
+      <w:r>
+        <w:rPr>
+          <w:noProof/>
+        </w:rPr>
+        <w:t>6</w:t>
+      </w:r>
+      <w:r>
+        <w:t>.</w:t>
+      </w:r>
+      <w:r>
+        <w:rPr>
+          <w:noProof/>
+        </w:rPr>
+        <w:t>1</w:t>
+      </w:r>
+      <w:r>
+        <w:t>. táblázat</w:t>
+      </w:r>
+      <w:r>
+        <w:fldChar w:fldCharType="end"/>
+      </w:r>
+      <w:r>
+        <w:t xml:space="preserve"> szemlélteti. A </w:t>
+      </w:r>
+      <w:r>
+        <w:rPr>
+          <w:rFonts w:ascii="Courier New" w:hAnsi="Courier New" w:cs="Courier New"/>
+          <w:b/>
+        </w:rPr>
+        <w:t>start</w:t>
+      </w:r>
+      <w:r>
+        <w:t xml:space="preserve"> függvénye után megjelenik a konzolképernyőn a karakteres szemléltető grafika és az I/O interfész bemenetein történő változások </w:t>
+      </w:r>
+      <w:r>
+        <w:t xml:space="preserve">folyamatosan kirajzolódnak </w:t>
+      </w:r>
+      <w:r>
+        <w:t xml:space="preserve">rajta a </w:t>
+      </w:r>
+      <w:r>
+        <w:rPr>
+          <w:rFonts w:ascii="Courier New" w:hAnsi="Courier New" w:cs="Courier New"/>
+          <w:b/>
+        </w:rPr>
+        <w:t>stop</w:t>
+      </w:r>
+      <w:r>
+        <w:t xml:space="preserve"> függvényének a meghívásáig.</w:t>
+      </w:r>
+      <w:r>
+        <w:t xml:space="preserve"> Annak érdekében, hogy a felhasználó logikai szinteket tudjon beállítani az I/O interfész kimenetein, a </w:t>
+      </w:r>
+      <w:proofErr w:type="spellStart"/>
+      <w:r>
+        <w:rPr>
+          <w:rFonts w:ascii="Courier New" w:hAnsi="Courier New" w:cs="Courier New"/>
+          <w:b/>
+        </w:rPr>
+        <w:t>readUntil</w:t>
+      </w:r>
+      <w:proofErr w:type="spellEnd"/>
+      <w:r>
+        <w:t xml:space="preserve"> függvényt kell meghívni. Ez a függvény addig blokkolja a hívó szálat, amíg a felhasználó le nem nyomja a paramétereként megadott billentyűt. A megvalósított tesztprogramban ezt a szerepet a </w:t>
+      </w:r>
+      <w:r>
+        <w:rPr>
+          <w:i/>
+        </w:rPr>
+        <w:t>Q</w:t>
+      </w:r>
+      <w:r>
+        <w:t xml:space="preserve"> billentyű tölti be.</w:t>
+      </w:r>
+    </w:p>
+    <w:tbl>
+      <w:tblPr>
+        <w:tblStyle w:val="TableGrid"/>
+        <w:tblW w:w="0" w:type="auto"/>
+        <w:tblBorders>
+          <w:top w:val="single" w:sz="4" w:space="0" w:color="AEAAAA" w:themeColor="background2" w:themeShade="BF"/>
+          <w:left w:val="single" w:sz="4" w:space="0" w:color="AEAAAA" w:themeColor="background2" w:themeShade="BF"/>
+          <w:bottom w:val="single" w:sz="4" w:space="0" w:color="AEAAAA" w:themeColor="background2" w:themeShade="BF"/>
+          <w:right w:val="single" w:sz="4" w:space="0" w:color="AEAAAA" w:themeColor="background2" w:themeShade="BF"/>
+          <w:insideH w:val="single" w:sz="4" w:space="0" w:color="AEAAAA" w:themeColor="background2" w:themeShade="BF"/>
+          <w:insideV w:val="single" w:sz="4" w:space="0" w:color="AEAAAA" w:themeColor="background2" w:themeShade="BF"/>
+        </w:tblBorders>
+        <w:shd w:val="clear" w:color="auto" w:fill="E7E6E6" w:themeFill="background2"/>
+        <w:tblLook w:val="04A0" w:firstRow="1" w:lastRow="0" w:firstColumn="1" w:lastColumn="0" w:noHBand="0" w:noVBand="1"/>
+      </w:tblPr>
+      <w:tblGrid>
+        <w:gridCol w:w="8493"/>
+      </w:tblGrid>
+      <w:tr>
+        <w:tc>
+          <w:tcPr>
+            <w:tcW w:w="8493" w:type="dxa"/>
+            <w:shd w:val="clear" w:color="auto" w:fill="E7E6E6" w:themeFill="background2"/>
+          </w:tcPr>
+          <w:p>
+            <w:pPr>
+              <w:keepNext/>
+              <w:rPr>
+                <w:rFonts w:ascii="Courier New" w:hAnsi="Courier New" w:cs="Courier New"/>
+                <w:noProof/>
+                <w:sz w:val="22"/>
+              </w:rPr>
+            </w:pPr>
+            <w:r>
+              <w:rPr>
+                <w:rFonts w:ascii="Courier New" w:hAnsi="Courier New" w:cs="Courier New"/>
+                <w:b/>
+                <w:noProof/>
+                <w:sz w:val="22"/>
+              </w:rPr>
+              <w:lastRenderedPageBreak/>
+              <w:t>class</w:t>
+            </w:r>
+            <w:r>
+              <w:rPr>
+                <w:rFonts w:ascii="Courier New" w:hAnsi="Courier New" w:cs="Courier New"/>
+                <w:noProof/>
+                <w:sz w:val="22"/>
+              </w:rPr>
+              <w:t xml:space="preserve"> FakeBoris: </w:t>
+            </w:r>
+            <w:r>
+              <w:rPr>
+                <w:rFonts w:ascii="Courier New" w:hAnsi="Courier New" w:cs="Courier New"/>
+                <w:b/>
+                <w:noProof/>
+                <w:sz w:val="22"/>
+              </w:rPr>
+              <w:t>public</w:t>
+            </w:r>
+            <w:r>
+              <w:rPr>
+                <w:rFonts w:ascii="Courier New" w:hAnsi="Courier New" w:cs="Courier New"/>
+                <w:noProof/>
+                <w:sz w:val="22"/>
+              </w:rPr>
+              <w:t xml:space="preserve"> AbstractScheduler {</w:t>
+            </w:r>
+          </w:p>
+          <w:p>
+            <w:pPr>
+              <w:keepNext/>
+              <w:rPr>
+                <w:rFonts w:ascii="Courier New" w:hAnsi="Courier New" w:cs="Courier New"/>
+                <w:noProof/>
+                <w:sz w:val="22"/>
+              </w:rPr>
+            </w:pPr>
+            <w:r>
+              <w:rPr>
+                <w:rFonts w:ascii="Courier New" w:hAnsi="Courier New" w:cs="Courier New"/>
+                <w:b/>
+                <w:noProof/>
+                <w:sz w:val="22"/>
+              </w:rPr>
+              <w:t>public</w:t>
+            </w:r>
+            <w:r>
+              <w:rPr>
+                <w:rFonts w:ascii="Courier New" w:hAnsi="Courier New" w:cs="Courier New"/>
+                <w:noProof/>
+                <w:sz w:val="22"/>
+              </w:rPr>
+              <w:t>:</w:t>
+            </w:r>
+          </w:p>
+          <w:p>
+            <w:pPr>
+              <w:keepNext/>
+              <w:rPr>
+                <w:rFonts w:ascii="Courier New" w:hAnsi="Courier New" w:cs="Courier New"/>
+                <w:i/>
+                <w:noProof/>
+                <w:sz w:val="22"/>
+              </w:rPr>
+            </w:pPr>
+            <w:r>
+              <w:rPr>
+                <w:rFonts w:ascii="Courier New" w:hAnsi="Courier New" w:cs="Courier New"/>
+                <w:noProof/>
+                <w:sz w:val="22"/>
+              </w:rPr>
+              <w:t xml:space="preserve">    </w:t>
+            </w:r>
+            <w:r>
+              <w:rPr>
+                <w:rFonts w:ascii="Courier New" w:hAnsi="Courier New" w:cs="Courier New"/>
+                <w:i/>
+                <w:noProof/>
+                <w:sz w:val="22"/>
+              </w:rPr>
+              <w:t>/** Példányosítja az FakeBoris osztályt. */</w:t>
+            </w:r>
+          </w:p>
+          <w:p>
+            <w:pPr>
+              <w:keepNext/>
+              <w:rPr>
+                <w:rFonts w:ascii="Courier New" w:hAnsi="Courier New" w:cs="Courier New"/>
+                <w:noProof/>
+                <w:sz w:val="22"/>
+              </w:rPr>
+            </w:pPr>
+            <w:r>
+              <w:rPr>
+                <w:rFonts w:ascii="Courier New" w:hAnsi="Courier New" w:cs="Courier New"/>
+                <w:noProof/>
+                <w:sz w:val="22"/>
+              </w:rPr>
+              <w:t xml:space="preserve">    FakeBoris(</w:t>
+            </w:r>
+            <w:r>
+              <w:rPr>
+                <w:rFonts w:ascii="Courier New" w:hAnsi="Courier New" w:cs="Courier New"/>
+                <w:b/>
+                <w:noProof/>
+                <w:sz w:val="22"/>
+              </w:rPr>
+              <w:t>const</w:t>
+            </w:r>
+            <w:r>
+              <w:rPr>
+                <w:rFonts w:ascii="Courier New" w:hAnsi="Courier New" w:cs="Courier New"/>
+                <w:noProof/>
+                <w:sz w:val="22"/>
+              </w:rPr>
+              <w:t xml:space="preserve"> std::string&amp; device,</w:t>
+            </w:r>
+          </w:p>
+          <w:p>
+            <w:pPr>
+              <w:keepNext/>
+              <w:rPr>
+                <w:rFonts w:ascii="Courier New" w:hAnsi="Courier New" w:cs="Courier New"/>
+                <w:noProof/>
+                <w:sz w:val="22"/>
+              </w:rPr>
+            </w:pPr>
+            <w:r>
+              <w:rPr>
+                <w:rFonts w:ascii="Courier New" w:hAnsi="Courier New" w:cs="Courier New"/>
+                <w:noProof/>
+                <w:sz w:val="22"/>
+              </w:rPr>
+              <w:t xml:space="preserve">            </w:t>
+            </w:r>
+            <w:r>
+              <w:rPr>
+                <w:rFonts w:ascii="Courier New" w:hAnsi="Courier New" w:cs="Courier New"/>
+                <w:b/>
+                <w:noProof/>
+                <w:sz w:val="22"/>
+              </w:rPr>
+              <w:t>unsigned</w:t>
+            </w:r>
+            <w:r>
+              <w:rPr>
+                <w:rFonts w:ascii="Courier New" w:hAnsi="Courier New" w:cs="Courier New"/>
+                <w:noProof/>
+                <w:sz w:val="22"/>
+              </w:rPr>
+              <w:t xml:space="preserve"> </w:t>
+            </w:r>
+            <w:r>
+              <w:rPr>
+                <w:rFonts w:ascii="Courier New" w:hAnsi="Courier New" w:cs="Courier New"/>
+                <w:b/>
+                <w:noProof/>
+                <w:sz w:val="22"/>
+              </w:rPr>
+              <w:t>int</w:t>
+            </w:r>
+            <w:r>
+              <w:rPr>
+                <w:rFonts w:ascii="Courier New" w:hAnsi="Courier New" w:cs="Courier New"/>
+                <w:noProof/>
+                <w:sz w:val="22"/>
+              </w:rPr>
+              <w:t xml:space="preserve"> baud_rate);</w:t>
+            </w:r>
+          </w:p>
+          <w:p>
+            <w:pPr>
+              <w:keepNext/>
+              <w:rPr>
+                <w:rFonts w:ascii="Courier New" w:hAnsi="Courier New" w:cs="Courier New"/>
+                <w:noProof/>
+                <w:sz w:val="22"/>
+              </w:rPr>
+            </w:pPr>
+          </w:p>
+          <w:p>
+            <w:pPr>
+              <w:keepNext/>
+              <w:rPr>
+                <w:rFonts w:ascii="Courier New" w:hAnsi="Courier New" w:cs="Courier New"/>
+                <w:i/>
+                <w:noProof/>
+                <w:sz w:val="22"/>
+              </w:rPr>
+            </w:pPr>
+            <w:r>
+              <w:rPr>
+                <w:rFonts w:ascii="Courier New" w:hAnsi="Courier New" w:cs="Courier New"/>
+                <w:noProof/>
+                <w:sz w:val="22"/>
+              </w:rPr>
+              <w:t xml:space="preserve">    </w:t>
+            </w:r>
+            <w:r>
+              <w:rPr>
+                <w:rFonts w:ascii="Courier New" w:hAnsi="Courier New" w:cs="Courier New"/>
+                <w:i/>
+                <w:noProof/>
+                <w:sz w:val="22"/>
+              </w:rPr>
+              <w:t>/** Felszabadítja a memóriát a létrehozott példány</w:t>
+            </w:r>
+          </w:p>
+          <w:p>
+            <w:pPr>
+              <w:keepNext/>
+              <w:rPr>
+                <w:rFonts w:ascii="Courier New" w:hAnsi="Courier New" w:cs="Courier New"/>
+                <w:i/>
+                <w:noProof/>
+                <w:sz w:val="22"/>
+              </w:rPr>
+            </w:pPr>
+            <w:r>
+              <w:rPr>
+                <w:rFonts w:ascii="Courier New" w:hAnsi="Courier New" w:cs="Courier New"/>
+                <w:i/>
+                <w:noProof/>
+                <w:sz w:val="22"/>
+              </w:rPr>
+              <w:t xml:space="preserve">    megszűnésekor. */</w:t>
+            </w:r>
+          </w:p>
+          <w:p>
+            <w:pPr>
+              <w:keepNext/>
+              <w:rPr>
+                <w:rFonts w:ascii="Courier New" w:hAnsi="Courier New" w:cs="Courier New"/>
+                <w:noProof/>
+                <w:sz w:val="22"/>
+              </w:rPr>
+            </w:pPr>
+            <w:r>
+              <w:rPr>
+                <w:rFonts w:ascii="Courier New" w:hAnsi="Courier New" w:cs="Courier New"/>
+                <w:noProof/>
+                <w:sz w:val="22"/>
+              </w:rPr>
+              <w:t xml:space="preserve">    </w:t>
+            </w:r>
+            <w:r>
+              <w:rPr>
+                <w:rFonts w:ascii="Courier New" w:hAnsi="Courier New" w:cs="Courier New"/>
+                <w:b/>
+                <w:noProof/>
+                <w:sz w:val="22"/>
+              </w:rPr>
+              <w:t>virtual</w:t>
+            </w:r>
+            <w:r>
+              <w:rPr>
+                <w:rFonts w:ascii="Courier New" w:hAnsi="Courier New" w:cs="Courier New"/>
+                <w:noProof/>
+                <w:sz w:val="22"/>
+              </w:rPr>
+              <w:t xml:space="preserve"> ~</w:t>
+            </w:r>
+            <w:r>
+              <w:rPr>
+                <w:rFonts w:ascii="Courier New" w:hAnsi="Courier New" w:cs="Courier New"/>
+                <w:i/>
+                <w:noProof/>
+                <w:sz w:val="22"/>
+              </w:rPr>
+              <w:t>FakeBoris</w:t>
+            </w:r>
+            <w:r>
+              <w:rPr>
+                <w:rFonts w:ascii="Courier New" w:hAnsi="Courier New" w:cs="Courier New"/>
+                <w:noProof/>
+                <w:sz w:val="22"/>
+              </w:rPr>
+              <w:t>();</w:t>
+            </w:r>
+          </w:p>
+          <w:p>
+            <w:pPr>
+              <w:keepNext/>
+              <w:rPr>
+                <w:rFonts w:ascii="Courier New" w:hAnsi="Courier New" w:cs="Courier New"/>
+                <w:noProof/>
+                <w:sz w:val="22"/>
+              </w:rPr>
+            </w:pPr>
+          </w:p>
+          <w:p>
+            <w:pPr>
+              <w:keepNext/>
+              <w:rPr>
+                <w:rFonts w:ascii="Courier New" w:hAnsi="Courier New" w:cs="Courier New"/>
+                <w:i/>
+                <w:noProof/>
+                <w:sz w:val="22"/>
+              </w:rPr>
+            </w:pPr>
+            <w:r>
+              <w:rPr>
+                <w:rFonts w:ascii="Courier New" w:hAnsi="Courier New" w:cs="Courier New"/>
+                <w:noProof/>
+                <w:sz w:val="22"/>
+              </w:rPr>
+              <w:t xml:space="preserve">    </w:t>
+            </w:r>
+            <w:r>
+              <w:rPr>
+                <w:rFonts w:ascii="Courier New" w:hAnsi="Courier New" w:cs="Courier New"/>
+                <w:i/>
+                <w:noProof/>
+                <w:sz w:val="22"/>
+              </w:rPr>
+              <w:t>/** Kirajzolja a konzolképernyőre az I/O interfészt ábrázoló</w:t>
+            </w:r>
+          </w:p>
+          <w:p>
+            <w:pPr>
+              <w:keepNext/>
+              <w:rPr>
+                <w:rFonts w:ascii="Courier New" w:hAnsi="Courier New" w:cs="Courier New"/>
+                <w:i/>
+                <w:noProof/>
+                <w:sz w:val="22"/>
+              </w:rPr>
+            </w:pPr>
+            <w:r>
+              <w:rPr>
+                <w:rFonts w:ascii="Courier New" w:hAnsi="Courier New" w:cs="Courier New"/>
+                <w:i/>
+                <w:noProof/>
+                <w:sz w:val="22"/>
+              </w:rPr>
+              <w:t xml:space="preserve">    karakterképet, inicializálja a soros portot és elindítja az</w:t>
+            </w:r>
+          </w:p>
+          <w:p>
+            <w:pPr>
+              <w:keepNext/>
+              <w:rPr>
+                <w:rFonts w:ascii="Courier New" w:hAnsi="Courier New" w:cs="Courier New"/>
+                <w:i/>
+                <w:noProof/>
+                <w:sz w:val="22"/>
+              </w:rPr>
+            </w:pPr>
+            <w:r>
+              <w:rPr>
+                <w:rFonts w:ascii="Courier New" w:hAnsi="Courier New" w:cs="Courier New"/>
+                <w:i/>
+                <w:noProof/>
+                <w:sz w:val="22"/>
+              </w:rPr>
+              <w:t xml:space="preserve">    I/O interfésszel történő ismétlődő adatcserét. */</w:t>
+            </w:r>
+          </w:p>
+          <w:p>
+            <w:pPr>
+              <w:keepNext/>
+              <w:rPr>
+                <w:rFonts w:ascii="Courier New" w:hAnsi="Courier New" w:cs="Courier New"/>
+                <w:noProof/>
+                <w:sz w:val="22"/>
+              </w:rPr>
+            </w:pPr>
+            <w:r>
+              <w:rPr>
+                <w:rFonts w:ascii="Courier New" w:hAnsi="Courier New" w:cs="Courier New"/>
+                <w:noProof/>
+                <w:sz w:val="22"/>
+              </w:rPr>
+              <w:t xml:space="preserve">    </w:t>
+            </w:r>
+            <w:r>
+              <w:rPr>
+                <w:rFonts w:ascii="Courier New" w:hAnsi="Courier New" w:cs="Courier New"/>
+                <w:b/>
+                <w:noProof/>
+                <w:sz w:val="22"/>
+              </w:rPr>
+              <w:t>void</w:t>
+            </w:r>
+            <w:r>
+              <w:rPr>
+                <w:rFonts w:ascii="Courier New" w:hAnsi="Courier New" w:cs="Courier New"/>
+                <w:noProof/>
+                <w:sz w:val="22"/>
+              </w:rPr>
+              <w:t xml:space="preserve"> start();</w:t>
+            </w:r>
+          </w:p>
+          <w:p>
+            <w:pPr>
+              <w:keepNext/>
+              <w:rPr>
+                <w:rFonts w:ascii="Courier New" w:hAnsi="Courier New" w:cs="Courier New"/>
+                <w:noProof/>
+                <w:sz w:val="22"/>
+              </w:rPr>
+            </w:pPr>
+          </w:p>
+          <w:p>
+            <w:pPr>
+              <w:keepNext/>
+              <w:rPr>
+                <w:rFonts w:ascii="Courier New" w:hAnsi="Courier New" w:cs="Courier New"/>
+                <w:i/>
+                <w:noProof/>
+                <w:sz w:val="22"/>
+              </w:rPr>
+            </w:pPr>
+            <w:r>
+              <w:rPr>
+                <w:rFonts w:ascii="Courier New" w:hAnsi="Courier New" w:cs="Courier New"/>
+                <w:noProof/>
+                <w:sz w:val="22"/>
+              </w:rPr>
+              <w:t xml:space="preserve">    </w:t>
+            </w:r>
+            <w:r>
+              <w:rPr>
+                <w:rFonts w:ascii="Courier New" w:hAnsi="Courier New" w:cs="Courier New"/>
+                <w:i/>
+                <w:noProof/>
+                <w:sz w:val="22"/>
+              </w:rPr>
+              <w:t>/**  Leállítja a soros ponton keresztüli ismétlődő</w:t>
+            </w:r>
+          </w:p>
+          <w:p>
+            <w:pPr>
+              <w:keepNext/>
+              <w:rPr>
+                <w:rFonts w:ascii="Courier New" w:hAnsi="Courier New" w:cs="Courier New"/>
+                <w:i/>
+                <w:noProof/>
+                <w:sz w:val="22"/>
+              </w:rPr>
+            </w:pPr>
+            <w:r>
+              <w:rPr>
+                <w:rFonts w:ascii="Courier New" w:hAnsi="Courier New" w:cs="Courier New"/>
+                <w:i/>
+                <w:noProof/>
+                <w:sz w:val="22"/>
+              </w:rPr>
+              <w:t xml:space="preserve">    adatcserét és lezárja a portot. */</w:t>
+            </w:r>
+          </w:p>
+          <w:p>
+            <w:pPr>
+              <w:keepNext/>
+              <w:rPr>
+                <w:rFonts w:ascii="Courier New" w:hAnsi="Courier New" w:cs="Courier New"/>
+                <w:noProof/>
+                <w:sz w:val="22"/>
+              </w:rPr>
+            </w:pPr>
+            <w:r>
+              <w:rPr>
+                <w:rFonts w:ascii="Courier New" w:hAnsi="Courier New" w:cs="Courier New"/>
+                <w:noProof/>
+                <w:sz w:val="22"/>
+              </w:rPr>
+              <w:t xml:space="preserve">    </w:t>
+            </w:r>
+            <w:r>
+              <w:rPr>
+                <w:rFonts w:ascii="Courier New" w:hAnsi="Courier New" w:cs="Courier New"/>
+                <w:b/>
+                <w:noProof/>
+                <w:sz w:val="22"/>
+              </w:rPr>
+              <w:t>void</w:t>
+            </w:r>
+            <w:r>
+              <w:rPr>
+                <w:rFonts w:ascii="Courier New" w:hAnsi="Courier New" w:cs="Courier New"/>
+                <w:noProof/>
+                <w:sz w:val="22"/>
+              </w:rPr>
+              <w:t xml:space="preserve"> stop();</w:t>
+            </w:r>
+          </w:p>
+          <w:p>
+            <w:pPr>
+              <w:keepNext/>
+              <w:rPr>
+                <w:rFonts w:ascii="Courier New" w:hAnsi="Courier New" w:cs="Courier New"/>
+                <w:noProof/>
+                <w:sz w:val="22"/>
+              </w:rPr>
+            </w:pPr>
+          </w:p>
+          <w:p>
+            <w:pPr>
+              <w:keepNext/>
+              <w:rPr>
+                <w:rFonts w:ascii="Courier New" w:hAnsi="Courier New" w:cs="Courier New"/>
+                <w:i/>
+                <w:noProof/>
+                <w:sz w:val="22"/>
+              </w:rPr>
+            </w:pPr>
+            <w:r>
+              <w:rPr>
+                <w:rFonts w:ascii="Courier New" w:hAnsi="Courier New" w:cs="Courier New"/>
+                <w:noProof/>
+                <w:sz w:val="22"/>
+              </w:rPr>
+              <w:t xml:space="preserve">    </w:t>
+            </w:r>
+            <w:r>
+              <w:rPr>
+                <w:rFonts w:ascii="Courier New" w:hAnsi="Courier New" w:cs="Courier New"/>
+                <w:i/>
+                <w:noProof/>
+                <w:sz w:val="22"/>
+              </w:rPr>
+              <w:t>/** Folyamatosan bekéri a felhasználótól a kimenetek</w:t>
+            </w:r>
+          </w:p>
+          <w:p>
+            <w:pPr>
+              <w:keepNext/>
+              <w:rPr>
+                <w:rFonts w:ascii="Courier New" w:hAnsi="Courier New" w:cs="Courier New"/>
+                <w:i/>
+                <w:noProof/>
+                <w:sz w:val="22"/>
+              </w:rPr>
+            </w:pPr>
+            <w:r>
+              <w:rPr>
+                <w:rFonts w:ascii="Courier New" w:hAnsi="Courier New" w:cs="Courier New"/>
+                <w:i/>
+                <w:noProof/>
+                <w:sz w:val="22"/>
+              </w:rPr>
+              <w:t xml:space="preserve">    állapotai megváltoztató paramétereket a megadott megállító</w:t>
+            </w:r>
+          </w:p>
+          <w:p>
+            <w:pPr>
+              <w:keepNext/>
+              <w:rPr>
+                <w:rFonts w:ascii="Courier New" w:hAnsi="Courier New" w:cs="Courier New"/>
+                <w:i/>
+                <w:noProof/>
+                <w:sz w:val="22"/>
+              </w:rPr>
+            </w:pPr>
+            <w:r>
+              <w:rPr>
+                <w:rFonts w:ascii="Courier New" w:hAnsi="Courier New" w:cs="Courier New"/>
+                <w:i/>
+                <w:noProof/>
+                <w:sz w:val="22"/>
+              </w:rPr>
+              <w:t xml:space="preserve">    karakterig. */</w:t>
+            </w:r>
+          </w:p>
+          <w:p>
+            <w:pPr>
+              <w:keepNext/>
+              <w:rPr>
+                <w:rFonts w:ascii="Courier New" w:hAnsi="Courier New" w:cs="Courier New"/>
+                <w:noProof/>
+                <w:sz w:val="22"/>
+              </w:rPr>
+            </w:pPr>
+            <w:r>
+              <w:rPr>
+                <w:rFonts w:ascii="Courier New" w:hAnsi="Courier New" w:cs="Courier New"/>
+                <w:noProof/>
+                <w:sz w:val="22"/>
+              </w:rPr>
+              <w:t xml:space="preserve">    </w:t>
+            </w:r>
+            <w:r>
+              <w:rPr>
+                <w:rFonts w:ascii="Courier New" w:hAnsi="Courier New" w:cs="Courier New"/>
+                <w:b/>
+                <w:noProof/>
+                <w:sz w:val="22"/>
+              </w:rPr>
+              <w:t>void</w:t>
+            </w:r>
+            <w:r>
+              <w:rPr>
+                <w:rFonts w:ascii="Courier New" w:hAnsi="Courier New" w:cs="Courier New"/>
+                <w:noProof/>
+                <w:sz w:val="22"/>
+              </w:rPr>
+              <w:t xml:space="preserve"> readUntil(</w:t>
+            </w:r>
+            <w:r>
+              <w:rPr>
+                <w:rFonts w:ascii="Courier New" w:hAnsi="Courier New" w:cs="Courier New"/>
+                <w:b/>
+                <w:noProof/>
+                <w:sz w:val="22"/>
+              </w:rPr>
+              <w:t>char</w:t>
+            </w:r>
+            <w:r>
+              <w:rPr>
+                <w:rFonts w:ascii="Courier New" w:hAnsi="Courier New" w:cs="Courier New"/>
+                <w:noProof/>
+                <w:sz w:val="22"/>
+              </w:rPr>
+              <w:t xml:space="preserve"> stop_char);</w:t>
+            </w:r>
+          </w:p>
+          <w:p>
+            <w:pPr>
+              <w:keepNext/>
+              <w:rPr>
+                <w:rFonts w:ascii="Courier New" w:hAnsi="Courier New" w:cs="Courier New"/>
+                <w:noProof/>
+                <w:sz w:val="22"/>
+              </w:rPr>
+            </w:pPr>
+            <w:r>
+              <w:rPr>
+                <w:rFonts w:ascii="Courier New" w:hAnsi="Courier New" w:cs="Courier New"/>
+                <w:noProof/>
+                <w:sz w:val="22"/>
+              </w:rPr>
+              <w:t>};</w:t>
+            </w:r>
+          </w:p>
+        </w:tc>
+      </w:tr>
+    </w:tbl>
+    <w:bookmarkStart w:id="32" w:name="_Ref478931522"/>
+    <w:p>
+      <w:pPr>
+        <w:pStyle w:val="Caption"/>
+      </w:pPr>
+      <w:r>
+        <w:fldChar w:fldCharType="begin"/>
+      </w:r>
+      <w:r>
+        <w:instrText xml:space="preserve"> STYLEREF 1 \s </w:instrText>
+      </w:r>
+      <w:r>
+        <w:fldChar w:fldCharType="separate"/>
+      </w:r>
+      <w:r>
+        <w:rPr>
+          <w:noProof/>
+        </w:rPr>
+        <w:t>6</w:t>
+      </w:r>
+      <w:r>
+        <w:fldChar w:fldCharType="end"/>
+      </w:r>
+      <w:r>
+        <w:t>.</w:t>
+      </w:r>
+      <w:r>
+        <w:fldChar w:fldCharType="begin"/>
+      </w:r>
+      <w:r>
+        <w:instrText xml:space="preserve"> SEQ táblázat \* ARABIC \s 1 </w:instrText>
+      </w:r>
+      <w:r>
+        <w:fldChar w:fldCharType="separate"/>
+      </w:r>
+      <w:r>
+        <w:rPr>
+          <w:noProof/>
+        </w:rPr>
+        <w:t>1</w:t>
+      </w:r>
+      <w:r>
+        <w:fldChar w:fldCharType="end"/>
+      </w:r>
+      <w:r>
+        <w:t>. táblázat</w:t>
+      </w:r>
+      <w:bookmarkEnd w:id="32"/>
+      <w:r>
+        <w:t xml:space="preserve">: a </w:t>
+      </w:r>
+      <w:proofErr w:type="spellStart"/>
+      <w:r>
+        <w:t>FakeBoris</w:t>
+      </w:r>
+      <w:proofErr w:type="spellEnd"/>
+      <w:r>
+        <w:t xml:space="preserve"> osztály publikus interfésze</w:t>
+      </w:r>
+      <w:r>
+        <w:t>.</w:t>
+      </w:r>
+    </w:p>
+    <w:p>
+      <w:r>
+        <w:t xml:space="preserve">Az </w:t>
+      </w:r>
+      <w:proofErr w:type="spellStart"/>
+      <w:r>
+        <w:rPr>
+          <w:rFonts w:ascii="Courier New" w:hAnsi="Courier New" w:cs="Courier New"/>
+          <w:b/>
+        </w:rPr>
+        <w:t>AbstractScheduler</w:t>
+      </w:r>
+      <w:proofErr w:type="spellEnd"/>
+      <w:r>
+        <w:t xml:space="preserve"> őszosztály az ismétlődő műveletek végrehajtását szervezi külön osztályba. Ennek az osztálynak nincs publikus interfésze és önmagában nem is példányosítható.</w:t>
+      </w:r>
+    </w:p>
+    <w:p>
+      <w:r>
+        <w:tab/>
+        <w:t xml:space="preserve">A </w:t>
+      </w:r>
+      <w:proofErr w:type="spellStart"/>
+      <w:r>
+        <w:t>Fake</w:t>
+      </w:r>
+      <w:proofErr w:type="spellEnd"/>
+      <w:r>
+        <w:t xml:space="preserve"> BORIS sikeresen megvalósította a kitűzött célokat, azonban az aszinkron kommunikációból fakadó hiányosságai és a kényelmetlen a használata miatt szükségessé vált egy grafikus kezelői felülettel (GUI) rendelkező verzió elkészítése is.</w:t>
+      </w:r>
+      <w:bookmarkStart w:id="33" w:name="_GoBack"/>
+      <w:bookmarkEnd w:id="33"/>
+    </w:p>
+    <w:p>
+      <w:pPr>
+        <w:pStyle w:val="Heading3"/>
+      </w:pPr>
+      <w:r>
+        <w:t>Az I/O interfész működését utánzó PIC mikrovezérlő</w:t>
+      </w:r>
+    </w:p>
+    <w:p>
+      <w:r>
+        <w:t xml:space="preserve">A </w:t>
+      </w:r>
+      <w:r>
+        <w:t>BORIS és az I/O interfész között</w:t>
+      </w:r>
+      <w:r>
+        <w:t xml:space="preserve"> feltárt kommunikációnak a számítógép oldaláról történő sikeres igazolását követően</w:t>
+      </w:r>
+      <w:r>
+        <w:t>…</w:t>
       </w:r>
     </w:p>
     <w:p>
@@ -9093,7 +10991,8 @@
         <w:pStyle w:val="Heading2"/>
       </w:pPr>
       <w:r>
-        <w:t>BORIS és az I/O interfész közötti kommunikáció</w:t>
+        <w:lastRenderedPageBreak/>
+        <w:t>Az I/O interfészt helyettesítő elektronika</w:t>
       </w:r>
     </w:p>
     <w:p>
@@ -9101,13 +11000,7 @@
         <w:pStyle w:val="Heading3"/>
       </w:pPr>
       <w:r>
-        <w:t xml:space="preserve">A BORIS kommunikációs jeleit </w:t>
-      </w:r>
-      <w:r>
-        <w:t>utánzó</w:t>
-      </w:r>
-      <w:r>
-        <w:t xml:space="preserve"> tesztprogram</w:t>
+        <w:t>A helyettesítő elektronika kapcsolási rajza</w:t>
       </w:r>
     </w:p>
     <w:p>
@@ -9115,13 +11008,15 @@
         <w:pStyle w:val="Heading3"/>
       </w:pPr>
       <w:r>
-        <w:t xml:space="preserve">Az I/O interfész működését </w:t>
-      </w:r>
-      <w:r>
-        <w:t>utánzó</w:t>
-      </w:r>
-      <w:r>
-        <w:t xml:space="preserve"> PIC mikrovezérlő</w:t>
+        <w:t>A be- és kimenetek áramköreinek szimulációja</w:t>
+      </w:r>
+    </w:p>
+    <w:p>
+      <w:pPr>
+        <w:pStyle w:val="Heading3"/>
+      </w:pPr>
+      <w:r>
+        <w:t>A helyettesítő elektronika nyomtatott áramköre</w:t>
       </w:r>
     </w:p>
     <w:p/>
@@ -9130,7 +11025,7 @@
         <w:pStyle w:val="Heading2"/>
       </w:pPr>
       <w:r>
-        <w:t>Az I/O interfészt helyettesítő elektronika</w:t>
+        <w:t>A megvalósított helyettesítő eszköz bemutatása és tesztelése</w:t>
       </w:r>
     </w:p>
     <w:p>
@@ -9138,7 +11033,7 @@
         <w:pStyle w:val="Heading3"/>
       </w:pPr>
       <w:r>
-        <w:t>A helyettesítő elektronika kapcsolási rajza</w:t>
+        <w:t>A helyettesítő eszköz előállítási költségei</w:t>
       </w:r>
     </w:p>
     <w:p>
@@ -9146,7 +11041,15 @@
         <w:pStyle w:val="Heading3"/>
       </w:pPr>
       <w:r>
-        <w:t>A be- és kimenetek áramköreinek szimulációja</w:t>
+        <w:t xml:space="preserve">Jelkésleltetések és logikai szintek mérése </w:t>
+      </w:r>
+      <w:proofErr w:type="spellStart"/>
+      <w:r>
+        <w:t>PicoScope</w:t>
+      </w:r>
+      <w:proofErr w:type="spellEnd"/>
+      <w:r>
+        <w:t xml:space="preserve"> segítségével</w:t>
       </w:r>
     </w:p>
     <w:p>
@@ -9154,57 +11057,11 @@
         <w:pStyle w:val="Heading3"/>
       </w:pPr>
       <w:r>
-        <w:t>A helyettesítő elektronika nyomtatott áramköre</w:t>
-      </w:r>
-    </w:p>
-    <w:p/>
-    <w:p>
-      <w:pPr>
-        <w:pStyle w:val="Heading2"/>
-      </w:pPr>
-      <w:r>
-        <w:t>A megvalósított helyettesítő eszköz bemutatása és tesztelése</w:t>
-      </w:r>
-    </w:p>
-    <w:p>
-      <w:pPr>
-        <w:pStyle w:val="Heading3"/>
-      </w:pPr>
-      <w:r>
-        <w:t>A helyettesítő eszköz előállítási költségei</w:t>
-      </w:r>
-    </w:p>
-    <w:p>
-      <w:pPr>
-        <w:pStyle w:val="Heading3"/>
-      </w:pPr>
-      <w:r>
-        <w:t xml:space="preserve">Jelkésleltetések és logikai szintek mérése </w:t>
-      </w:r>
-      <w:proofErr w:type="spellStart"/>
-      <w:r>
-        <w:t>PicoScope</w:t>
-      </w:r>
-      <w:proofErr w:type="spellEnd"/>
-      <w:r>
-        <w:t xml:space="preserve"> segítségével</w:t>
-      </w:r>
-    </w:p>
-    <w:p>
-      <w:pPr>
-        <w:pStyle w:val="Heading3"/>
-      </w:pPr>
-      <w:r>
-        <w:t>Az emulált ipari folyamat</w:t>
-      </w:r>
-      <w:bookmarkStart w:id="31" w:name="_GoBack"/>
-      <w:bookmarkEnd w:id="31"/>
-      <w:r>
-        <w:t xml:space="preserve"> működtetése a helyettesítő eszközzel</w:t>
+        <w:t>Az emulált ipari folyamat működtetése a helyettesítő eszközzel</w:t>
       </w:r>
     </w:p>
     <w:sectPr>
-      <w:footerReference w:type="default" r:id="rId13"/>
+      <w:footerReference w:type="default" r:id="rId14"/>
       <w:pgSz w:w="11906" w:h="16838"/>
       <w:pgMar w:top="1418" w:right="1418" w:bottom="1418" w:left="1418" w:header="709" w:footer="709" w:gutter="567"/>
       <w:cols w:space="708"/>
@@ -9273,7 +11130,7 @@
           <w:rPr>
             <w:noProof/>
           </w:rPr>
-          <w:t>19</w:t>
+          <w:t>23</w:t>
         </w:r>
         <w:r>
           <w:rPr>
@@ -9677,9 +11534,9 @@
     </w:lvl>
   </w:abstractNum>
   <w:abstractNum w:abstractNumId="3" w15:restartNumberingAfterBreak="0">
-    <w:nsid w:val="7E8623BE"/>
+    <w:nsid w:val="50435F5C"/>
     <w:multiLevelType w:val="hybridMultilevel"/>
-    <w:tmpl w:val="2E1671F4"/>
+    <w:tmpl w:val="1F92A36E"/>
     <w:lvl w:ilvl="0" w:tplc="040E0001">
       <w:start w:val="1"/>
       <w:numFmt w:val="bullet"/>
@@ -9692,7 +11549,120 @@
         <w:rFonts w:ascii="Symbol" w:hAnsi="Symbol" w:hint="default"/>
       </w:rPr>
     </w:lvl>
-    <w:lvl w:ilvl="1" w:tplc="040E0003" w:tentative="1">
+    <w:lvl w:ilvl="1" w:tplc="040E0003">
+      <w:start w:val="1"/>
+      <w:numFmt w:val="bullet"/>
+      <w:lvlText w:val="o"/>
+      <w:lvlJc w:val="left"/>
+      <w:pPr>
+        <w:ind w:left="1440" w:hanging="360"/>
+      </w:pPr>
+      <w:rPr>
+        <w:rFonts w:ascii="Courier New" w:hAnsi="Courier New" w:cs="Courier New" w:hint="default"/>
+      </w:rPr>
+    </w:lvl>
+    <w:lvl w:ilvl="2" w:tplc="040E0005" w:tentative="1">
+      <w:start w:val="1"/>
+      <w:numFmt w:val="bullet"/>
+      <w:lvlText w:val=""/>
+      <w:lvlJc w:val="left"/>
+      <w:pPr>
+        <w:ind w:left="2160" w:hanging="360"/>
+      </w:pPr>
+      <w:rPr>
+        <w:rFonts w:ascii="Wingdings" w:hAnsi="Wingdings" w:hint="default"/>
+      </w:rPr>
+    </w:lvl>
+    <w:lvl w:ilvl="3" w:tplc="040E0001" w:tentative="1">
+      <w:start w:val="1"/>
+      <w:numFmt w:val="bullet"/>
+      <w:lvlText w:val=""/>
+      <w:lvlJc w:val="left"/>
+      <w:pPr>
+        <w:ind w:left="2880" w:hanging="360"/>
+      </w:pPr>
+      <w:rPr>
+        <w:rFonts w:ascii="Symbol" w:hAnsi="Symbol" w:hint="default"/>
+      </w:rPr>
+    </w:lvl>
+    <w:lvl w:ilvl="4" w:tplc="040E0003" w:tentative="1">
+      <w:start w:val="1"/>
+      <w:numFmt w:val="bullet"/>
+      <w:lvlText w:val="o"/>
+      <w:lvlJc w:val="left"/>
+      <w:pPr>
+        <w:ind w:left="3600" w:hanging="360"/>
+      </w:pPr>
+      <w:rPr>
+        <w:rFonts w:ascii="Courier New" w:hAnsi="Courier New" w:cs="Courier New" w:hint="default"/>
+      </w:rPr>
+    </w:lvl>
+    <w:lvl w:ilvl="5" w:tplc="040E0005" w:tentative="1">
+      <w:start w:val="1"/>
+      <w:numFmt w:val="bullet"/>
+      <w:lvlText w:val=""/>
+      <w:lvlJc w:val="left"/>
+      <w:pPr>
+        <w:ind w:left="4320" w:hanging="360"/>
+      </w:pPr>
+      <w:rPr>
+        <w:rFonts w:ascii="Wingdings" w:hAnsi="Wingdings" w:hint="default"/>
+      </w:rPr>
+    </w:lvl>
+    <w:lvl w:ilvl="6" w:tplc="040E0001" w:tentative="1">
+      <w:start w:val="1"/>
+      <w:numFmt w:val="bullet"/>
+      <w:lvlText w:val=""/>
+      <w:lvlJc w:val="left"/>
+      <w:pPr>
+        <w:ind w:left="5040" w:hanging="360"/>
+      </w:pPr>
+      <w:rPr>
+        <w:rFonts w:ascii="Symbol" w:hAnsi="Symbol" w:hint="default"/>
+      </w:rPr>
+    </w:lvl>
+    <w:lvl w:ilvl="7" w:tplc="040E0003" w:tentative="1">
+      <w:start w:val="1"/>
+      <w:numFmt w:val="bullet"/>
+      <w:lvlText w:val="o"/>
+      <w:lvlJc w:val="left"/>
+      <w:pPr>
+        <w:ind w:left="5760" w:hanging="360"/>
+      </w:pPr>
+      <w:rPr>
+        <w:rFonts w:ascii="Courier New" w:hAnsi="Courier New" w:cs="Courier New" w:hint="default"/>
+      </w:rPr>
+    </w:lvl>
+    <w:lvl w:ilvl="8" w:tplc="040E0005" w:tentative="1">
+      <w:start w:val="1"/>
+      <w:numFmt w:val="bullet"/>
+      <w:lvlText w:val=""/>
+      <w:lvlJc w:val="left"/>
+      <w:pPr>
+        <w:ind w:left="6480" w:hanging="360"/>
+      </w:pPr>
+      <w:rPr>
+        <w:rFonts w:ascii="Wingdings" w:hAnsi="Wingdings" w:hint="default"/>
+      </w:rPr>
+    </w:lvl>
+  </w:abstractNum>
+  <w:abstractNum w:abstractNumId="4" w15:restartNumberingAfterBreak="0">
+    <w:nsid w:val="7E8623BE"/>
+    <w:multiLevelType w:val="hybridMultilevel"/>
+    <w:tmpl w:val="3DBA6616"/>
+    <w:lvl w:ilvl="0" w:tplc="040E0001">
+      <w:start w:val="1"/>
+      <w:numFmt w:val="bullet"/>
+      <w:lvlText w:val=""/>
+      <w:lvlJc w:val="left"/>
+      <w:pPr>
+        <w:ind w:left="720" w:hanging="360"/>
+      </w:pPr>
+      <w:rPr>
+        <w:rFonts w:ascii="Symbol" w:hAnsi="Symbol" w:hint="default"/>
+      </w:rPr>
+    </w:lvl>
+    <w:lvl w:ilvl="1" w:tplc="040E0003">
       <w:start w:val="1"/>
       <w:numFmt w:val="bullet"/>
       <w:lvlText w:val="o"/>
@@ -9799,6 +11769,9 @@
     <w:abstractNumId w:val="0"/>
   </w:num>
   <w:num w:numId="4">
+    <w:abstractNumId w:val="4"/>
+  </w:num>
+  <w:num w:numId="5">
     <w:abstractNumId w:val="3"/>
   </w:num>
 </w:numbering>
@@ -11382,11 +13355,65 @@
     <b:URL>https://hu.wikipedia.org/wiki/Verzi%C3%B3kezel%C3%A9s</b:URL>
     <b:RefOrder>3</b:RefOrder>
   </b:Source>
+  <b:Source>
+    <b:Tag>RS232_Wiki</b:Tag>
+    <b:SourceType>InternetSite</b:SourceType>
+    <b:Guid>{2A59684D-8CE1-4853-BA39-20AAB51AA508}</b:Guid>
+    <b:Author>
+      <b:Author>
+        <b:Corporate>Wikipédia</b:Corporate>
+      </b:Author>
+    </b:Author>
+    <b:Title>RS-232</b:Title>
+    <b:YearAccessed>2016</b:YearAccessed>
+    <b:MonthAccessed>November</b:MonthAccessed>
+    <b:DayAccessed>18</b:DayAccessed>
+    <b:URL>https://hu.wikipedia.org/wiki/RS-232</b:URL>
+    <b:RefOrder>4</b:RefOrder>
+  </b:Source>
+  <b:Source>
+    <b:Tag>Dsub9_Wiki</b:Tag>
+    <b:SourceType>InternetSite</b:SourceType>
+    <b:Guid>{ED919F47-4DEF-42F8-AF8D-49040B057CEF}</b:Guid>
+    <b:Author>
+      <b:Author>
+        <b:Corporate>Wikipedia</b:Corporate>
+      </b:Author>
+    </b:Author>
+    <b:Title>D-subminiature</b:Title>
+    <b:YearAccessed>2016</b:YearAccessed>
+    <b:MonthAccessed>November</b:MonthAccessed>
+    <b:DayAccessed>18</b:DayAccessed>
+    <b:URL>https://en.wikipedia.org/wiki/D-subminiature</b:URL>
+    <b:RefOrder>5</b:RefOrder>
+  </b:Source>
+  <b:Source>
+    <b:Tag>CallbackSer_Git</b:Tag>
+    <b:SourceType>InternetSite</b:SourceType>
+    <b:Guid>{48D55C0F-EE70-4258-8909-E4329C240CB9}</b:Guid>
+    <b:Author>
+      <b:Author>
+        <b:NameList>
+          <b:Person>
+            <b:Last>Federico</b:Last>
+            <b:First>Terraneo</b:First>
+          </b:Person>
+        </b:NameList>
+      </b:Author>
+    </b:Author>
+    <b:Title>A set of C++ classes to easiliy handle serial ports</b:Title>
+    <b:ProductionCompany>GitHub</b:ProductionCompany>
+    <b:YearAccessed>2016</b:YearAccessed>
+    <b:MonthAccessed>Április</b:MonthAccessed>
+    <b:DayAccessed>20</b:DayAccessed>
+    <b:URL>https://github.com/fedetft/serial-port</b:URL>
+    <b:RefOrder>6</b:RefOrder>
+  </b:Source>
 </b:Sources>
 </file>
 
 <file path=customXml/itemProps1.xml><?xml version="1.0" encoding="utf-8"?>
-<ds:datastoreItem xmlns:ds="http://schemas.openxmlformats.org/officeDocument/2006/customXml" ds:itemID="{8A66540F-997C-4EEB-8E2D-129040C5A7C9}">
+<ds:datastoreItem xmlns:ds="http://schemas.openxmlformats.org/officeDocument/2006/customXml" ds:itemID="{C4FD9EA7-A8E2-42DF-B961-4CEB356C99F2}">
   <ds:schemaRefs>
     <ds:schemaRef ds:uri="http://schemas.openxmlformats.org/officeDocument/2006/bibliography"/>
   </ds:schemaRefs>

</xml_diff>